<commit_message>
deleted old stuff, added refs, add bibtex
</commit_message>
<xml_diff>
--- a/04_reports/manuscript_may2021.docx
+++ b/04_reports/manuscript_may2021.docx
@@ -1,6 +1,6 @@
 
 <file path=word/document.xml><?xml version="1.0" encoding="utf-8"?>
-<w:document xmlns:wpc="http://schemas.microsoft.com/office/word/2010/wordprocessingCanvas" xmlns:cx="http://schemas.microsoft.com/office/drawing/2014/chartex" xmlns:cx1="http://schemas.microsoft.com/office/drawing/2015/9/8/chartex" xmlns:cx2="http://schemas.microsoft.com/office/drawing/2015/10/21/chartex" xmlns:cx3="http://schemas.microsoft.com/office/drawing/2016/5/9/chartex" xmlns:cx4="http://schemas.microsoft.com/office/drawing/2016/5/10/chartex" xmlns:cx5="http://schemas.microsoft.com/office/drawing/2016/5/11/chartex" xmlns:cx6="http://schemas.microsoft.com/office/drawing/2016/5/12/chartex" xmlns:cx7="http://schemas.microsoft.com/office/drawing/2016/5/13/chartex" xmlns:cx8="http://schemas.microsoft.com/office/drawing/2016/5/14/chartex" xmlns:mc="http://schemas.openxmlformats.org/markup-compatibility/2006" xmlns:aink="http://schemas.microsoft.com/office/drawing/2016/ink" xmlns:am3d="http://schemas.microsoft.com/office/drawing/2017/model3d" xmlns:o="urn:schemas-microsoft-com:office:office" xmlns:r="http://schemas.openxmlformats.org/officeDocument/2006/relationships" xmlns:m="http://schemas.openxmlformats.org/officeDocument/2006/math" xmlns:v="urn:schemas-microsoft-com:vml" xmlns:wp14="http://schemas.microsoft.com/office/word/2010/wordprocessingDrawing" xmlns:wp="http://schemas.openxmlformats.org/drawingml/2006/wordprocessingDrawing" xmlns:w10="urn:schemas-microsoft-com:office:word" xmlns:w="http://schemas.openxmlformats.org/wordprocessingml/2006/main" xmlns:w14="http://schemas.microsoft.com/office/word/2010/wordml" xmlns:w15="http://schemas.microsoft.com/office/word/2012/wordml" xmlns:w16cex="http://schemas.microsoft.com/office/word/2018/wordml/cex" xmlns:w16cid="http://schemas.microsoft.com/office/word/2016/wordml/cid" xmlns:w16="http://schemas.microsoft.com/office/word/2018/wordml" xmlns:w16sdtdh="http://schemas.microsoft.com/office/word/2020/wordml/sdtdatahash" xmlns:w16se="http://schemas.microsoft.com/office/word/2015/wordml/symex" xmlns:wpg="http://schemas.microsoft.com/office/word/2010/wordprocessingGroup" xmlns:wpi="http://schemas.microsoft.com/office/word/2010/wordprocessingInk" xmlns:wne="http://schemas.microsoft.com/office/word/2006/wordml" xmlns:wps="http://schemas.microsoft.com/office/word/2010/wordprocessingShape" mc:Ignorable="w14 w15 w16se w16cid w16 w16cex w16sdtdh wp14">
+<w:document xmlns:wpc="http://schemas.microsoft.com/office/word/2010/wordprocessingCanvas" xmlns:cx="http://schemas.microsoft.com/office/drawing/2014/chartex" xmlns:cx1="http://schemas.microsoft.com/office/drawing/2015/9/8/chartex" xmlns:mc="http://schemas.openxmlformats.org/markup-compatibility/2006" xmlns:o="urn:schemas-microsoft-com:office:office" xmlns:r="http://schemas.openxmlformats.org/officeDocument/2006/relationships" xmlns:m="http://schemas.openxmlformats.org/officeDocument/2006/math" xmlns:v="urn:schemas-microsoft-com:vml" xmlns:wp14="http://schemas.microsoft.com/office/word/2010/wordprocessingDrawing" xmlns:wp="http://schemas.openxmlformats.org/drawingml/2006/wordprocessingDrawing" xmlns:w10="urn:schemas-microsoft-com:office:word" xmlns:w="http://schemas.openxmlformats.org/wordprocessingml/2006/main" xmlns:w14="http://schemas.microsoft.com/office/word/2010/wordml" xmlns:w15="http://schemas.microsoft.com/office/word/2012/wordml" xmlns:w16se="http://schemas.microsoft.com/office/word/2015/wordml/symex" xmlns:wpg="http://schemas.microsoft.com/office/word/2010/wordprocessingGroup" xmlns:wpi="http://schemas.microsoft.com/office/word/2010/wordprocessingInk" xmlns:wne="http://schemas.microsoft.com/office/word/2006/wordml" xmlns:wps="http://schemas.microsoft.com/office/word/2010/wordprocessingShape" mc:Ignorable="w14 w15 w16se wp14">
   <w:body>
     <w:p>
       <w:pPr>
@@ -783,11 +783,836 @@
         <w:jc w:val="center"/>
       </w:pPr>
       <w:r>
+        <w:rPr>
+          <w:noProof/>
+          <w:lang w:val="en-GB" w:eastAsia="en-GB"/>
+        </w:rPr>
         <w:drawing>
           <wp:inline distT="0" distB="0" distL="0" distR="0" wp14:anchorId="401E50FD" wp14:editId="35C3CAFF">
             <wp:extent cx="5943600" cy="1780540"/>
             <wp:effectExtent l="0" t="0" r="0" b="0"/>
             <wp:docPr id="4" name="Picture 4"/>
+            <wp:cNvGraphicFramePr>
+              <a:graphicFrameLocks xmlns:a="http://schemas.openxmlformats.org/drawingml/2006/main" noChangeAspect="1"/>
+            </wp:cNvGraphicFramePr>
+            <a:graphic xmlns:a="http://schemas.openxmlformats.org/drawingml/2006/main">
+              <a:graphicData uri="http://schemas.openxmlformats.org/drawingml/2006/picture">
+                <pic:pic xmlns:pic="http://schemas.openxmlformats.org/drawingml/2006/picture">
+                  <pic:nvPicPr>
+                    <pic:cNvPr id="1" name=""/>
+                    <pic:cNvPicPr/>
+                  </pic:nvPicPr>
+                  <pic:blipFill>
+                    <a:blip r:embed="rId8"/>
+                    <a:stretch>
+                      <a:fillRect/>
+                    </a:stretch>
+                  </pic:blipFill>
+                  <pic:spPr>
+                    <a:xfrm>
+                      <a:off x="0" y="0"/>
+                      <a:ext cx="5943600" cy="1780540"/>
+                    </a:xfrm>
+                    <a:prstGeom prst="rect">
+                      <a:avLst/>
+                    </a:prstGeom>
+                  </pic:spPr>
+                </pic:pic>
+              </a:graphicData>
+            </a:graphic>
+          </wp:inline>
+        </w:drawing>
+      </w:r>
+      <w:r>
+        <w:rPr>
+          <w:noProof/>
+        </w:rPr>
+        <w:t xml:space="preserve"> </w:t>
+      </w:r>
+    </w:p>
+    <w:p>
+      <w:pPr>
+        <w:pStyle w:val="NoSpacing"/>
+        <w:jc w:val="center"/>
+      </w:pPr>
+      <w:r>
+        <w:t xml:space="preserve">Figure 1. </w:t>
+      </w:r>
+    </w:p>
+    <w:p>
+      <w:pPr>
+        <w:pStyle w:val="NoSpacing"/>
+        <w:jc w:val="center"/>
+      </w:pPr>
+    </w:p>
+    <w:p>
+      <w:pPr>
+        <w:pStyle w:val="NoSpacing"/>
+      </w:pPr>
+      <w:r>
+        <w:t>But studies of the cancer-ADRD do not have several or even one</w:t>
+      </w:r>
+      <w:r>
+        <w:t xml:space="preserve"> measurement of </w:t>
+      </w:r>
+      <w:r>
+        <w:t>Pin1 expression</w:t>
+      </w:r>
+      <w:r>
+        <w:t>,</w:t>
+      </w:r>
+      <w:r>
+        <w:t xml:space="preserve"> </w:t>
+      </w:r>
+      <w:r>
+        <w:t xml:space="preserve">and instead </w:t>
+      </w:r>
+      <w:proofErr w:type="spellStart"/>
+      <w:r>
+        <w:t>proxys</w:t>
+      </w:r>
+      <w:proofErr w:type="spellEnd"/>
+      <w:r>
+        <w:t xml:space="preserve"> </w:t>
+      </w:r>
+      <w:r>
+        <w:t xml:space="preserve">are </w:t>
+      </w:r>
+      <w:r>
+        <w:t>used to approximate</w:t>
+      </w:r>
+      <w:r>
+        <w:t xml:space="preserve"> this exposure. </w:t>
+      </w:r>
+      <w:r>
+        <w:t xml:space="preserve">Because </w:t>
+      </w:r>
+      <w:r>
+        <w:t>Pin1 over-expression is present in tumors</w:t>
+      </w:r>
+      <w:r>
+        <w:t>,</w:t>
+      </w:r>
+      <w:r>
+        <w:t xml:space="preserve"> and tumors are only measured through screening and diagnosis, </w:t>
+      </w:r>
+      <w:r>
+        <w:t>some propose</w:t>
+      </w:r>
+      <w:r>
+        <w:t xml:space="preserve"> cancer diagnosis as the proxy for Pin1 over-expression</w:t>
+      </w:r>
+      <w:r>
+        <w:fldChar w:fldCharType="begin" w:fldLock="1"/>
+      </w:r>
+      <w:r>
+        <w:instrText>ADDIN CSL_CITATION {"citationItems":[{"id":"ITEM-1","itemData":{"DOI":"10.1212/WNL.0b013e31829c5ec1","ISSN":"00283878","PMID":"23843468","abstract":"Objective: To evaluate the incidence of cancer in persons with Alzheimer disease (AD) and the incidence of AD dementia in persons with cancer. Methods: This was a cohort study in Northern Italy on more than 1 million residents. Cancer incidence was derived from the local health authority (ASL-Mi1) tumor registry and AD dementia incidence from registries of drug prescriptions, hospitalizations, and payment exemptions. Expected cases of AD dementia were calculated by applying the age-, sex-, and calendar year-specific incidence rates observed in thewhole population to the subgroup constituted of persons with newly diagnosed cancers during the observation period (2004-2009). The same calculations were carried out for cancers in patients with AD dementia. Separate analyses were carried out for the time period preceding or following the index diagnosis for survivors and nonsurvivors until the end of 2009 and for different types and sites of cancer. Results: The risk of cancer in patients with AD dementia was halved, and the risk of AD dementia in patients with cancer was 35% reduced. This relationship was observed in almost all subgroup analyses, suggesting that some anticipated potential confounding factors did not significantly influence the results. Conclusions: The occurrence of both cancer and AD dementia increases exponentially with age, but with an inverse relationship; older persons with cancer have a reduced risk of AD dementia and vice versa. As AD dementia and cancer are negative hallmarks of aging and senescence, we suggest that AD dementia, cancer, and senescence could be manifestations of a unique phenomenon related to human aging. © 2013 American Academy of Neurology.","author":[{"dropping-particle":"","family":"Musicco","given":"Massimo","non-dropping-particle":"","parse-names":false,"suffix":""},{"dropping-particle":"","family":"Adorni","given":"Fulvio","non-dropping-particle":"","parse-names":false,"suffix":""},{"dropping-particle":"","family":"Santo","given":"Simona","non-dropping-particle":"Di","parse-names":false,"suffix":""},{"dropping-particle":"","family":"Prinelli","given":"Federica","non-dropping-particle":"","parse-names":false,"suffix":""},{"dropping-particle":"","family":"Pettenati","given":"Carla","non-dropping-particle":"","parse-names":false,"suffix":""},{"dropping-particle":"","family":"Caltagirone","given":"Carlo","non-dropping-particle":"","parse-names":false,"suffix":""},{"dropping-particle":"","family":"Palmer","given":"Katie","non-dropping-particle":"","parse-names":false,"suffix":""},{"dropping-particle":"","family":"Russo","given":"Antonio","non-dropping-particle":"","parse-names":false,"suffix":""}],"container-title":"Neurology","id":"ITEM-1","issue":"4","issued":{"date-parts":[["2013"]]},"page":"322-328","title":"Inverse occurrence of cancer and Alzheimer disease: A population-based incidence study","type":"article-journal","volume":"81"},"uris":["http://www.mendeley.com/documents/?uuid=7ec0b617-38d1-467b-a6f7-92031042932c"]},{"id":"ITEM-2","itemData":{"DOI":"10.1371/journal.pone.0179857","ISBN":"1111111111","ISSN":"19326203","PMID":"28632787","abstract":"Objective: We evaluated dementia and Alzheimer’s disease (AD) risks after a cancer diagnosis in a population-based prospective cohort, the Adult Changes in Thought (ACT) study. Methods: We followed community-dwelling people aged ≥65 years without dementia at study entry for incident dementia and AD from 1994-2015. We linked study data with cancer registry data and categorized cancer diagnoses as prevalent (diagnosed before ACT study enrollment) or incident (diagnosed during follow-up). We used Cox regression to estimate cause-specific hazard ratios (HRs) with 95% confidence intervals (CIs) for dementia or AD risk comparing people with a cancer diagnosis to people without cancer. We conducted sensitivity analyses restricted to people surviving beyond age 80, and stratified by cancer stage, type, and whether the cancer was smoking-related. Results: Among 4,357 people, 756 (17.4%) had prevalent cancer; 583 (13.4%) developed incident cancer, 1,091 (25.0%) developed dementia, and 877 (20.1%) developed AD over a median 6.4 years (34,482 total person-years) of follow-up. Among complete cases (no missing covariates) with at least one follow-up assessment, adjusted HRs for dementia following prevalent and incident cancer diagnoses were 0.92 (95%CI: 0.76, 1.11) and 0.87 (95%CI: 0.64, 1.04), compared to no cancer history. HRs for AD were 0.95 (95%CI: 0.77, 1.17) for prevalent cancer and 0.73 (95%CI: 0.55, 0.96) for incident cancer. In sensitivity analyses, prevalent late-stage cancers were associated with reduced risks of dementia (HR = 0.51, 95%CI: 0.30, 0.89) and AD (HR = 0.50, 95%CI: 0.27, 0.94). When limited to people who survived beyond age 80, incident cancers were still associated with reduced AD risk (HR = 0.69, 95%CI: 0.51, 0.92). Conclusions: Our results do not support an inverse association between prevalent cancer diagnoses, which were primarily early-stage, less aggressive cancers, and risk of dementia or AD. A reduced risk of AD following an incident cancer diagnosis is biologically plausible but may reflect selective mortality.","author":[{"dropping-particle":"","family":"Aiello Bowles","given":"Erin J.","non-dropping-particle":"","parse-names":false,"suffix":""},{"dropping-particle":"","family":"Walker","given":"Rod L.","non-dropping-particle":"","parse-names":false,"suffix":""},{"dropping-particle":"","family":"Anderson","given":"Melissa L.","non-dropping-particle":"","parse-names":false,"suffix":""},{"dropping-particle":"","family":"Dublin","given":"Sascha","non-dropping-particle":"","parse-names":false,"suffix":""},{"dropping-particle":"","family":"Crane","given":"Paul K.","non-dropping-particle":"","parse-names":false,"suffix":""},{"dropping-particle":"","family":"Larson","given":"Eric B.","non-dropping-particle":"","parse-names":false,"suffix":""}],"container-title":"PLoS ONE","id":"ITEM-2","issue":"6","issued":{"date-parts":[["2017"]]},"page":"1-11","title":"Risk of Alzheimer’s disease or dementia following a cancer diagnosis","type":"article-journal","volume":"12"},"uris":["http://www.mendeley.com/documents/?uuid=bd8b772e-bf8b-424b-b1bd-c7aa11598ce4"]},{"id":"ITEM-3","itemData":{"DOI":"10.1002/alz.12090","ISSN":"15525279","PMID":"32432415","abstract":"Introduction: Small observational studies with short-term follow-up suggest that cancer patients are at reduced risk of Alzheimer's disease (AD) compared to the general population. Methods: A nationwide cohort study using Danish population-based health registries (1980-2013) with cancer patients (n = 949,309) to identify incident diagnoses of AD. We computed absolute reductions in risk attributed to cancer and standardized incidence rate ratios (SIRs) accounting for survival time, comparing the observed to expected number of AD cases. Results: During up to 34 years of follow-up of cancer survivors, the attributable risk reduction was 1.3 per 10,000 person-years, SIR = 0.94 (95% confidence interval 0.92-0.96). SIRs were similar after stratification by sex, age, and cancer stage, and approached that of the general population for those surviving &gt;10 years. Discussion: Inverse associations between cancer and AD were small and diminished over time. Incidence rates in cancer survivors approached those of the general population, suggesting limited association between cancer and AD risk.","author":[{"dropping-particle":"","family":"Ording","given":"Anne G.","non-dropping-particle":"","parse-names":false,"suffix":""},{"dropping-particle":"","family":"Horváth-Puhó","given":"Erzsébet","non-dropping-particle":"","parse-names":false,"suffix":""},{"dropping-particle":"","family":"Veres","given":"Katalin","non-dropping-particle":"","parse-names":false,"suffix":""},{"dropping-particle":"","family":"Glymour","given":"M. Maria","non-dropping-particle":"","parse-names":false,"suffix":""},{"dropping-particle":"","family":"Rørth","given":"Mikael","non-dropping-particle":"","parse-names":false,"suffix":""},{"dropping-particle":"","family":"Sørensen","given":"Henrik T.","non-dropping-particle":"","parse-names":false,"suffix":""},{"dropping-particle":"","family":"Henderson","given":"Victor W.","non-dropping-particle":"","parse-names":false,"suffix":""}],"container-title":"Alzheimer's and Dementia","id":"ITEM-3","issue":"7","issued":{"date-parts":[["2020"]]},"page":"953-964","title":"Cancer and risk of Alzheimer's disease: Small association in a nationwide cohort study","type":"article-journal","volume":"16"},"uris":["http://www.mendeley.com/documents/?uuid=7aeb0c2b-da80-49e2-98a7-f4097f8fad37"]},{"id":"ITEM-4","itemData":{"DOI":"10.3389/fonc.2020.00073","ISSN":"2234943X","abstract":"Background: Previous studies have found that the incidence of dementia is lower in patients with cancer. However, the impact of survival bias, as well as the confounding by medical treatment, have not been fully addressed. We aimed to explore the subsequent risk of dementia in different follow-up intervals among patients with cancer, as well as the risk before the diagnosis of cancer. Methods: By using the Swedish Cancer Register and the Swedish Hospital Discharge Register, we systematically examined the risk of dementia among patients diagnosed with 35 different types of cancer. Standardized incidence ratios (SIRs) were used to calculate the relative risk. Results: The subsequent risk of dementia in patients with cancer decreased by 21% compared to matched cancer-free controls (SIR = 0.79, 95% CI 0.78–0.80). For specific cancer sites, 21 of them had a significantly lower risk of subsequent dementia. The decreased risk of dementia was also significant before the diagnosis of cancer. However, the risk was higher among patients with cancer who survived for more than 10 years' post-diagnosis (SIR = 1.37, 95% CI 1.32–1.41). Conclusions: In this population-based study, we found that the risk of dementia was lower among patients with cancer, and the risk was also lower before the diagnosis of cancer. This suggests that lower dementia risk is not simply due to bias. However, the underlying mechanisms need to be explored further.","author":[{"dropping-particle":"","family":"Sun","given":"Ming","non-dropping-particle":"","parse-names":false,"suffix":""},{"dropping-particle":"","family":"Wang","given":"Youxin","non-dropping-particle":"","parse-names":false,"suffix":""},{"dropping-particle":"","family":"Sundquist","given":"Jan","non-dropping-particle":"","parse-names":false,"suffix":""},{"dropping-particle":"","family":"Sundquist","given":"Kristina","non-dropping-particle":"","parse-names":false,"suffix":""},{"dropping-particle":"","family":"Ji","given":"Jianguang","non-dropping-particle":"","parse-names":false,"suffix":""}],"container-title":"Frontiers in Oncology","id":"ITEM-4","issue":"February","issued":{"date-parts":[["2020"]]},"title":"The Association Between Cancer and Dementia: A National Cohort Study in Sweden","type":"article-journal","volume":"10"},"uris":["http://www.mendeley.com/documents/?uuid=e0ae3e0e-8442-4c9e-a26f-9567ed8258a6"]},{"id":"ITEM-5","itemData":{"DOI":"10.1016/j.jalz.2017.04.012","ISSN":"15525279","PMID":"28711346","abstract":"Introduction: To examine the risk of Alzheimer's disease (AD) among cancer survivors in a national database. Methods: Retrospective cohort of 3,499,378 mostly male US veterans aged ≥65 years were followed between 1996 and 2011. We used Cox models to estimate risk of AD and alternative outcomes (non-AD dementia, osteoarthritis, stroke, and macular degeneration) in veterans with and without a history of cancer. Results: Survivors of a wide variety of cancers had modestly lower AD risk, but increased risk of the alternative outcomes. Survivors of screened cancers, including prostate cancer, had a slightly increased AD risk. Cancer treatment was independently associated with decreased AD risk; those who received chemotherapy had a lower risk than those who did not. Discussion: Survivors of some cancers have a lower risk of AD but not other age-related conditions, arguing that lower AD diagnosis is not simply due to bias. Cancer treatment may be associated with decreased risk of AD.","author":[{"dropping-particle":"","family":"Frain","given":"Laura","non-dropping-particle":"","parse-names":false,"suffix":""},{"dropping-particle":"","family":"Swanson","given":"David","non-dropping-particle":"","parse-names":false,"suffix":""},{"dropping-particle":"","family":"Cho","given":"Kelly","non-dropping-particle":"","parse-names":false,"suffix":""},{"dropping-particle":"","family":"Gagnon","given":"David","non-dropping-particle":"","parse-names":false,"suffix":""},{"dropping-particle":"","family":"Lu","given":"Kun Ping","non-dropping-particle":"","parse-names":false,"suffix":""},{"dropping-particle":"","family":"Betensky","given":"Rebecca A.","non-dropping-particle":"","parse-names":false,"suffix":""},{"dropping-particle":"","family":"Driver","given":"Jane","non-dropping-particle":"","parse-names":false,"suffix":""}],"container-title":"Alzheimer's and Dementia","id":"ITEM-5","issue":"12","issued":{"date-parts":[["2017"]]},"page":"1364-1370","publisher":"Elsevier Inc.","title":"Association of cancer and Alzheimer's disease risk in a national cohort of veterans","type":"article-journal","volume":"13"},"uris":["http://www.mendeley.com/documents/?uuid=fe4e5df2-03fb-4a20-817a-280043bd636f"]},{"id":"ITEM-6","itemData":{"DOI":"10.1371/journal.pone.0171527","ISBN":"1111111111","ISSN":"19326203","PMID":"28225789","abstract":"Cancer patients may be at decreased risk of Alzheimer's disease. This hypothesis is best developed for non-melanoma skin cancer (NMSC), but supportive epidemiological data are sparse. We therefore conducted a nationwide cohort study of the association between NMSC and Alzheimer's disease (main outcome) and all-cause dementia. Using Danish medical databases, we identified adults diagnosed with NMSC between 1 January 1980 and 30 November 2013 (n = 216,221) and a comparison cohort of five individuals matched to each NMSC patient by sex and birth year (n = 1,081,097). We followed individuals from the time of diagnosis, or corresponding date for matched comparators, until a dementia diagnosis, death, emigration, or 30 November 2013, whichever came first. We used stratified Cox regression adjusted for comorbidities to compute hazard ratios (HRs) associating NMSC with dementia. We computed cumulative risks of dementia, treating death as a competing risk. NMSC was associated with a HR of 0.95 (95% confidence interval [CI]: 0.92- 0.98) for Alzheimer's disease and 0.92 (95% CI: 0.90-0.94) for all-cause dementia. HRs were similar for basal cell and squamous cell carcinoma, the two most common forms of NMSC. Estimates of risk reduction were more pronounced in the beginning of follow-up, reaching null after 5-10 years. At the end of follow-up (34 years), cumulative risk of Alzheimer's disease was 4.6% (95% CI: 4.4%-4.8%) among patients with NMSC vs. 4.7% (95% CI: 4.6%-4.9%) in the comparison cohort. In conclusion, NMSC was associated with 2%- 10% reductions in relative risks of Alzheimer's disease and all-cause dementia. However, these small inverse associations may have been caused by ascertainment bias due to decreased awareness of NMSC tumors in persons with undiagnosed early cognitive impairment or by confounding from a more neuroprotective lifestyle among persons with NMSC.","author":[{"dropping-particle":"","family":"Schmidt","given":"Sigrun A.J.","non-dropping-particle":"","parse-names":false,"suffix":""},{"dropping-particle":"","family":"Ording","given":"Anne G.","non-dropping-particle":"","parse-names":false,"suffix":""},{"dropping-particle":"","family":"Horváth-Puhó","given":"Erzsébet","non-dropping-particle":"","parse-names":false,"suffix":""},{"dropping-particle":"","family":"Sørensen","given":"Henrik T.","non-dropping-particle":"","parse-names":false,"suffix":""},{"dropping-particle":"","family":"Henderson","given":"Victor W.","non-dropping-particle":"","parse-names":false,"suffix":""}],"container-title":"PLoS ONE","id":"ITEM-6","issue":"2","issued":{"date-parts":[["2017"]]},"page":"1-13","title":"Non-melanoma skin cancer and risk of Alzheimer's disease and all-cause dementia","type":"article-journal","volume":"12"},"uris":["http://www.mendeley.com/documents/?uuid=8842aa2c-7336-43fd-97a2-bbd7f13743c4"]},{"id":"ITEM-7","itemData":{"DOI":"10.1002/cam4.850","ISSN":"20457634","PMID":"27628596","abstract":"Several studies have reported bidirectional inverse associations between cancer and Alzheimer's disease (AD). This study evaluates these relationships in a Medicare population. Using Surveillance, Epidemiology, and End Results (SEER) linked to Medicare data, 1992–2005, we evaluated cancer risks following AD in a case–control study of 836,947 cancer cases and 142,869 controls as well as AD risk after cancer in 742,809 cancer patients and a non-cancer group of 420,518. We applied unconditional logistic regression to estimate odds ratios (ORs) and Cox proportional hazards models to estimate hazards ratios (HRs). We also evaluated cancer in relation to automobile injuries as a negative control to explore potential study biases. In the case–control analysis, cancer cases were less likely to have a prior diagnosis of AD than controls (OR = 0.86; 95% CI = 0.81–0.92). Cancer cases were also less likely than controls to have prior injuries from automobile accidents to the same degree (OR = 0.83; 95% CI = 0.78–0.88). In the prospective cohort, there was a lower risk observed in cancer survivors, HR = 0.87 (95% CI = 0.84–0.90). In contrast, there was no association between cancer diagnosis and subsequent automobile accident injuries (HR = 1.03; 95% CI = 0.98–1.07). That cancer risks were similarly reduced after both AD and automobile injuries suggest biases against detecting cancer in persons with unrelated medical conditions. The modestly lower AD risk in cancer survivors may reflect underdiagnosis of AD in those with a serious illness. This study does not support a relationship between cancer and AD.","author":[{"dropping-particle":"","family":"Freedman","given":"Daryl Michal","non-dropping-particle":"","parse-names":false,"suffix":""},{"dropping-particle":"","family":"Wu","given":"Jincao","non-dropping-particle":"","parse-names":false,"suffix":""},{"dropping-particle":"","family":"Chen","given":"Honglei","non-dropping-particle":"","parse-names":false,"suffix":""},{"dropping-particle":"","family":"Kuncl","given":"Ralph W.","non-dropping-particle":"","parse-names":false,"suffix":""},{"dropping-particle":"","family":"Enewold","given":"Lindsey R.","non-dropping-particle":"","parse-names":false,"suffix":""},{"dropping-particle":"","family":"Engels","given":"Eric A.","non-dropping-particle":"","parse-names":false,"suffix":""},{"dropping-particle":"","family":"Freedman","given":"Neal D.","non-dropping-particle":"","parse-names":false,"suffix":""},{"dropping-particle":"","family":"Pfeiffer","given":"Ruth M.","non-dropping-particle":"","parse-names":false,"suffix":""}],"container-title":"Cancer Medicine","id":"ITEM-7","issue":"10","issued":{"date-parts":[["2016"]]},"page":"2965-2976","title":"Associations between cancer and Alzheimer's disease in a U.S. Medicare population","type":"article-journal","volume":"5"},"uris":["http://www.mendeley.com/documents/?uuid=218728e2-9908-4f10-8d13-fd066e907ef0"]},{"id":"ITEM-8","itemData":{"DOI":"10.1136/bmj.e1442","ISSN":"17561833","PMID":"22411920","abstract":"Objectives: To relate cancer since entry into the Framingham Heart Study with the risk of incident Alzheimer's disease and to estimate the risk of incident cancer among participants with and without Alzheimer's disease. Design: Community based prospective cohort study; nested age and sex matched case-control study. Setting: Framingham Heart Study, USA. Participants: 1278 participants with and without a history of cancer who were aged 65 or more and free of dementia at baseline (1986-90). Main outcome measures: Hazard ratios and 95% confidence intervals for the risks of Alzheimer's disease and cancer. Results: Over a mean follow-up of 10 years, 221 cases of probable Alzheimer's disease were diagnosed. Cancer survivors had a lower risk of probable Alzheimer's disease (hazard ratio 0.67, 95% confidence interval 0.47 to 0.97), adjusted for age, sex, and smoking. The risk was lower among survivors of smoking related cancers (0.26, 0.08 to 0.82) than among survivors of non-smoking related cancers (0.82, 0.57 to 1.19). In contrast with their decreased risk of Alzheimer's disease, survivors of smoking related cancer had a substantially increased risk of stroke (2.18, 1.29 to 3.68). In the nested case-control analysis, participants with probable Alzheimer's disease had a lower risk of subsequent cancer (0.39, 0.26 to 0.58) than reference participants, as did participants with any Alzheimer's disease (0.38) and any dementia (0.44). Conclusions: Cancer survivors had a lower risk of Alzheimer's disease than those without cancer, and patients with Alzheimer's disease had a lower risk of incident cancer. The risk of Alzheimer's disease was lowest in survivors of smoking related cancers, and was not primarily explained by survival bias. This pattern for cancer is similar to that seen in Parkinson's disease and suggests an inverse association between cancer and neurodegeneration.","author":[{"dropping-particle":"","family":"Driver","given":"Jane A.","non-dropping-particle":"","parse-names":false,"suffix":""},{"dropping-particle":"","family":"Beiser","given":"Alexa","non-dropping-particle":"","parse-names":false,"suffix":""},{"dropping-particle":"","family":"Au","given":"Rhoda","non-dropping-particle":"","parse-names":false,"suffix":""},{"dropping-particle":"","family":"Kreger","given":"Bernard E.","non-dropping-particle":"","parse-names":false,"suffix":""},{"dropping-particle":"","family":"Splansky","given":"Greta Lee","non-dropping-particle":"","parse-names":false,"suffix":""},{"dropping-particle":"","family":"Kurth","given":"Tobias","non-dropping-particle":"","parse-names":false,"suffix":""},{"dropping-particle":"","family":"Kiel","given":"Douglas P.","non-dropping-particle":"","parse-names":false,"suffix":""},{"dropping-particle":"","family":"Lu","given":"Kun Ping","non-dropping-particle":"","parse-names":false,"suffix":""},{"dropping-particle":"","family":"Seshadri","given":"Sudha","non-dropping-particle":"","parse-names":false,"suffix":""},{"dropping-particle":"","family":"Wolf","given":"Phillip A.","non-dropping-particle":"","parse-names":false,"suffix":""}],"container-title":"BMJ (Online)","id":"ITEM-8","issue":"7850","issued":{"date-parts":[["2012"]]},"page":"19","title":"Inverse association between cancer and Alzheimer's disease: Results from the Framingham Heart Study","type":"article-journal","volume":"344"},"uris":["http://www.mendeley.com/documents/?uuid=4eb444fa-cf56-4289-8c8c-382c87d1bb66"]},{"id":"ITEM-9","itemData":{"DOI":"10.1001/jamanetworkopen.2020.25515","ISSN":"25743805","PMID":"33185677","abstract":"Importance: Observational studies consistently report inverse associations between cancer and Alzheimer disease (AD). Shared inverse etiological mechanisms might explain this phenomenon, but a systematic evaluation of methodological biases in existing studies is needed. Objectives: To systematically review and meta-analyze evidence on the association between cancer and subsequent AD, systematically identify potential methodological biases in studies, and estimate the influence of these biases on the estimated pooled association between cancer and AD. Data Sources: All-language publications were identified from PubMed, Embase, and PsycINFO databases through September 2, 2020. Study Selection: Longitudinal cohort studies and case-control studies on the risk of AD in older adults with a history of any cancer type, prostate cancer, breast cancer, colorectal cancer, or nonmelanoma skin cancer, relative to those with no cancer history. Data Extraction and Synthesis: Two reviewers independently abstracted the data and evaluated study biases related to confounding, diagnostic bias, competing risks, or survival bias. Random-effects meta-analysis was used to provide pooled estimates of the association between cancer and AD. Metaregressions were used to evaluate whether the observed pooled estimate could be attributable to each bias. The study was designed and conducted according to the Preferring Reporting Items for Systematic Reviews and Meta-analyses (PRISMA) reporting guideline. Main Outcomes and Measures: Incidence, hazard, or odds ratios for AD comparing older adults with vs without a previous cancer diagnosis. Results: In total, 19 cohort studies and 3 case-control studies of the associations between any cancer type (n = 13), prostate cancer (n = 5), breast cancer (n = 1), and nonmelanoma skin cancer (n = 3) with AD were identified, representing 9 630 435 individuals. In all studies combined, cancer was associated with decreased AD incidence (cohort studies: random-effects hazard ratio, 0.89; 95% CI, 0.79-1.00; case-control studies: random-effects odds ratio, 0.75; 95% CI, 0.61-0.93). Studies with insufficient or inappropriate confounder control or greater likelihood of AD diagnostic bias had mean hazard ratios closer to the null value, indicating that these biases could not explain the observed inverse association. Competing risks bias was rare. Studies with greater likelihood of survival bias had mean hazard ratios farther from the null value. Conclusions…","author":[{"dropping-particle":"","family":"Ospina-Romero","given":"Monica","non-dropping-particle":"","parse-names":false,"suffix":""},{"dropping-particle":"","family":"Glymour","given":"M. Maria","non-dropping-particle":"","parse-names":false,"suffix":""},{"dropping-particle":"","family":"Hayes-Larson","given":"Eleanor","non-dropping-particle":"","parse-names":false,"suffix":""},{"dropping-particle":"","family":"Mayeda","given":"Elizabeth Rose","non-dropping-particle":"","parse-names":false,"suffix":""},{"dropping-particle":"","family":"Graff","given":"Rebecca E.","non-dropping-particle":"","parse-names":false,"suffix":""},{"dropping-particle":"","family":"Brenowitz","given":"Willa D.","non-dropping-particle":"","parse-names":false,"suffix":""},{"dropping-particle":"","family":"Ackley","given":"Sarah F.","non-dropping-particle":"","parse-names":false,"suffix":""},{"dropping-particle":"","family":"Witte","given":"John S.","non-dropping-particle":"","parse-names":false,"suffix":""},{"dropping-particle":"","family":"Kobayashi","given":"Lindsay C.","non-dropping-particle":"","parse-names":false,"suffix":""}],"container-title":"JAMA network open","id":"ITEM-9","issue":"11","issued":{"date-parts":[["2020"]]},"page":"e2025515","title":"Association Between Alzheimer Disease and Cancer With Evaluation of Study Biases: A Systematic Review and Meta-analysis","type":"article-journal","volume":"3"},"uris":["http://www.mendeley.com/documents/?uuid=6def3c52-f623-43e1-abde-79bc68f71808"]}],"mendeley":{"formattedCitation":"&lt;sup&gt;4,19–26&lt;/sup&gt;","plainTextFormattedCitation":"4,19–26","previouslyFormattedCitation":"&lt;sup&gt;4,17–24&lt;/sup&gt;"},"properties":{"noteIndex":0},"schema":"https://github.com/citation-style-language/schema/raw/master/csl-citation.json"}</w:instrText>
+      </w:r>
+      <w:r>
+        <w:fldChar w:fldCharType="separate"/>
+      </w:r>
+      <w:r>
+        <w:rPr>
+          <w:noProof/>
+          <w:vertAlign w:val="superscript"/>
+        </w:rPr>
+        <w:t>4,19–26</w:t>
+      </w:r>
+      <w:r>
+        <w:fldChar w:fldCharType="end"/>
+      </w:r>
+      <w:r>
+        <w:t>. We depict this feature in Figure 2, where $P^*</w:t>
+      </w:r>
+      <w:r>
+        <w:t>_t</w:t>
+      </w:r>
+      <w:r>
+        <w:t xml:space="preserve">$ represents _incident cancer diagnosis_, the measured proxy of </w:t>
+      </w:r>
+      <w:r>
+        <w:t>$P_0$</w:t>
+      </w:r>
+      <w:r>
+        <w:t xml:space="preserve">. </w:t>
+      </w:r>
+      <w:r>
+        <w:t>Al</w:t>
+      </w:r>
+      <w:r>
+        <w:t>though we are measuring the association between $P^*</w:t>
+      </w:r>
+      <w:r>
+        <w:t>_t</w:t>
+      </w:r>
+      <w:r>
+        <w:t>$ and $Y_{</w:t>
+      </w:r>
+      <w:r>
+        <w:t>t</w:t>
+      </w:r>
+      <w:r>
+        <w:t>+1</w:t>
+      </w:r>
+      <w:r>
+        <w:t xml:space="preserve">}$ in the observed data, we are assuming that the captured effect is only through </w:t>
+      </w:r>
+      <w:r>
+        <w:t>$P_0$</w:t>
+      </w:r>
+      <w:r>
+        <w:t>.</w:t>
+      </w:r>
+      <w:r>
+        <w:t xml:space="preserve"> </w:t>
+      </w:r>
+    </w:p>
+    <w:p>
+      <w:pPr>
+        <w:pStyle w:val="NoSpacing"/>
+      </w:pPr>
+      <w:r>
+        <w:rPr>
+          <w:noProof/>
+          <w:lang w:val="en-GB" w:eastAsia="en-GB"/>
+        </w:rPr>
+        <w:drawing>
+          <wp:inline distT="0" distB="0" distL="0" distR="0" wp14:anchorId="43C66996" wp14:editId="5027CB2E">
+            <wp:extent cx="5943600" cy="1780540"/>
+            <wp:effectExtent l="0" t="0" r="0" b="0"/>
+            <wp:docPr id="6" name="Picture 6"/>
+            <wp:cNvGraphicFramePr>
+              <a:graphicFrameLocks xmlns:a="http://schemas.openxmlformats.org/drawingml/2006/main" noChangeAspect="1"/>
+            </wp:cNvGraphicFramePr>
+            <a:graphic xmlns:a="http://schemas.openxmlformats.org/drawingml/2006/main">
+              <a:graphicData uri="http://schemas.openxmlformats.org/drawingml/2006/picture">
+                <pic:pic xmlns:pic="http://schemas.openxmlformats.org/drawingml/2006/picture">
+                  <pic:nvPicPr>
+                    <pic:cNvPr id="1" name=""/>
+                    <pic:cNvPicPr/>
+                  </pic:nvPicPr>
+                  <pic:blipFill>
+                    <a:blip r:embed="rId9"/>
+                    <a:stretch>
+                      <a:fillRect/>
+                    </a:stretch>
+                  </pic:blipFill>
+                  <pic:spPr>
+                    <a:xfrm>
+                      <a:off x="0" y="0"/>
+                      <a:ext cx="5943600" cy="1780540"/>
+                    </a:xfrm>
+                    <a:prstGeom prst="rect">
+                      <a:avLst/>
+                    </a:prstGeom>
+                  </pic:spPr>
+                </pic:pic>
+              </a:graphicData>
+            </a:graphic>
+          </wp:inline>
+        </w:drawing>
+      </w:r>
+    </w:p>
+    <w:p>
+      <w:pPr>
+        <w:pStyle w:val="NoSpacing"/>
+        <w:keepNext/>
+        <w:jc w:val="center"/>
+      </w:pPr>
+    </w:p>
+    <w:p>
+      <w:pPr>
+        <w:pStyle w:val="NoSpacing"/>
+        <w:keepNext/>
+        <w:jc w:val="center"/>
+      </w:pPr>
+      <w:r>
+        <w:t xml:space="preserve">Figure 2. </w:t>
+      </w:r>
+    </w:p>
+    <w:p>
+      <w:pPr>
+        <w:pStyle w:val="NoSpacing"/>
+        <w:keepNext/>
+        <w:jc w:val="center"/>
+      </w:pPr>
+    </w:p>
+    <w:p>
+      <w:pPr>
+        <w:pStyle w:val="NoSpacing"/>
+      </w:pPr>
+    </w:p>
+    <w:p>
+      <w:pPr>
+        <w:pStyle w:val="NoSpacing"/>
+        <w:rPr>
+          <w:del w:id="12" w:author="Paloma Rojas Saunero" w:date="2021-05-04T09:19:00Z"/>
+        </w:rPr>
+      </w:pPr>
+      <w:commentRangeStart w:id="13"/>
+      <w:commentRangeStart w:id="14"/>
+      <w:r>
+        <w:t>A major challenge related to assigning cancer diagnosis as the proxy of Pin1 is defining time zero. Not everyone who had Pin1 over-expression will be diagnosed with cancer by late-midlife, but in late-life. For this reason prospective cohort studies have considered cancer diagnosis as a time-varying or time-dependent exposure. This means that a participant within a prospective cohort study contributes to the "regulated Pin1" since study entry up to the time of cancer diagnosis and later on to the "Over-</w:t>
+      </w:r>
+      <w:r>
+        <w:lastRenderedPageBreak/>
+        <w:t xml:space="preserve">expressed Pin1" arm. Other studies have included participants with cancer diagnosis at the time of the diagnosis (for example from cancer registries such as SEER) and matched participants by age. In both cases we must remember that the </w:t>
+      </w:r>
+      <w:proofErr w:type="spellStart"/>
+      <w:r>
+        <w:t>the</w:t>
+      </w:r>
+      <w:proofErr w:type="spellEnd"/>
+      <w:r>
+        <w:t xml:space="preserve"> main interest is on the unmeasured $P$ thus we should only adjust for covariates prior to $P$ and be careful to adjust for post-baseline covariates of $P$ or mediators between $P$ and $P^*$. </w:t>
+      </w:r>
+      <w:commentRangeEnd w:id="13"/>
+      <w:r>
+        <w:rPr>
+          <w:rStyle w:val="CommentReference"/>
+        </w:rPr>
+        <w:commentReference w:id="13"/>
+      </w:r>
+      <w:commentRangeEnd w:id="14"/>
+      <w:r>
+        <w:rPr>
+          <w:rStyle w:val="CommentReference"/>
+        </w:rPr>
+        <w:commentReference w:id="14"/>
+      </w:r>
+    </w:p>
+    <w:p>
+      <w:pPr>
+        <w:pStyle w:val="NoSpacing"/>
+      </w:pPr>
+    </w:p>
+    <w:p>
+      <w:pPr>
+        <w:pStyle w:val="NoSpacing"/>
+        <w:rPr>
+          <w:del w:id="15" w:author="Paloma Rojas Saunero" w:date="2021-05-04T09:33:00Z"/>
+        </w:rPr>
+      </w:pPr>
+      <w:del w:id="16" w:author="Paloma Rojas Saunero" w:date="2021-05-04T09:33:00Z">
+        <w:r>
+          <w:delText>One of the mediators between $P$ and $P^*$ is death prior to cancer diagnosis. Since individuals are at risk of dying from other causes (such as cardiovascular death), we can only measure $P^*$ in the subset of individuals who have survived long enough to have a cancer diagnosis. We zoom in the relationship of $P \rightarrow P^*$ in Figure 3. In this graph we include $D = 0$ between $P$ and $P^*$, this illustrates that to observe $P^*$, we condition (box around $D = 0$) on surviving long enough to have a cancer diagnosis. Several risk factors that increase the risk of cancer might also cause death prior to cancer diagnosis, for example smoking may cause lung cancer and chronic obstructive pulmonary disease (a leading cause of death in this age group</w:delText>
+        </w:r>
+        <w:r>
+          <w:fldChar w:fldCharType="begin" w:fldLock="1"/>
+        </w:r>
+        <w:r>
+          <w:delInstrText>ADDIN CSL_CITATION {"citationItems":[{"id":"ITEM-1","itemData":{"DOI":"10.1016/S2213-2600(20)30105-3","ISSN":"22132619","PMID":"32526187","abstract":"Background: Previous attempts to characterise the burden of chronic respiratory diseases have focused only on specific disease conditions, such as chronic obstructive pulmonary disease (COPD) or asthma. In this study, we aimed to characterise the burden of chronic respiratory diseases globally, providing a comprehensive and up-to-date analysis on geographical and time trends from 1990 to 2017. Methods: Using data from the Global Burden of Diseases, Injuries, and Risk Factors Study (GBD) 2017, we estimated the prevalence, morbidity, and mortality attributable to chronic respiratory diseases through an analysis of deaths, disability-adjusted life-years (DALYs), and years of life lost (YLL) by GBD super-region, from 1990 to 2017, stratified by age and sex. Specific diseases analysed included asthma, COPD, interstitial lung disease and pulmonary sarcoidosis, pneumoconiosis, and other chronic respiratory diseases. We also assessed the contribution of risk factors (smoking, second-hand smoke, ambient particulate matter and ozone pollution, household air pollution from solid fuels, and occupational risks) to chronic respiratory disease-attributable DALYs. Findings: In 2017, 544·9 million people (95% uncertainty interval [UI] 506·9–584·8) worldwide had a chronic respiratory disease, representing an increase of 39·8% compared with 1990. Chronic respiratory disease prevalence showed wide variability across GBD super-regions, with the highest prevalence among both males and females in high-income regions, and the lowest prevalence in sub-Saharan Africa and south Asia. The age-sex-specific prevalence of each chronic respiratory disease in 2017 was also highly variable geographically. Chronic respiratory diseases were the third leading cause of death in 2017 (7·0% [95% UI 6·8–7·2] of all deaths), behind cardiovascular diseases and neoplasms. Deaths due to chronic respiratory diseases numbered 3 914 196 (95% UI 3 790 578–4 044 819) in 2017, an increase of 18·0% since 1990, while total DALYs increased by 13·3%. However, when accounting for ageing and population growth, declines were observed in age-standardised prevalence (14·3% decrease), age-standardised death rates (42·6%), and age-standardised DALY rates (38·2%). In males and females, most chronic respiratory disease-attributable deaths and DALYs were due to COPD. In regional analyses, mortality rates from chronic respiratory diseases were greatest in south Asia and lowest in sub-Saharan Africa, also across both s…","author":[{"dropping-particle":"","family":"Soriano","given":"Joan B.","non-dropping-particle":"","parse-names":false,"suffix":""},{"dropping-particle":"","family":"Kendrick","given":"Parkes J.","non-dropping-particle":"","parse-names":false,"suffix":""},{"dropping-particle":"","family":"Paulson","given":"Katherine R.","non-dropping-particle":"","parse-names":false,"suffix":""},{"dropping-particle":"","family":"Gupta","given":"Vinay","non-dropping-particle":"","parse-names":false,"suffix":""},{"dropping-particle":"","family":"Abrams","given":"Elissa M.","non-dropping-particle":"","parse-names":false,"suffix":""},{"dropping-particle":"","family":"Adedoyin","given":"Rufus Adesoji","non-dropping-particle":"","parse-names":false,"suffix":""},{"dropping-particle":"","family":"Adhikari","given":"Tara Ballav","non-dropping-particle":"","parse-names":false,"suffix":""},{"dropping-particle":"","family":"Advani","given":"Shailesh M.","non-dropping-particle":"","parse-names":false,"suffix":""},{"dropping-particle":"","family":"Agrawal","given":"Anurag","non-dropping-particle":"","parse-names":false,"suffix":""},{"dropping-particle":"","family":"Ahmadian","given":"Elham","non-dropping-particle":"","parse-names":false,"suffix":""},{"dropping-particle":"","family":"Alahdab","given":"Fares","non-dropping-particle":"","parse-names":false,"suffix":""},{"dropping-particle":"","family":"Aljunid","given":"Syed Mohamed","non-dropping-particle":"","parse-names":false,"suffix":""},{"dropping-particle":"","family":"Altirkawi","given":"Khalid A.","non-dropping-particle":"","parse-names":false,"suffix":""},{"dropping-particle":"","family":"Alvis-Guzman","given":"Nelson","non-dropping-particle":"","parse-names":false,"suffix":""},{"dropping-particle":"","family":"Anber","given":"Nahla Hamed","non-dropping-particle":"","parse-names":false,"suffix":""},{"dropping-particle":"","family":"Andrei","given":"Catalina Liliana","non-dropping-particle":"","parse-names":false,"suffix":""},{"dropping-particle":"","family":"Anjomshoa","given":"Mina","non-dropping-particle":"","parse-names":false,"suffix":""},{"dropping-particle":"","family":"Ansari","given":"Fereshteh","non-dropping-particle":"","parse-names":false,"suffix":""},{"dropping-particle":"","family":"Antó","given":"Josep M.","non-dropping-particle":"","parse-names":false,"suffix":""},{"dropping-particle":"","family":"Arabloo","given":"Jalal","non-dropping-particle":"","parse-names":false,"suffix":""},{"dropping-particle":"","family":"Athari","given":"Seyyede Masoume","non-dropping-particle":"","parse-names":false,"suffix":""},{"dropping-particle":"","family":"Athari","given":"Seyyed Shamsadin","non-dropping-particle":"","parse-names":false,"suffix":""},{"dropping-particle":"","family":"Awoke","given":"Nefsu","non-dropping-particle":"","parse-names":false,"suffix":""},{"dropping-particle":"","family":"Badawi","given":"Alaa","non-dropping-particle":"","parse-names":false,"suffix":""},{"dropping-particle":"","family":"Banoub","given":"Joseph Adel Mattar","non-dropping-particle":"","parse-names":false,"suffix":""},{"dropping-particle":"","family":"Bennett","given":"Derrick A.","non-dropping-particle":"","parse-names":false,"suffix":""},{"dropping-particle":"","family":"Bensenor","given":"Isabela M.","non-dropping-particle":"","parse-names":false,"suffix":""},{"dropping-particle":"","family":"Berfield","given":"Kathleen S.Sachiko","non-dropping-particle":"","parse-names":false,"suffix":""},{"dropping-particle":"","family":"Bernstein","given":"Robert S.","non-dropping-particle":"","parse-names":false,"suffix":""},{"dropping-particle":"","family":"Bhattacharyya","given":"Krittika","non-dropping-particle":"","parse-names":false,"suffix":""},{"dropping-particle":"","family":"Bijani","given":"Ali","non-dropping-particle":"","parse-names":false,"suffix":""},{"dropping-particle":"","family":"Brauer","given":"Michael","non-dropping-particle":"","parse-names":false,"suffix":""},{"dropping-particle":"","family":"Bukhman","given":"Gene","non-dropping-particle":"","parse-names":false,"suffix":""},{"dropping-particle":"","family":"Butt","given":"Zahid A.","non-dropping-particle":"","parse-names":false,"suffix":""},{"dropping-particle":"","family":"Cámera","given":"Luis Alberto","non-dropping-particle":"","parse-names":false,"suffix":""},{"dropping-particle":"","family":"Car","given":"Josip","non-dropping-particle":"","parse-names":false,"suffix":""},{"dropping-particle":"","family":"Carrero","given":"Juan J.","non-dropping-particle":"","parse-names":false,"suffix":""},{"dropping-particle":"","family":"Carvalho","given":"Felix","non-dropping-particle":"","parse-names":false,"suffix":""},{"dropping-particle":"","family":"Castañeda-Orjuela","given":"Carlos A.","non-dropping-particle":"","parse-names":false,"suffix":""},{"dropping-particle":"","family":"Choi","given":"Jee Young Jasmine","non-dropping-particle":"","parse-names":false,"suffix":""},{"dropping-particle":"","family":"Christopher","given":"Devasahayam J.","non-dropping-particle":"","parse-names":false,"suffix":""},{"dropping-particle":"","family":"Cohen","given":"Aaron J.","non-dropping-particle":"","parse-names":false,"suffix":""},{"dropping-particle":"","family":"Dandona","given":"Lalit","non-dropping-particle":"","parse-names":false,"suffix":""},{"dropping-particle":"","family":"Dandona","given":"Rakhi","non-dropping-particle":"","parse-names":false,"suffix":""},{"dropping-particle":"","family":"Dang","given":"Anh Kim","non-dropping-particle":"","parse-names":false,"suffix":""},{"dropping-particle":"","family":"Daryani","given":"Ahmad","non-dropping-particle":"","parse-names":false,"suffix":""},{"dropping-particle":"","family":"Courten","given":"Barbora","non-dropping-particle":"de","parse-names":false,"suffix":""},{"dropping-particle":"","family":"Demeke","given":"Feleke Mekonnen","non-dropping-particle":"","parse-names":false,"suffix":""},{"dropping-particle":"","family":"Demoz","given":"Gebre Teklemariam","non-dropping-particle":"","parse-names":false,"suffix":""},{"dropping-particle":"","family":"Neve","given":"Jan Walter","non-dropping-particle":"De","parse-names":false,"suffix":""},{"dropping-particle":"","family":"Desai","given":"Rupak","non-dropping-particle":"","parse-names":false,"suffix":""},{"dropping-particle":"","family":"Dharmaratne","given":"Samath Dhamminda","non-dropping-particle":"","parse-names":false,"suffix":""},{"dropping-particle":"","family":"Diaz","given":"Daniel","non-dropping-particle":"","parse-names":false,"suffix":""},{"dropping-particle":"","family":"Douiri","given":"Abdel","non-dropping-particle":"","parse-names":false,"suffix":""},{"dropping-particle":"","family":"Driscoll","given":"Tim Robert","non-dropping-particle":"","parse-names":false,"suffix":""},{"dropping-particle":"","family":"Duken","given":"Eyasu Ejeta","non-dropping-particle":"","parse-names":false,"suffix":""},{"dropping-particle":"","family":"Eftekhari","given":"Aziz","non-dropping-particle":"","parse-names":false,"suffix":""},{"dropping-particle":"","family":"Elkout","given":"Hajer","non-dropping-particle":"","parse-names":false,"suffix":""},{"dropping-particle":"","family":"Endries","given":"Aman Yesuf","non-dropping-particle":"","parse-names":false,"suffix":""},{"dropping-particle":"","family":"Fadhil","given":"Ibtihal","non-dropping-particle":"","parse-names":false,"suffix":""},{"dropping-particle":"","family":"Faro","given":"Andre","non-dropping-particle":"","parse-names":false,"suffix":""},{"dropping-particle":"","family":"Farzadfar","given":"Farshad","non-dropping-particle":"","parse-names":false,"suffix":""},{"dropping-particle":"","family":"Fernandes","given":"Eduarda","non-dropping-particle":"","parse-names":false,"suffix":""},{"dropping-particle":"","family":"Filip","given":"Irina","non-dropping-particle":"","parse-names":false,"suffix":""},{"dropping-particle":"","family":"Fischer","given":"Florian","non-dropping-particle":"","parse-names":false,"suffix":""},{"dropping-particle":"","family":"Foroutan","given":"Masoud","non-dropping-particle":"","parse-names":false,"suffix":""},{"dropping-particle":"","family":"Garcia-Gordillo","given":"M. A.","non-dropping-particle":"","parse-names":false,"suffix":""},{"dropping-particle":"","family":"Gebre","given":"Abadi Kahsu","non-dropping-particle":"","parse-names":false,"suffix":""},{"dropping-particle":"","family":"Gebremedhin","given":"Ketema Bizuwork","non-dropping-particle":"","parse-names":false,"suffix":""},{"dropping-particle":"","family":"Gebremeskel","given":"Gebreamlak Gebremedhn","non-dropping-particle":"","parse-names":false,"suffix":""},{"dropping-particle":"","family":"Gezae","given":"Kebede Embaye","non-dropping-particle":"","parse-names":false,"suffix":""},{"dropping-particle":"","family":"Ghoshal","given":"Aloke Gopal","non-dropping-particle":"","parse-names":false,"suffix":""},{"dropping-particle":"","family":"Gill","given":"Paramjit Singh","non-dropping-particle":"","parse-names":false,"suffix":""},{"dropping-particle":"","family":"Gillum","given":"Richard F.","non-dropping-particle":"","parse-names":false,"suffix":""},{"dropping-particle":"","family":"Goudarzi","given":"Houman","non-dropping-particle":"","parse-names":false,"suffix":""},{"dropping-particle":"","family":"Guo","given":"Yuming","non-dropping-particle":"","parse-names":false,"suffix":""},{"dropping-particle":"","family":"Gupta","given":"Rajeev","non-dropping-particle":"","parse-names":false,"suffix":""},{"dropping-particle":"","family":"Hailu","given":"Gessessew Bugssa","non-dropping-particle":"","parse-names":false,"suffix":""},{"dropping-particle":"","family":"Hasanzadeh","given":"Amir","non-dropping-particle":"","parse-names":false,"suffix":""},{"dropping-particle":"","family":"Hassen","given":"Hamid Yimam","non-dropping-particle":"","parse-names":false,"suffix":""},{"dropping-particle":"","family":"Hay","given":"Simon I.","non-dropping-particle":"","parse-names":false,"suffix":""},{"dropping-particle":"","family":"Hoang","given":"Chi Linh","non-dropping-particle":"","parse-names":false,"suffix":""},{"dropping-particle":"","family":"Hole","given":"Michael K.","non-dropping-particle":"","parse-names":false,"suffix":""},{"dropping-particle":"","family":"Horita","given":"Nobuyuki","non-dropping-particle":"","parse-names":false,"suffix":""},{"dropping-particle":"","family":"Hosgood","given":"H. Dean","non-dropping-particle":"","parse-names":false,"suffix":""},{"dropping-particle":"","family":"Hostiuc","given":"Mihaela","non-dropping-particle":"","parse-names":false,"suffix":""},{"dropping-particle":"","family":"Househ","given":"Mowafa","non-dropping-particle":"","parse-names":false,"suffix":""},{"dropping-particle":"","family":"Ilesanmi","given":"Olayinka Stephen","non-dropping-particle":"","parse-names":false,"suffix":""},{"dropping-particle":"","family":"Ilic","given":"Milena D.","non-dropping-particle":"","parse-names":false,"suffix":""},{"dropping-particle":"","family":"Irvani","given":"Seyed Sina Naghibi","non-dropping-particle":"","parse-names":false,"suffix":""},{"dropping-particle":"","family":"Islam","given":"Sheikh Mohammed Shariful","non-dropping-particle":"","parse-names":false,"suffix":""},{"dropping-particle":"","family":"Jakovljevic","given":"Mihajlo","non-dropping-particle":"","parse-names":false,"suffix":""},{"dropping-particle":"","family":"Jamal","given":"Amr A.","non-dropping-particle":"","parse-names":false,"suffix":""},{"dropping-particle":"","family":"Jha","given":"Ravi Prakash","non-dropping-particle":"","parse-names":false,"suffix":""},{"dropping-particle":"","family":"Jonas","given":"Jost B.","non-dropping-particle":"","parse-names":false,"suffix":""},{"dropping-particle":"","family":"Kabir","given":"Zubair","non-dropping-particle":"","parse-names":false,"suffix":""},{"dropping-particle":"","family":"Kasaeian","given":"Amir","non-dropping-particle":"","parse-names":false,"suffix":""},{"dropping-particle":"","family":"Kasahun","given":"Gebremicheal Gebreslassie","non-dropping-particle":"","parse-names":false,"suffix":""},{"dropping-particle":"","family":"Kassa","given":"Getachew Mullu","non-dropping-particle":"","parse-names":false,"suffix":""},{"dropping-particle":"","family":"Kefale","given":"Adane Teshome","non-dropping-particle":"","parse-names":false,"suffix":""},{"dropping-particle":"","family":"Kengne","given":"Andre Pascal","non-dropping-particle":"","parse-names":false,"suffix":""},{"dropping-particle":"","family":"Khader","given":"Yousef Saleh","non-dropping-particle":"","parse-names":false,"suffix":""},{"dropping-particle":"","family":"Khafaie","given":"Morteza Abdullatif","non-dropping-particle":"","parse-names":false,"suffix":""},{"dropping-particle":"","family":"Khan","given":"Ejaz Ahmad","non-dropping-particle":"","parse-names":false,"suffix":""},{"dropping-particle":"","family":"Khan","given":"Junaid","non-dropping-particle":"","parse-names":false,"suffix":""},{"dropping-particle":"","family":"Khubchandani","given":"Jagdish","non-dropping-particle":"","parse-names":false,"suffix":""},{"dropping-particle":"","family":"Kim","given":"Young Eun","non-dropping-particle":"","parse-names":false,"suffix":""},{"dropping-particle":"","family":"Kim","given":"Yun Jin","non-dropping-particle":"","parse-names":false,"suffix":""},{"dropping-particle":"","family":"Kisa","given":"Sezer","non-dropping-particle":"","parse-names":false,"suffix":""},{"dropping-particle":"","family":"Kisa","given":"Adnan","non-dropping-particle":"","parse-names":false,"suffix":""},{"dropping-particle":"","family":"Knibbs","given":"Luke D.","non-dropping-particle":"","parse-names":false,"suffix":""},{"dropping-particle":"","family":"Komaki","given":"Hamidreza","non-dropping-particle":"","parse-names":false,"suffix":""},{"dropping-particle":"","family":"Koul","given":"Parvaiz A.","non-dropping-particle":"","parse-names":false,"suffix":""},{"dropping-particle":"","family":"Koyanagi","given":"Ai","non-dropping-particle":"","parse-names":false,"suffix":""},{"dropping-particle":"","family":"Kumar","given":"G. Anil","non-dropping-particle":"","parse-names":false,"suffix":""},{"dropping-particle":"","family":"Lan","given":"Qing","non-dropping-particle":"","parse-names":false,"suffix":""},{"dropping-particle":"","family":"Lasrado","given":"Savita","non-dropping-particle":"","parse-names":false,"suffix":""},{"dropping-particle":"","family":"Lauriola","given":"Paolo","non-dropping-particle":"","parse-names":false,"suffix":""},{"dropping-particle":"","family":"Vecchia","given":"Carlo","non-dropping-particle":"La","parse-names":false,"suffix":""},{"dropping-particle":"","family":"Le","given":"Tham Thi","non-dropping-particle":"","parse-names":false,"suffix":""},{"dropping-particle":"","family":"Leigh","given":"James","non-dropping-particle":"","parse-names":false,"suffix":""},{"dropping-particle":"","family":"Levi","given":"Miriam","non-dropping-particle":"","parse-names":false,"suffix":""},{"dropping-particle":"","family":"Li","given":"Shanshan","non-dropping-particle":"","parse-names":false,"suffix":""},{"dropping-particle":"","family":"Lopez","given":"Alan D.","non-dropping-particle":"","parse-names":false,"suffix":""},{"dropping-particle":"","family":"Lotufo","given":"Paulo A.","non-dropping-particle":"","parse-names":false,"suffix":""},{"dropping-particle":"","family":"Madotto","given":"Fabiana","non-dropping-particle":"","parse-names":false,"suffix":""},{"dropping-particle":"","family":"Mahotra","given":"Narayan B.","non-dropping-particle":"","parse-names":false,"suffix":""},{"dropping-particle":"","family":"Majdan","given":"Marek","non-dropping-particle":"","parse-names":false,"suffix":""},{"dropping-particle":"","family":"Majeed","given":"Azeem","non-dropping-particle":"","parse-names":false,"suffix":""},{"dropping-particle":"","family":"Malekzadeh","given":"Reza","non-dropping-particle":"","parse-names":false,"suffix":""},{"dropping-particle":"","family":"Mamun","given":"Abdullah A.","non-dropping-particle":"","parse-names":false,"suffix":""},{"dropping-particle":"","family":"Manafi","given":"Navid","non-dropping-particle":"","parse-names":false,"suffix":""},{"dropping-particle":"","family":"Manafi","given":"Farzad","non-dropping-particle":"","parse-names":false,"suffix":""},{"dropping-particle":"","family":"Mantovani","given":"Lorenzo Giovanni","non-dropping-particle":"","parse-names":false,"suffix":""},{"dropping-particle":"","family":"Meharie","given":"Birhanu Geta","non-dropping-particle":"","parse-names":false,"suffix":""},{"dropping-particle":"","family":"Meles","given":"Hagazi Gebre","non-dropping-particle":"","parse-names":false,"suffix":""},{"dropping-particle":"","family":"Meles","given":"Gebrekiros Gebremichael","non-dropping-particle":"","parse-names":false,"suffix":""},{"dropping-particle":"","family":"Menezes","given":"Ritesh G.","non-dropping-particle":"","parse-names":false,"suffix":""},{"dropping-particle":"","family":"Mestrovic","given":"Tomislav","non-dropping-particle":"","parse-names":false,"suffix":""},{"dropping-particle":"","family":"Miller","given":"Ted R.","non-dropping-particle":"","parse-names":false,"suffix":""},{"dropping-particle":"","family":"Mini","given":"G. K.","non-dropping-particle":"","parse-names":false,"suffix":""},{"dropping-particle":"","family":"Mirrakhimov","given":"Erkin M.","non-dropping-particle":"","parse-names":false,"suffix":""},{"dropping-particle":"","family":"Moazen","given":"Babak","non-dropping-particle":"","parse-names":false,"suffix":""},{"dropping-particle":"","family":"Mohammad","given":"Karzan Abdulmuhsin","non-dropping-particle":"","parse-names":false,"suffix":""},{"dropping-particle":"","family":"Mohammed","given":"Shafiu","non-dropping-particle":"","parse-names":false,"suffix":""},{"dropping-particle":"","family":"Mohebi","given":"Farnam","non-dropping-particle":"","parse-names":false,"suffix":""},{"dropping-particle":"","family":"Mokdad","given":"Ali H.","non-dropping-particle":"","parse-names":false,"suffix":""},{"dropping-particle":"","family":"Molokhia","given":"Mariam","non-dropping-particle":"","parse-names":false,"suffix":""},{"dropping-particle":"","family":"Monasta","given":"Lorenzo","non-dropping-particle":"","parse-names":false,"suffix":""},{"dropping-particle":"","family":"Moradi","given":"Masoud","non-dropping-particle":"","parse-names":false,"suffix":""},{"dropping-particle":"","family":"Moradi","given":"Ghobad","non-dropping-particle":"","parse-names":false,"suffix":""},{"dropping-particle":"","family":"Morawska","given":"Lidia","non-dropping-particle":"","parse-names":false,"suffix":""},{"dropping-particle":"","family":"Mousavi","given":"Seyyed Meysam","non-dropping-particle":"","parse-names":false,"suffix":""},{"dropping-particle":"","family":"Musa","given":"Kamarul Imran","non-dropping-particle":"","parse-names":false,"suffix":""},{"dropping-particle":"","family":"Mustafa","given":"Ghulam","non-dropping-particle":"","parse-names":false,"suffix":""},{"dropping-particle":"","family":"Naderi","given":"Mehdi","non-dropping-particle":"","parse-names":false,"suffix":""},{"dropping-particle":"","family":"Naghavi","given":"Mohsen","non-dropping-particle":"","parse-names":false,"suffix":""},{"dropping-particle":"","family":"Naik","given":"Gurudatta","non-dropping-particle":"","parse-names":false,"suffix":""},{"dropping-particle":"","family":"Nair","given":"Sanjeev","non-dropping-particle":"","parse-names":false,"suffix":""},{"dropping-particle":"","family":"Nangia","given":"Vinay","non-dropping-particle":"","parse-names":false,"suffix":""},{"dropping-particle":"","family":"Nansseu","given":"Jobert Richie","non-dropping-particle":"","parse-names":false,"suffix":""},{"dropping-particle":"","family":"Nazari","given":"Javad","non-dropping-particle":"","parse-names":false,"suffix":""},{"dropping-particle":"","family":"Ndwandwe","given":"Duduzile Edith","non-dropping-particle":"","parse-names":false,"suffix":""},{"dropping-particle":"","family":"Negoi","given":"Ruxandra Irina","non-dropping-particle":"","parse-names":false,"suffix":""},{"dropping-particle":"","family":"Nguyen","given":"Trang Huyen","non-dropping-particle":"","parse-names":false,"suffix":""},{"dropping-particle":"","family":"Nguyen","given":"Cuong Tat","non-dropping-particle":"","parse-names":false,"suffix":""},{"dropping-particle":"","family":"Nguyen","given":"Huong Lan Thi","non-dropping-particle":"","parse-names":false,"suffix":""},{"dropping-particle":"","family":"Nixon","given":"Molly R.","non-dropping-particle":"","parse-names":false,"suffix":""},{"dropping-particle":"","family":"Ofori-Asenso","given":"Richard","non-dropping-particle":"","parse-names":false,"suffix":""},{"dropping-particle":"","family":"Ogbo","given":"Felix Akpojene","non-dropping-particle":"","parse-names":false,"suffix":""},{"dropping-particle":"","family":"Olagunju","given":"Andrew T.","non-dropping-particle":"","parse-names":false,"suffix":""},{"dropping-particle":"","family":"Olagunju","given":"Tinuke O.","non-dropping-particle":"","parse-names":false,"suffix":""},{"dropping-particle":"","family":"Oren","given":"Eyal","non-dropping-particle":"","parse-names":false,"suffix":""},{"dropping-particle":"","family":"Ortiz","given":"Justin R.","non-dropping-particle":"","parse-names":false,"suffix":""},{"dropping-particle":"","family":"Owolabi","given":"Mayowa O.","non-dropping-particle":"","parse-names":false,"suffix":""},{"dropping-particle":"","family":"DNB","given":"M. P.A.","non-dropping-particle":"","parse-names":false,"suffix":""},{"dropping-particle":"","family":"Pakhale","given":"Smita","non-dropping-particle":"","parse-names":false,"suffix":""},{"dropping-particle":"","family":"Pana","given":"Adrian","non-dropping-particle":"","parse-names":false,"suffix":""},{"dropping-particle":"","family":"Panda-Jonas","given":"Songhomitra","non-dropping-particle":"","parse-names":false,"suffix":""},{"dropping-particle":"","family":"Park","given":"Eun Kee","non-dropping-particle":"","parse-names":false,"suffix":""},{"dropping-particle":"","family":"Pham","given":"Hai Quang","non-dropping-particle":"","parse-names":false,"suffix":""},{"dropping-particle":"","family":"Postma","given":"Maarten J.","non-dropping-particle":"","parse-names":false,"suffix":""},{"dropping-particle":"","family":"Pourjafar","given":"Hadi","non-dropping-particle":"","parse-names":false,"suffix":""},{"dropping-particle":"","family":"Poustchi","given":"Hossein","non-dropping-particle":"","parse-names":false,"suffix":""},{"dropping-particle":"","family":"Radfar","given":"Amir","non-dropping-particle":"","parse-names":false,"suffix":""},{"dropping-particle":"","family":"Rafiei","given":"Alireza","non-dropping-particle":"","parse-names":false,"suffix":""},{"dropping-particle":"","family":"Rahim","given":"Fakher","non-dropping-particle":"","parse-names":false,"suffix":""},{"dropping-particle":"","family":"Rahman","given":"Mohammad Hifz Ur","non-dropping-particle":"","parse-names":false,"suffix":""},{"dropping-particle":"","family":"Rahman","given":"Muhammad Aziz","non-dropping-particle":"","parse-names":false,"suffix":""},{"dropping-particle":"","family":"Rawaf","given":"Salman","non-dropping-particle":"","parse-names":false,"suffix":""},{"dropping-particle":"","family":"Rawaf","given":"David Laith","non-dropping-particle":"","parse-names":false,"suffix":""},{"dropping-particle":"","family":"Rawal","given":"Lal","non-dropping-particle":"","parse-names":false,"suffix":""},{"dropping-particle":"","family":"Reiner","given":"Robert C.","non-dropping-particle":"","parse-names":false,"suffix":""},{"dropping-particle":"","family":"Reitsma","given":"Marissa Bettay","non-dropping-particle":"","parse-names":false,"suffix":""},{"dropping-particle":"","family":"Roever","given":"Leonardo","non-dropping-particle":"","parse-names":false,"suffix":""},{"dropping-particle":"","family":"Ronfani","given":"Luca","non-dropping-particle":"","parse-names":false,"suffix":""},{"dropping-particle":"","family":"Roro","given":"Elias Merdassa","non-dropping-particle":"","parse-names":false,"suffix":""},{"dropping-particle":"","family":"Roshandel","given":"Gholamreza","non-dropping-particle":"","parse-names":false,"suffix":""},{"dropping-particle":"","family":"Rudd","given":"Kristina E.","non-dropping-particle":"","parse-names":false,"suffix":""},{"dropping-particle":"","family":"Sabde","given":"Yogesh Damodar","non-dropping-particle":"","parse-names":false,"suffix":""},{"dropping-particle":"","family":"Sabour","given":"Siamak","non-dropping-particle":"","parse-names":false,"suffix":""},{"dropping-particle":"","family":"Saddik","given":"Basema","non-dropping-particle":"","parse-names":false,"suffix":""},{"dropping-particle":"","family":"Safari","given":"Saeed","non-dropping-particle":"","parse-names":false,"suffix":""},{"dropping-particle":"","family":"Saleem","given":"Komal","non-dropping-particle":"","parse-names":false,"suffix":""},{"dropping-particle":"","family":"Samy","given":"Abdallah M.","non-dropping-particle":"","parse-names":false,"suffix":""},{"dropping-particle":"","family":"Santric-Milicevic","given":"Milena M.","non-dropping-particle":"","parse-names":false,"suffix":""},{"dropping-particle":"","family":"Sao Jose","given":"Bruno Piassi","non-dropping-particle":"","parse-names":false,"suffix":""},{"dropping-particle":"","family":"Sartorius","given":"Benn","non-dropping-particle":"","parse-names":false,"suffix":""},{"dropping-particle":"","family":"Satpathy","given":"Maheswar","non-dropping-particle":"","parse-names":false,"suffix":""},{"dropping-particle":"","family":"Savic","given":"Miloje","non-dropping-particle":"","parse-names":false,"suffix":""},{"dropping-particle":"","family":"Sawhney","given":"Monika","non-dropping-particle":"","parse-names":false,"suffix":""},{"dropping-particle":"","family":"Sepanlou","given":"Sadaf G.","non-dropping-particle":"","parse-names":false,"suffix":""},{"dropping-particle":"","family":"Shaikh","given":"Masood Ali","non-dropping-particle":"","parse-names":false,"suffix":""},{"dropping-particle":"","family":"Sheikh","given":"Aziz","non-dropping-particle":"","parse-names":false,"suffix":""},{"dropping-particle":"","family":"Shigematsu","given":"Mika","non-dropping-particle":"","parse-names":false,"suffix":""},{"dropping-particle":"","family":"Shirkoohi","given":"Reza","non-dropping-particle":"","parse-names":false,"suffix":""},{"dropping-particle":"","family":"Si","given":"Si","non-dropping-particle":"","parse-names":false,"suffix":""},{"dropping-particle":"","family":"Siabani","given":"Soraya","non-dropping-particle":"","parse-names":false,"suffix":""},{"dropping-particle":"","family":"Singh","given":"Virendra","non-dropping-particle":"","parse-names":false,"suffix":""},{"dropping-particle":"","family":"Singh","given":"Jasvinder A.","non-dropping-particle":"","parse-names":false,"suffix":""},{"dropping-particle":"","family":"Soljak","given":"Michael","non-dropping-particle":"","parse-names":false,"suffix":""},{"dropping-particle":"","family":"Somayaji","given":"Ranjani","non-dropping-particle":"","parse-names":false,"suffix":""},{"dropping-particle":"","family":"Soofi","given":"Moslem","non-dropping-particle":"","parse-names":false,"suffix":""},{"dropping-particle":"","family":"Soyiri","given":"Ireneous N.","non-dropping-particle":"","parse-names":false,"suffix":""},{"dropping-particle":"","family":"Tefera","given":"Yonatal Mesfin","non-dropping-particle":"","parse-names":false,"suffix":""},{"dropping-particle":"","family":"Temsah","given":"Mohamad Hani","non-dropping-particle":"","parse-names":false,"suffix":""},{"dropping-particle":"","family":"Tesfay","given":"Berhe Etsay","non-dropping-particle":"","parse-names":false,"suffix":""},{"dropping-particle":"","family":"Thakur","given":"Jarnail Singh","non-dropping-particle":"","parse-names":false,"suffix":""},{"dropping-particle":"","family":"Toma","given":"Alemayehu Toma","non-dropping-particle":"","parse-names":false,"suffix":""},{"dropping-particle":"","family":"Tortajada-Girbés","given":"Miguel","non-dropping-particle":"","parse-names":false,"suffix":""},{"dropping-particle":"","family":"Tran","given":"Khanh Bao","non-dropping-particle":"","parse-names":false,"suffix":""},{"dropping-particle":"","family":"Tran","given":"Bach Xuan","non-dropping-particle":"","parse-names":false,"suffix":""},{"dropping-particle":"","family":"Tudor Car","given":"Lorainne","non-dropping-particle":"","parse-names":false,"suffix":""},{"dropping-particle":"","family":"Ullah","given":"Irfan","non-dropping-particle":"","parse-names":false,"suffix":""},{"dropping-particle":"","family":"Vacante","given":"Marco","non-dropping-particle":"","parse-names":false,"suffix":""},{"dropping-particle":"","family":"Valdez","given":"Pascual R.","non-dropping-particle":"","parse-names":false,"suffix":""},{"dropping-particle":"","family":"Boven","given":"Job F.M.","non-dropping-particle":"van","parse-names":false,"suffix":""},{"dropping-particle":"","family":"Vasankari","given":"Tommi Juhani","non-dropping-particle":"","parse-names":false,"suffix":""},{"dropping-particle":"","family":"Veisani","given":"Yousef","non-dropping-particle":"","parse-names":false,"suffix":""},{"dropping-particle":"","family":"Violante","given":"Francesco S.","non-dropping-particle":"","parse-names":false,"suffix":""},{"dropping-particle":"","family":"Wagner","given":"Gregory R.","non-dropping-particle":"","parse-names":false,"suffix":""},{"dropping-particle":"","family":"Westerman","given":"Ronny","non-dropping-particle":"","parse-names":false,"suffix":""},{"dropping-particle":"","family":"Wolfe","given":"Charles D.A.","non-dropping-particle":"","parse-names":false,"suffix":""},{"dropping-particle":"","family":"Wondafrash","given":"Dawit Zewdu","non-dropping-particle":"","parse-names":false,"suffix":""},{"dropping-particle":"","family":"Wondmieneh","given":"Adam Belay","non-dropping-particle":"","parse-names":false,"suffix":""},{"dropping-particle":"","family":"Yonemoto","given":"Naohiro","non-dropping-particle":"","parse-names":false,"suffix":""},{"dropping-particle":"","family":"Yoon","given":"Seok Jun","non-dropping-particle":"","parse-names":false,"suffix":""},{"dropping-particle":"","family":"Zaidi","given":"Zoubida","non-dropping-particle":"","parse-names":false,"suffix":""},{"dropping-particle":"","family":"Zamani","given":"Mohammad","non-dropping-particle":"","parse-names":false,"suffix":""},{"dropping-particle":"","family":"Zar","given":"Heather J.","non-dropping-particle":"","parse-names":false,"suffix":""},{"dropping-particle":"","family":"Zhang","given":"Yunquan","non-dropping-particle":"","parse-names":false,"suffix":""},{"dropping-particle":"","family":"Vos","given":"Theo","non-dropping-particle":"","parse-names":false,"suffix":""}],"container-title":"The Lancet Respiratory Medicine","id":"ITEM-1","issue":"6","issued":{"date-parts":[["2020"]]},"page":"585-596","title":"Prevalence and attributable health burden of chronic respiratory diseases, 1990–2017: a systematic analysis for the Global Burden of Disease Study 2017","type":"article-journal","volume":"8"},"uris":["http://www.mendeley.com/documents/?uuid=f3d6561d-51bf-4f1a-95d2-8033da7122a3"]}],"mendeley":{"formattedCitation":"&lt;sup&gt;27&lt;/sup&gt;","plainTextFormattedCitation":"27","previouslyFormattedCitation":"(27)"},"properties":{"noteIndex":0},"schema":"https://github.com/citation-style-language/schema/raw/master/csl-citation.json"}</w:delInstrText>
+        </w:r>
+        <w:r>
+          <w:fldChar w:fldCharType="separate"/>
+        </w:r>
+        <w:r>
+          <w:rPr>
+            <w:noProof/>
+            <w:vertAlign w:val="superscript"/>
+          </w:rPr>
+          <w:delText>27</w:delText>
+        </w:r>
+        <w:r>
+          <w:fldChar w:fldCharType="end"/>
+        </w:r>
+        <w:r>
+          <w:delText>). Therefore, to isolate the effect of $P$ in $P^*$ (the violet arrow), we need to block all shared causes between $P$ and $D$ and between $D$ and $P*$ both represented in Figure 3 as $C_1$ and $C_2$. In this way we assume a hypothetical scenario in which we could prevent death prior to cancer diagnosis, by conditioning on a rich set of covariates</w:delText>
+        </w:r>
+        <w:r>
+          <w:fldChar w:fldCharType="begin" w:fldLock="1"/>
+        </w:r>
+        <w:r>
+          <w:delInstrText>ADDIN CSL_CITATION {"citationItems":[{"id":"ITEM-1","itemData":{"DOI":"10.1002/sim.8471","ISSN":"10970258","abstract":"In failure-time settings, a competing risk event is any event that makes it impossible for the event of interest to occur. For example, cardiovascular disease death is a competing event for prostate cancer death because an individual cannot die of prostate cancer once he has died of cardiovascular disease. Various statistical estimands have been defined as possible targets of inference in the classical competing risks literature. Many reviews have described these statistical estimands and their estimating procedures with recommendations about their use. However, this previous work has not used a formal framework for characterizing causal effects and their identifying conditions, which makes it difficult to interpret effect estimates and assess recommendations regarding analytic choices. Here we use a counterfactual framework to explicitly define each of these classical estimands. We clarify that, depending on whether competing events are defined as censoring events, contrasts of risks can define a total effect of the treatment on the event of interest, or a direct effect of the treatment on the event of interest not mediated through the competing event. In contrast, regardless of whether competing events are defined as censoring events, counterfactual hazard contrasts cannot generally be interpreted as causal effects. We illustrate how identifying assumptions for all of these counterfactual estimands can be represented in causal diagrams in which competing events are depicted as time-varying covariates. We present an application of these ideas to data from a randomized trial designed to estimate the effect of estrogen therapy on prostate cancer mortality.","author":[{"dropping-particle":"","family":"Young","given":"Jessica G.","non-dropping-particle":"","parse-names":false,"suffix":""},{"dropping-particle":"","family":"Stensrud","given":"Mats J.","non-dropping-particle":"","parse-names":false,"suffix":""},{"dropping-particle":"","family":"Tchetgen","given":"Eric J. Tchetgen","non-dropping-particle":"","parse-names":false,"suffix":""},{"dropping-particle":"","family":"Hernán","given":"Miguel A.","non-dropping-particle":"","parse-names":false,"suffix":""}],"container-title":"Statistics in Medicine","id":"ITEM-1","issue":"December 2019","issued":{"date-parts":[["2020"]]},"page":"1-38","title":"A causal framework for classical statistical estimands in failure time settings with competing events","type":"article-journal","volume":"1"},"uris":["http://www.mendeley.com/documents/?uuid=05a1a769-73aa-4bfa-b7a9-6b40a2d638ab"]}],"mendeley":{"formattedCitation":"&lt;sup&gt;28&lt;/sup&gt;","plainTextFormattedCitation":"28","previouslyFormattedCitation":"(28)"},"properties":{"noteIndex":0},"schema":"https://github.com/citation-style-language/schema/raw/master/csl-citation.json"}</w:delInstrText>
+        </w:r>
+        <w:r>
+          <w:fldChar w:fldCharType="separate"/>
+        </w:r>
+        <w:r>
+          <w:rPr>
+            <w:noProof/>
+            <w:vertAlign w:val="superscript"/>
+          </w:rPr>
+          <w:delText>28</w:delText>
+        </w:r>
+        <w:r>
+          <w:fldChar w:fldCharType="end"/>
+        </w:r>
+        <w:r>
+          <w:delText xml:space="preserve">. This assumption must hold regardless of whether we use incident cancer as a time-varying exposure, or match cancer patients to participants free of cancer by age. </w:delText>
+        </w:r>
+      </w:del>
+    </w:p>
+    <w:p>
+      <w:pPr>
+        <w:pStyle w:val="NoSpacing"/>
+        <w:keepNext/>
+        <w:rPr>
+          <w:del w:id="17" w:author="Paloma Rojas Saunero" w:date="2021-05-04T09:33:00Z"/>
+        </w:rPr>
+      </w:pPr>
+    </w:p>
+    <w:p>
+      <w:pPr>
+        <w:pStyle w:val="NoSpacing"/>
+        <w:rPr>
+          <w:ins w:id="18" w:author="Paloma Rojas Saunero" w:date="2021-05-04T09:41:00Z"/>
+        </w:rPr>
+      </w:pPr>
+      <w:commentRangeStart w:id="19"/>
+      <w:commentRangeStart w:id="20"/>
+      <w:commentRangeStart w:id="21"/>
+      <w:r>
+        <w:t>Given the nature of an elderly cohort</w:t>
+      </w:r>
+      <w:r>
+        <w:t xml:space="preserve">, if </w:t>
+      </w:r>
+      <w:r>
+        <w:t xml:space="preserve">the time between the intended $P_0$ and </w:t>
+      </w:r>
+      <w:r>
+        <w:t>$P^*</w:t>
+      </w:r>
+      <w:r>
+        <w:t>_t</w:t>
+      </w:r>
+      <w:r>
+        <w:t>$</w:t>
+      </w:r>
+      <w:r>
+        <w:t xml:space="preserve"> is large (</w:t>
+      </w:r>
+      <w:r>
+        <w:t xml:space="preserve">i.e. </w:t>
+      </w:r>
+      <w:r>
+        <w:t xml:space="preserve">years apart), </w:t>
+      </w:r>
+      <w:r>
+        <w:t xml:space="preserve">cancer diagnosis will be </w:t>
+      </w:r>
+      <w:r>
+        <w:t xml:space="preserve">only </w:t>
+      </w:r>
+      <w:r>
+        <w:t xml:space="preserve">measured in </w:t>
+      </w:r>
+      <w:r>
+        <w:t>the subset of individuals who have survived long enough to have a cancer diagnosis.</w:t>
+      </w:r>
+      <w:r>
+        <w:t xml:space="preserve"> </w:t>
+      </w:r>
+      <w:ins w:id="22" w:author="Paloma Rojas Saunero" w:date="2021-05-19T13:45:00Z">
+        <w:r>
+          <w:t xml:space="preserve">In </w:t>
+        </w:r>
+      </w:ins>
+      <w:ins w:id="23" w:author="Paloma Rojas Saunero" w:date="2021-05-19T13:56:00Z">
+        <w:r>
+          <w:t>F</w:t>
+        </w:r>
+      </w:ins>
+      <w:ins w:id="24" w:author="Paloma Rojas Saunero" w:date="2021-05-19T13:45:00Z">
+        <w:r>
+          <w:t xml:space="preserve">igure 3 we represent </w:t>
+        </w:r>
+      </w:ins>
+      <w:ins w:id="25" w:author="Paloma Rojas Saunero" w:date="2021-05-19T16:44:00Z">
+        <w:r>
+          <w:t>death</w:t>
+        </w:r>
+      </w:ins>
+      <w:ins w:id="26" w:author="Paloma Rojas Saunero" w:date="2021-05-19T13:46:00Z">
+        <w:r>
+          <w:t xml:space="preserve"> prior to cancer diagnosis as $</w:t>
+        </w:r>
+        <w:proofErr w:type="spellStart"/>
+        <w:r>
+          <w:t>D_</w:t>
+        </w:r>
+      </w:ins>
+      <w:ins w:id="27" w:author="Paloma Rojas Saunero" w:date="2021-05-19T13:47:00Z">
+        <w:r>
+          <w:t>t</w:t>
+        </w:r>
+      </w:ins>
+      <w:proofErr w:type="spellEnd"/>
+      <w:ins w:id="28" w:author="Paloma Rojas Saunero" w:date="2021-05-19T13:46:00Z">
+        <w:r>
+          <w:t>$</w:t>
+        </w:r>
+      </w:ins>
+      <w:ins w:id="29" w:author="Paloma Rojas Saunero" w:date="2021-05-19T13:51:00Z">
+        <w:r>
+          <w:t>, and the arrow between $</w:t>
+        </w:r>
+        <w:proofErr w:type="spellStart"/>
+        <w:r>
+          <w:t>D_t</w:t>
+        </w:r>
+        <w:proofErr w:type="spellEnd"/>
+        <w:r>
+          <w:t xml:space="preserve">$ and $P^*$ represents a deterministic association </w:t>
+        </w:r>
+      </w:ins>
+      <w:ins w:id="30" w:author="Paloma Rojas Saunero" w:date="2021-05-19T16:41:00Z">
+        <w:r>
+          <w:t>s</w:t>
+        </w:r>
+      </w:ins>
+      <w:ins w:id="31" w:author="Paloma Rojas Saunero" w:date="2021-05-19T16:42:00Z">
+        <w:r>
+          <w:t xml:space="preserve">uch as that </w:t>
+        </w:r>
+      </w:ins>
+      <w:ins w:id="32" w:author="Paloma Rojas Saunero" w:date="2021-05-19T13:52:00Z">
+        <w:r>
+          <w:t xml:space="preserve">$P^*$ </w:t>
+        </w:r>
+      </w:ins>
+      <w:ins w:id="33" w:author="Paloma Rojas Saunero" w:date="2021-05-19T16:42:00Z">
+        <w:r>
+          <w:t xml:space="preserve">is only observed </w:t>
+        </w:r>
+      </w:ins>
+      <w:ins w:id="34" w:author="Paloma Rojas Saunero" w:date="2021-05-19T13:52:00Z">
+        <w:r>
+          <w:t>if $</w:t>
+        </w:r>
+        <w:proofErr w:type="spellStart"/>
+        <w:r>
+          <w:t>D_t</w:t>
+        </w:r>
+        <w:proofErr w:type="spellEnd"/>
+        <w:r>
+          <w:t xml:space="preserve">$ is zero. </w:t>
+        </w:r>
+      </w:ins>
+      <w:ins w:id="35" w:author="Paloma Rojas Saunero" w:date="2021-05-19T16:47:00Z">
+        <w:r>
+          <w:t>T</w:t>
+        </w:r>
+      </w:ins>
+      <w:ins w:id="36" w:author="Paloma Rojas Saunero" w:date="2021-05-19T13:47:00Z">
+        <w:r>
+          <w:t>he shared causes between $P_0$ and $</w:t>
+        </w:r>
+        <w:proofErr w:type="spellStart"/>
+        <w:r>
+          <w:t>D_t</w:t>
+        </w:r>
+        <w:proofErr w:type="spellEnd"/>
+        <w:r>
+          <w:t>$</w:t>
+        </w:r>
+      </w:ins>
+      <w:ins w:id="37" w:author="Paloma Rojas Saunero" w:date="2021-05-19T16:47:00Z">
+        <w:r>
+          <w:t xml:space="preserve"> are also represented by $L$</w:t>
+        </w:r>
+      </w:ins>
+      <w:ins w:id="38" w:author="Paloma Rojas Saunero" w:date="2021-05-19T16:50:00Z">
+        <w:r>
+          <w:t xml:space="preserve">, </w:t>
+        </w:r>
+      </w:ins>
+      <w:ins w:id="39" w:author="Paloma Rojas Saunero" w:date="2021-05-19T16:48:00Z">
+        <w:r>
+          <w:t xml:space="preserve"> for simplicity</w:t>
+        </w:r>
+      </w:ins>
+      <w:ins w:id="40" w:author="Paloma Rojas Saunero" w:date="2021-05-19T16:50:00Z">
+        <w:r>
+          <w:t xml:space="preserve"> we </w:t>
+        </w:r>
+        <w:r>
+          <w:t xml:space="preserve">illustrate </w:t>
+        </w:r>
+      </w:ins>
+      <w:ins w:id="41" w:author="Paloma Rojas Saunero" w:date="2021-05-19T16:55:00Z">
+        <w:r>
+          <w:t>them</w:t>
+        </w:r>
+      </w:ins>
+      <w:ins w:id="42" w:author="Paloma Rojas Saunero" w:date="2021-05-19T16:50:00Z">
+        <w:r>
+          <w:t xml:space="preserve"> with the same node, </w:t>
+        </w:r>
+        <w:commentRangeStart w:id="43"/>
+        <w:r>
+          <w:t xml:space="preserve">however, </w:t>
+        </w:r>
+      </w:ins>
+      <w:ins w:id="44" w:author="Paloma Rojas Saunero" w:date="2021-05-19T16:42:00Z">
+        <w:r>
+          <w:t>althoug</w:t>
+        </w:r>
+      </w:ins>
+      <w:ins w:id="45" w:author="Paloma Rojas Saunero" w:date="2021-05-19T16:43:00Z">
+        <w:r>
+          <w:t xml:space="preserve">h </w:t>
+        </w:r>
+      </w:ins>
+      <w:ins w:id="46" w:author="Paloma Rojas Saunero" w:date="2021-05-19T16:48:00Z">
+        <w:r>
+          <w:t>so</w:t>
+        </w:r>
+      </w:ins>
+      <w:ins w:id="47" w:author="Paloma Rojas Saunero" w:date="2021-05-19T16:49:00Z">
+        <w:r>
+          <w:t>m</w:t>
+        </w:r>
+      </w:ins>
+      <w:ins w:id="48" w:author="Paloma Rojas Saunero" w:date="2021-05-19T16:48:00Z">
+        <w:r>
+          <w:t xml:space="preserve">e </w:t>
+        </w:r>
+      </w:ins>
+      <w:ins w:id="49" w:author="Paloma Rojas Saunero" w:date="2021-05-19T16:43:00Z">
+        <w:r>
+          <w:t>shared causes might affect $Y_{t+1}$</w:t>
+        </w:r>
+      </w:ins>
+      <w:ins w:id="50" w:author="Paloma Rojas Saunero" w:date="2021-05-19T16:49:00Z">
+        <w:r>
+          <w:t xml:space="preserve"> </w:t>
+        </w:r>
+      </w:ins>
+      <w:ins w:id="51" w:author="Paloma Rojas Saunero" w:date="2021-05-19T16:51:00Z">
+        <w:r>
+          <w:t xml:space="preserve">this representation would not restrict </w:t>
+        </w:r>
+      </w:ins>
+      <w:ins w:id="52" w:author="Paloma Rojas Saunero" w:date="2021-05-19T16:49:00Z">
+        <w:r>
+          <w:t>to only those covariates</w:t>
+        </w:r>
+      </w:ins>
+      <w:commentRangeEnd w:id="43"/>
+      <w:ins w:id="53" w:author="Paloma Rojas Saunero" w:date="2021-05-19T18:09:00Z">
+        <w:r>
+          <w:rPr>
+            <w:rStyle w:val="CommentReference"/>
+          </w:rPr>
+          <w:commentReference w:id="43"/>
+        </w:r>
+      </w:ins>
+      <w:ins w:id="54" w:author="Paloma Rojas Saunero" w:date="2021-05-19T16:49:00Z">
+        <w:r>
+          <w:t xml:space="preserve">. </w:t>
+        </w:r>
+      </w:ins>
+      <w:del w:id="55" w:author="Paloma Rojas Saunero" w:date="2021-05-19T13:49:00Z">
+        <w:r>
+          <w:delText>However</w:delText>
+        </w:r>
+      </w:del>
+      <w:del w:id="56" w:author="Paloma Rojas Saunero" w:date="2021-05-19T13:50:00Z">
+        <w:r>
+          <w:delText>, b</w:delText>
+        </w:r>
+      </w:del>
+      <w:ins w:id="57" w:author="Paloma Rojas Saunero" w:date="2021-05-19T13:50:00Z">
+        <w:r>
+          <w:t>B</w:t>
+        </w:r>
+      </w:ins>
+      <w:r>
+        <w:t xml:space="preserve">y not including an arrow between </w:t>
+      </w:r>
+      <w:r>
+        <w:t xml:space="preserve">$P_0$ </w:t>
+      </w:r>
+      <w:r>
+        <w:t>and $</w:t>
+      </w:r>
+      <w:proofErr w:type="spellStart"/>
+      <w:r>
+        <w:t>D_t</w:t>
+      </w:r>
+      <w:proofErr w:type="spellEnd"/>
+      <w:r>
+        <w:t>$</w:t>
+      </w:r>
+      <w:r>
+        <w:t xml:space="preserve"> </w:t>
+      </w:r>
+      <w:r>
+        <w:t>we are assuming that there is no effect of Pin1 over</w:t>
+      </w:r>
+      <w:r>
+        <w:t>-</w:t>
+      </w:r>
+      <w:r>
+        <w:t xml:space="preserve">expression in all-cause mortality prior to </w:t>
+      </w:r>
+      <w:r>
+        <w:t xml:space="preserve">cancer </w:t>
+      </w:r>
+      <w:r>
+        <w:t xml:space="preserve">diagnosis and that the </w:t>
+      </w:r>
+      <w:r>
+        <w:t>association between $P_0$ and $P^*_t$ will not be biased under the null</w:t>
+      </w:r>
+      <w:ins w:id="58" w:author="Paloma Rojas Saunero" w:date="2021-05-19T16:46:00Z">
+        <w:r>
+          <w:t xml:space="preserve"> if we have measured </w:t>
+        </w:r>
+      </w:ins>
+      <w:ins w:id="59" w:author="Paloma Rojas Saunero" w:date="2021-05-19T16:47:00Z">
+        <w:r>
+          <w:t xml:space="preserve">and blocked all the backdoor pathways through </w:t>
+        </w:r>
+      </w:ins>
+      <w:ins w:id="60" w:author="Paloma Rojas Saunero" w:date="2021-05-19T16:46:00Z">
+        <w:r>
+          <w:t>$L$</w:t>
+        </w:r>
+      </w:ins>
+      <w:r>
+        <w:t xml:space="preserve">, though it may represent a selection mechanism that prevents generalizability or transportability of the effect measure to the entire target population </w:t>
+      </w:r>
+      <w:r>
+        <w:fldChar w:fldCharType="begin" w:fldLock="1"/>
+      </w:r>
+      <w:r>
+        <w:instrText>ADDIN CSL_CITATION {"citationItems":[{"id":"ITEM-1","itemData":{"DOI":"10.1093/aje/kwx106","ISSN":"14766256","PMID":"30052737","author":[{"dropping-particle":"","family":"Greenland","given":"Sander","non-dropping-particle":"","parse-names":false,"suffix":""}],"container-title":"American Journal of Epidemiology","id":"ITEM-1","issue":"3","issued":{"date-parts":[["1977"]]},"page":"184-187","title":"Response and Follow-up Bias in Cohort Studies","type":"article-journal","volume":"0.6"},"uris":["http://www.mendeley.com/documents/?uuid=8edf5f5f-021a-411f-a8cb-295da60619c6"]},{"id":"ITEM-2","itemData":{"DOI":"10.1093/aje/kwx077","ISSN":"14766256","PMID":"28535177","abstract":"In causal analyses, conditioning on a collider generally results in selection bias. Conditioning on a prognostic factor that is independent of the exposure-and therefore is not a collider-can also result in selection bias when 1) the exposure has a non-null effect on the outcome and 2) the association between the noncollider and the outcome is heterogenous across levels of the exposure. This result was empirically demonstrated by Greenland in 1977 (Am J Epidemiol. 1977;106(3):184-187).","author":[{"dropping-particle":"","family":"Hernán","given":"Miguel A.","non-dropping-particle":"","parse-names":false,"suffix":""}],"container-title":"American Journal of Epidemiology","id":"ITEM-2","issue":"11","issued":{"date-parts":[["2017"]]},"page":"1048-1050","title":"Invited commentary: Selection bias without colliders","type":"article-journal","volume":"185"},"uris":["http://www.mendeley.com/documents/?uuid=b62e65b8-7a0c-418d-ab47-956f19463926"]}],"mendeley":{"formattedCitation":"&lt;sup&gt;27,28&lt;/sup&gt;","plainTextFormattedCitation":"27,28","previouslyFormattedCitation":"&lt;sup&gt;25,26&lt;/sup&gt;"},"properties":{"noteIndex":0},"schema":"https://github.com/citation-style-language/schema/raw/master/csl-citation.json"}</w:instrText>
+      </w:r>
+      <w:r>
+        <w:fldChar w:fldCharType="separate"/>
+      </w:r>
+      <w:r>
+        <w:rPr>
+          <w:noProof/>
+          <w:vertAlign w:val="superscript"/>
+        </w:rPr>
+        <w:t>27,28</w:t>
+      </w:r>
+      <w:r>
+        <w:fldChar w:fldCharType="end"/>
+      </w:r>
+      <w:r>
+        <w:t>.</w:t>
+      </w:r>
+      <w:r>
+        <w:t xml:space="preserve"> </w:t>
+      </w:r>
+      <w:commentRangeEnd w:id="19"/>
+      <w:r>
+        <w:rPr>
+          <w:rStyle w:val="CommentReference"/>
+        </w:rPr>
+        <w:commentReference w:id="19"/>
+      </w:r>
+      <w:commentRangeEnd w:id="20"/>
+      <w:r>
+        <w:rPr>
+          <w:rStyle w:val="CommentReference"/>
+        </w:rPr>
+        <w:commentReference w:id="20"/>
+      </w:r>
+      <w:commentRangeEnd w:id="21"/>
+      <w:r>
+        <w:rPr>
+          <w:rStyle w:val="CommentReference"/>
+        </w:rPr>
+        <w:commentReference w:id="21"/>
+      </w:r>
+    </w:p>
+    <w:p>
+      <w:pPr>
+        <w:pStyle w:val="NoSpacing"/>
+      </w:pPr>
+    </w:p>
+    <w:p>
+      <w:pPr>
+        <w:pStyle w:val="NoSpacing"/>
+      </w:pPr>
+      <w:r>
+        <w:t>W</w:t>
+      </w:r>
+      <w:r>
+        <w:t xml:space="preserve">e note that this is only one of </w:t>
+      </w:r>
+      <w:r>
+        <w:t xml:space="preserve">the </w:t>
+      </w:r>
+      <w:r>
+        <w:t xml:space="preserve">issues with considering cancer diagnosis as the proxy for Pin1 expression in terms of </w:t>
+      </w:r>
+      <w:r>
+        <w:t>information bias</w:t>
+      </w:r>
+      <w:r>
+        <w:fldChar w:fldCharType="begin" w:fldLock="1"/>
+      </w:r>
+      <w:r>
+        <w:instrText>ADDIN CSL_CITATION {"citationItems":[{"id":"ITEM-1","itemData":{"author":[{"dropping-particle":"","family":"Hernán","given":"Miguel A","non-dropping-particle":"","parse-names":false,"suffix":""},{"dropping-particle":"","family":"Robins","given":"James M","non-dropping-particle":"","parse-names":false,"suffix":""}],"id":"ITEM-1","issued":{"date-parts":[["2019"]]},"title":"Causal Inference: What If (Harvard book) - Last version","type":"article-journal"},"uris":["http://www.mendeley.com/documents/?uuid=871dfafc-a848-470c-bd06-80129fb10b17"]}],"mendeley":{"formattedCitation":"&lt;sup&gt;18&lt;/sup&gt;","plainTextFormattedCitation":"18","previouslyFormattedCitation":"&lt;sup&gt;16&lt;/sup&gt;"},"properties":{"noteIndex":0},"schema":"https://github.com/citation-style-language/schema/raw/master/csl-citation.json"}</w:instrText>
+      </w:r>
+      <w:r>
+        <w:fldChar w:fldCharType="separate"/>
+      </w:r>
+      <w:r>
+        <w:rPr>
+          <w:noProof/>
+          <w:vertAlign w:val="superscript"/>
+        </w:rPr>
+        <w:t>18</w:t>
+      </w:r>
+      <w:r>
+        <w:fldChar w:fldCharType="end"/>
+      </w:r>
+      <w:r>
+        <w:t xml:space="preserve">. We could add more complexity by </w:t>
+      </w:r>
+      <w:r>
+        <w:t>considering</w:t>
+      </w:r>
+      <w:r>
+        <w:t xml:space="preserve"> unmeasured and differential measurement error due to other shared causes of cancer and ADRD</w:t>
+      </w:r>
+      <w:r>
+        <w:t xml:space="preserve"> including but not limited to: screening guidelines, type of health</w:t>
+      </w:r>
+      <w:r>
+        <w:t xml:space="preserve"> </w:t>
+      </w:r>
+      <w:r>
+        <w:t>care coverage, health-seeking behaviors, and health</w:t>
+      </w:r>
+      <w:r>
+        <w:t xml:space="preserve"> </w:t>
+      </w:r>
+      <w:r>
+        <w:t>care availability.</w:t>
+      </w:r>
+      <w:r>
+        <w:t xml:space="preserve"> </w:t>
+      </w:r>
+    </w:p>
+    <w:p>
+      <w:pPr>
+        <w:pStyle w:val="NoSpacing"/>
+      </w:pPr>
+    </w:p>
+    <w:p>
+      <w:pPr>
+        <w:pStyle w:val="NoSpacing"/>
+      </w:pPr>
+      <w:r>
+        <w:rPr>
+          <w:noProof/>
+          <w:lang w:val="en-GB" w:eastAsia="en-GB"/>
+        </w:rPr>
+        <w:lastRenderedPageBreak/>
+        <w:drawing>
+          <wp:inline distT="0" distB="0" distL="0" distR="0" wp14:anchorId="32787156" wp14:editId="795CC4F0">
+            <wp:extent cx="5943600" cy="1780540"/>
+            <wp:effectExtent l="0" t="0" r="0" b="0"/>
+            <wp:docPr id="10" name="Picture 10"/>
             <wp:cNvGraphicFramePr>
               <a:graphicFrameLocks xmlns:a="http://schemas.openxmlformats.org/drawingml/2006/main" noChangeAspect="1"/>
             </wp:cNvGraphicFramePr>
@@ -819,12 +1644,198 @@
           </wp:inline>
         </w:drawing>
       </w:r>
-      <w:r>
-        <w:rPr>
-          <w:noProof/>
-        </w:rPr>
+    </w:p>
+    <w:p>
+      <w:pPr>
+        <w:pStyle w:val="NoSpacing"/>
+      </w:pPr>
+    </w:p>
+    <w:p>
+      <w:pPr>
+        <w:pStyle w:val="NoSpacing"/>
+      </w:pPr>
+      <w:r>
+        <w:t>As</w:t>
+      </w:r>
+      <w:r>
+        <w:t xml:space="preserve"> m</w:t>
+      </w:r>
+      <w:r>
+        <w:t>ortality increases steeply in late life</w:t>
+      </w:r>
+      <w:r>
+        <w:t>, even in the setting of the</w:t>
+      </w:r>
+      <w:r>
+        <w:t xml:space="preserve"> ideal</w:t>
+      </w:r>
+      <w:r>
+        <w:t xml:space="preserve"> randomized trial</w:t>
+      </w:r>
+      <w:r>
+        <w:t xml:space="preserve"> of a hypothetical Pin1-targeting drug</w:t>
+      </w:r>
+      <w:r>
+        <w:t xml:space="preserve">, </w:t>
+      </w:r>
+      <w:r>
+        <w:t xml:space="preserve">we can only measure ADRD over </w:t>
+      </w:r>
+      <w:r>
+        <w:t>follow-up</w:t>
+      </w:r>
+      <w:r>
+        <w:t xml:space="preserve"> in the</w:t>
+      </w:r>
+      <w:r>
+        <w:t xml:space="preserve"> individuals </w:t>
+      </w:r>
+      <w:r>
+        <w:t>who</w:t>
+      </w:r>
+      <w:r>
+        <w:t xml:space="preserve"> survive long enough</w:t>
+      </w:r>
+      <w:r>
+        <w:t xml:space="preserve"> to have a diagnosis</w:t>
+      </w:r>
+      <w:r>
+        <w:t xml:space="preserve">, as represented in Figure </w:t>
+      </w:r>
+      <w:r>
+        <w:t>4</w:t>
+      </w:r>
+      <w:r>
+        <w:t xml:space="preserve">. In this causal diagram </w:t>
+      </w:r>
+      <w:r>
+        <w:t>death</w:t>
+      </w:r>
+      <w:r>
+        <w:t xml:space="preserve"> over follow</w:t>
+      </w:r>
+      <w:r>
+        <w:t>-</w:t>
+      </w:r>
+      <w:r>
+        <w:t xml:space="preserve">up </w:t>
+      </w:r>
+      <w:r>
+        <w:t xml:space="preserve">is </w:t>
+      </w:r>
+      <w:r>
+        <w:t xml:space="preserve">represented as </w:t>
+      </w:r>
+      <w:r>
+        <w:t xml:space="preserve">$D_{t+1}$ </w:t>
+      </w:r>
+      <w:r>
+        <w:t xml:space="preserve">and is </w:t>
+      </w:r>
+      <w:r>
+        <w:t xml:space="preserve">a competing event of </w:t>
+      </w:r>
+      <w:r>
+        <w:t>$Y_{t</w:t>
+      </w:r>
+      <w:r>
+        <w:t>+</w:t>
+      </w:r>
+      <w:r>
+        <w:t xml:space="preserve">1}$ </w:t>
+      </w:r>
+      <w:r>
+        <w:t>because if a participant dies prior to ADRD diagnosis, death prevents observing ADRD at future time-points.</w:t>
+      </w:r>
+      <w:r>
+        <w:t xml:space="preserve"> Furthermore, since $D_{t+1}$ and $Y_{t+1}$ are events related to aging, $C$ represent</w:t>
+      </w:r>
+      <w:r>
+        <w:t>s</w:t>
+      </w:r>
+      <w:r>
+        <w:t xml:space="preserve"> the shared causes of both events</w:t>
+      </w:r>
+      <w:r>
+        <w:t xml:space="preserve"> such as cardiovascular conditions</w:t>
+      </w:r>
+      <w:r>
+        <w:t>.</w:t>
+      </w:r>
+      <w:r>
         <w:t xml:space="preserve"> </w:t>
       </w:r>
+      <w:commentRangeStart w:id="61"/>
+      <w:r>
+        <w:t xml:space="preserve">In the scenario where </w:t>
+      </w:r>
+      <w:r>
+        <w:t xml:space="preserve">$P_0$ represents a targeted-drug for Pin1, </w:t>
+      </w:r>
+      <w:commentRangeEnd w:id="61"/>
+      <w:r>
+        <w:rPr>
+          <w:rStyle w:val="CommentReference"/>
+        </w:rPr>
+        <w:commentReference w:id="61"/>
+      </w:r>
+      <w:r>
+        <w:t>and this drug</w:t>
+      </w:r>
+      <w:r>
+        <w:t xml:space="preserve"> </w:t>
+      </w:r>
+      <w:r>
+        <w:t xml:space="preserve">has no </w:t>
+      </w:r>
+      <w:r>
+        <w:t>systemic</w:t>
+      </w:r>
+      <w:r>
+        <w:t xml:space="preserve"> beneficial or harmful</w:t>
+      </w:r>
+      <w:r>
+        <w:t xml:space="preserve"> side-effects such as that there is no arrow between $P_0$ and $D_{t+1}</w:t>
+      </w:r>
+      <w:r>
+        <w:t>$</w:t>
+      </w:r>
+      <w:r>
+        <w:t xml:space="preserve">, </w:t>
+      </w:r>
+      <w:r>
+        <w:t>a total effect would quantify the effect of $P_0$ on $Y_{t+1}$ that does not include any pathway mediated through $D_{t+1}$</w:t>
+      </w:r>
+      <w:r>
+        <w:fldChar w:fldCharType="begin" w:fldLock="1"/>
+      </w:r>
+      <w:r>
+        <w:instrText>ADDIN CSL_CITATION {"citationItems":[{"id":"ITEM-1","itemData":{"DOI":"10.1002/sim.8471","ISSN":"10970258","abstract":"In failure-time settings, a competing risk event is any event that makes it impossible for the event of interest to occur. For example, cardiovascular disease death is a competing event for prostate cancer death because an individual cannot die of prostate cancer once he has died of cardiovascular disease. Various statistical estimands have been defined as possible targets of inference in the classical competing risks literature. Many reviews have described these statistical estimands and their estimating procedures with recommendations about their use. However, this previous work has not used a formal framework for characterizing causal effects and their identifying conditions, which makes it difficult to interpret effect estimates and assess recommendations regarding analytic choices. Here we use a counterfactual framework to explicitly define each of these classical estimands. We clarify that, depending on whether competing events are defined as censoring events, contrasts of risks can define a total effect of the treatment on the event of interest, or a direct effect of the treatment on the event of interest not mediated through the competing event. In contrast, regardless of whether competing events are defined as censoring events, counterfactual hazard contrasts cannot generally be interpreted as causal effects. We illustrate how identifying assumptions for all of these counterfactual estimands can be represented in causal diagrams in which competing events are depicted as time-varying covariates. We present an application of these ideas to data from a randomized trial designed to estimate the effect of estrogen therapy on prostate cancer mortality.","author":[{"dropping-particle":"","family":"Young","given":"Jessica G.","non-dropping-particle":"","parse-names":false,"suffix":""},{"dropping-particle":"","family":"Stensrud","given":"Mats J.","non-dropping-particle":"","parse-names":false,"suffix":""},{"dropping-particle":"","family":"Tchetgen","given":"Eric J. Tchetgen","non-dropping-particle":"","parse-names":false,"suffix":""},{"dropping-particle":"","family":"Hernán","given":"Miguel A.","non-dropping-particle":"","parse-names":false,"suffix":""}],"container-title":"Statistics in Medicine","id":"ITEM-1","issue":"December 2019","issued":{"date-parts":[["2020"]]},"page":"1-38","title":"A causal framework for classical statistical estimands in failure time settings with competing events","type":"article-journal","volume":"1"},"uris":["http://www.mendeley.com/documents/?uuid=05a1a769-73aa-4bfa-b7a9-6b40a2d638ab"]}],"mendeley":{"formattedCitation":"&lt;sup&gt;29&lt;/sup&gt;","plainTextFormattedCitation":"29","previouslyFormattedCitation":"&lt;sup&gt;27&lt;/sup&gt;"},"properties":{"noteIndex":0},"schema":"https://github.com/citation-style-language/schema/raw/master/csl-citation.json"}</w:instrText>
+      </w:r>
+      <w:r>
+        <w:fldChar w:fldCharType="separate"/>
+      </w:r>
+      <w:r>
+        <w:rPr>
+          <w:noProof/>
+          <w:vertAlign w:val="superscript"/>
+        </w:rPr>
+        <w:t>29</w:t>
+      </w:r>
+      <w:r>
+        <w:fldChar w:fldCharType="end"/>
+      </w:r>
+      <w:r>
+        <w:t>.</w:t>
+      </w:r>
+      <w:r>
+        <w:t xml:space="preserve"> </w:t>
+      </w:r>
+    </w:p>
+    <w:p>
+      <w:pPr>
+        <w:pStyle w:val="NoSpacing"/>
+      </w:pPr>
     </w:p>
     <w:p>
       <w:pPr>
@@ -832,77 +1843,209 @@
         <w:jc w:val="center"/>
       </w:pPr>
       <w:r>
-        <w:t xml:space="preserve">Figure 1. </w:t>
-      </w:r>
+        <w:rPr>
+          <w:noProof/>
+          <w:lang w:val="en-GB" w:eastAsia="en-GB"/>
+        </w:rPr>
+        <w:t xml:space="preserve"> </w:t>
+      </w:r>
+      <w:ins w:id="62" w:author="Paloma Rojas Saunero" w:date="2021-05-19T14:22:00Z">
+        <w:r>
+          <w:rPr>
+            <w:noProof/>
+            <w:lang w:val="en-GB" w:eastAsia="en-GB"/>
+          </w:rPr>
+          <w:drawing>
+            <wp:inline distT="0" distB="0" distL="0" distR="0" wp14:anchorId="2F17E416" wp14:editId="58AAF7BF">
+              <wp:extent cx="5943600" cy="1780540"/>
+              <wp:effectExtent l="0" t="0" r="0" b="0"/>
+              <wp:docPr id="1" name="Picture 1"/>
+              <wp:cNvGraphicFramePr>
+                <a:graphicFrameLocks xmlns:a="http://schemas.openxmlformats.org/drawingml/2006/main" noChangeAspect="1"/>
+              </wp:cNvGraphicFramePr>
+              <a:graphic xmlns:a="http://schemas.openxmlformats.org/drawingml/2006/main">
+                <a:graphicData uri="http://schemas.openxmlformats.org/drawingml/2006/picture">
+                  <pic:pic xmlns:pic="http://schemas.openxmlformats.org/drawingml/2006/picture">
+                    <pic:nvPicPr>
+                      <pic:cNvPr id="1" name=""/>
+                      <pic:cNvPicPr/>
+                    </pic:nvPicPr>
+                    <pic:blipFill>
+                      <a:blip r:embed="rId11"/>
+                      <a:stretch>
+                        <a:fillRect/>
+                      </a:stretch>
+                    </pic:blipFill>
+                    <pic:spPr>
+                      <a:xfrm>
+                        <a:off x="0" y="0"/>
+                        <a:ext cx="5943600" cy="1780540"/>
+                      </a:xfrm>
+                      <a:prstGeom prst="rect">
+                        <a:avLst/>
+                      </a:prstGeom>
+                    </pic:spPr>
+                  </pic:pic>
+                </a:graphicData>
+              </a:graphic>
+            </wp:inline>
+          </w:drawing>
+        </w:r>
+      </w:ins>
     </w:p>
     <w:p>
       <w:pPr>
         <w:pStyle w:val="NoSpacing"/>
         <w:jc w:val="center"/>
       </w:pPr>
-    </w:p>
-    <w:p>
-      <w:pPr>
-        <w:pStyle w:val="NoSpacing"/>
-      </w:pPr>
-      <w:r>
-        <w:t>But studies of the cancer-ADRD do not have several or even one</w:t>
-      </w:r>
-      <w:r>
-        <w:t xml:space="preserve"> measurement of </w:t>
-      </w:r>
-      <w:r>
-        <w:t>Pin1 expression</w:t>
-      </w:r>
-      <w:r>
-        <w:t>,</w:t>
+      <w:r>
+        <w:t xml:space="preserve">Figure </w:t>
+      </w:r>
+      <w:r>
+        <w:t>4</w:t>
+      </w:r>
+      <w:r>
+        <w:t>.</w:t>
+      </w:r>
+    </w:p>
+    <w:p>
+      <w:pPr>
+        <w:pStyle w:val="NoSpacing"/>
+      </w:pPr>
+    </w:p>
+    <w:p>
+      <w:pPr>
+        <w:pStyle w:val="NoSpacing"/>
+      </w:pPr>
+      <w:r>
+        <w:t xml:space="preserve">However, </w:t>
+      </w:r>
+      <w:r>
+        <w:t xml:space="preserve">in the context of $P^*_t$ as proxy of </w:t>
+      </w:r>
+      <w:r>
+        <w:t>Pin1 over-expression</w:t>
       </w:r>
       <w:r>
         <w:t xml:space="preserve"> </w:t>
       </w:r>
       <w:r>
-        <w:t xml:space="preserve">and instead </w:t>
+        <w:t xml:space="preserve">we would include an </w:t>
+      </w:r>
+      <w:r>
+        <w:t xml:space="preserve">arrow between </w:t>
+      </w:r>
+      <w:r>
+        <w:t>$P^*</w:t>
+      </w:r>
+      <w:r>
+        <w:t>_t</w:t>
+      </w:r>
+      <w:r>
+        <w:t>$ and $D_{</w:t>
+      </w:r>
+      <w:r>
+        <w:t>t+1</w:t>
+      </w:r>
+      <w:r>
+        <w:t xml:space="preserve">}$ since cancer diagnosis, and subsequent treatment (or lack of treatment) </w:t>
+      </w:r>
+      <w:r>
+        <w:t xml:space="preserve">will </w:t>
+      </w:r>
+      <w:r>
+        <w:t>have an effect on death</w:t>
+      </w:r>
+      <w:r>
+        <w:t xml:space="preserve">, as observed in Figure </w:t>
+      </w:r>
+      <w:r>
+        <w:t>5</w:t>
+      </w:r>
+      <w:r>
+        <w:t>. In this case the total effect of $P_0$ in $Y_{t+1}$ would include the causal pathway mediated by the $P_0$  effect on death</w:t>
+      </w:r>
+      <w:r>
+        <w:t xml:space="preserve">, which may translate into an inverse association. </w:t>
+      </w:r>
+      <w:r>
+        <w:t xml:space="preserve">To isolate the direct effect of $P_0$ in $Y_{t+1}$ through measurement of $P^*_t $ we can define an estimand were death could have been prevented and define </w:t>
+      </w:r>
+      <w:r>
+        <w:t>death</w:t>
+      </w:r>
+      <w:r>
+        <w:t xml:space="preserve"> as </w:t>
+      </w:r>
+      <w:r>
+        <w:t xml:space="preserve">a type of censoring </w:t>
+      </w:r>
+      <w:r>
+        <w:t>(</w:t>
+      </w:r>
+      <w:r>
+        <w:t>missingness</w:t>
+      </w:r>
+      <w:r>
+        <w:t xml:space="preserve">) </w:t>
+      </w:r>
+      <w:r>
+        <w:t xml:space="preserve">. This estimands is defined as the controlled direct effect </w:t>
+      </w:r>
+      <w:r>
+        <w:t>and it relies on the assumption that we have measured all $C$ to block the pathway $Y_{t+1} \</w:t>
       </w:r>
       <w:proofErr w:type="spellStart"/>
       <w:r>
-        <w:t>proxys</w:t>
+        <w:t>leftarrow</w:t>
       </w:r>
       <w:proofErr w:type="spellEnd"/>
       <w:r>
-        <w:t xml:space="preserve"> </w:t>
-      </w:r>
-      <w:r>
-        <w:t xml:space="preserve">are </w:t>
-      </w:r>
-      <w:r>
-        <w:t>used to approximate</w:t>
-      </w:r>
-      <w:r>
-        <w:t xml:space="preserve"> this exposure. </w:t>
-      </w:r>
-      <w:r>
-        <w:t xml:space="preserve">Because </w:t>
-      </w:r>
-      <w:r>
-        <w:t>Pin1 over-expression is present in tumors</w:t>
-      </w:r>
-      <w:r>
-        <w:t>,</w:t>
-      </w:r>
-      <w:r>
-        <w:t xml:space="preserve"> and tumors are only measured through screening and diagnosis, </w:t>
-      </w:r>
-      <w:r>
-        <w:t>some propose</w:t>
-      </w:r>
-      <w:r>
-        <w:t xml:space="preserve"> cancer diagnosis as the proxy for Pin1 over-expression</w:t>
+        <w:t xml:space="preserve"> C  \</w:t>
+      </w:r>
+      <w:proofErr w:type="spellStart"/>
+      <w:r>
+        <w:t>rightarrow</w:t>
+      </w:r>
+      <w:proofErr w:type="spellEnd"/>
+      <w:r>
+        <w:t xml:space="preserve"> D_{t+1} \</w:t>
+      </w:r>
+      <w:proofErr w:type="spellStart"/>
+      <w:r>
+        <w:t>rightarrow</w:t>
+      </w:r>
+      <w:proofErr w:type="spellEnd"/>
+      <w:r>
+        <w:t xml:space="preserve"> P^*_t \</w:t>
+      </w:r>
+      <w:proofErr w:type="spellStart"/>
+      <w:r>
+        <w:t>rightarrow</w:t>
+      </w:r>
+      <w:proofErr w:type="spellEnd"/>
+      <w:r>
+        <w:t xml:space="preserve"> P_0$. This assumption is</w:t>
+      </w:r>
+      <w:del w:id="63" w:author="Paloma Rojas Saunero" w:date="2021-05-19T16:59:00Z">
+        <w:r>
+          <w:delText xml:space="preserve"> </w:delText>
+        </w:r>
+        <w:r>
+          <w:delText>sometimes</w:delText>
+        </w:r>
+      </w:del>
+      <w:r>
+        <w:t xml:space="preserve"> referred to </w:t>
+      </w:r>
+      <w:r>
+        <w:t>as the independent censoring assumption conditional on covariates</w:t>
       </w:r>
       <w:r>
         <w:fldChar w:fldCharType="begin" w:fldLock="1"/>
       </w:r>
       <w:r>
-        <w:instrText>ADDIN CSL_CITATION {"citationItems":[{"id":"ITEM-1","itemData":{"DOI":"10.1212/WNL.0b013e31829c5ec1","ISSN":"00283878","PMID":"23843468","abstract":"Objective: To evaluate the incidence of cancer in persons with Alzheimer disease (AD) and the incidence of AD dementia in persons with cancer. Methods: This was a cohort study in Northern Italy on more than 1 million residents. Cancer incidence was derived from the local health authority (ASL-Mi1) tumor registry and AD dementia incidence from registries of drug prescriptions, hospitalizations, and payment exemptions. Expected cases of AD dementia were calculated by applying the age-, sex-, and calendar year-specific incidence rates observed in thewhole population to the subgroup constituted of persons with newly diagnosed cancers during the observation period (2004-2009). The same calculations were carried out for cancers in patients with AD dementia. Separate analyses were carried out for the time period preceding or following the index diagnosis for survivors and nonsurvivors until the end of 2009 and for different types and sites of cancer. Results: The risk of cancer in patients with AD dementia was halved, and the risk of AD dementia in patients with cancer was 35% reduced. This relationship was observed in almost all subgroup analyses, suggesting that some anticipated potential confounding factors did not significantly influence the results. Conclusions: The occurrence of both cancer and AD dementia increases exponentially with age, but with an inverse relationship; older persons with cancer have a reduced risk of AD dementia and vice versa. As AD dementia and cancer are negative hallmarks of aging and senescence, we suggest that AD dementia, cancer, and senescence could be manifestations of a unique phenomenon related to human aging. © 2013 American Academy of Neurology.","author":[{"dropping-particle":"","family":"Musicco","given":"Massimo","non-dropping-particle":"","parse-names":false,"suffix":""},{"dropping-particle":"","family":"Adorni","given":"Fulvio","non-dropping-particle":"","parse-names":false,"suffix":""},{"dropping-particle":"","family":"Santo","given":"Simona","non-dropping-particle":"Di","parse-names":false,"suffix":""},{"dropping-particle":"","family":"Prinelli","given":"Federica","non-dropping-particle":"","parse-names":false,"suffix":""},{"dropping-particle":"","family":"Pettenati","given":"Carla","non-dropping-particle":"","parse-names":false,"suffix":""},{"dropping-particle":"","family":"Caltagirone","given":"Carlo","non-dropping-particle":"","parse-names":false,"suffix":""},{"dropping-particle":"","family":"Palmer","given":"Katie","non-dropping-particle":"","parse-names":false,"suffix":""},{"dropping-particle":"","family":"Russo","given":"Antonio","non-dropping-particle":"","parse-names":false,"suffix":""}],"container-title":"Neurology","id":"ITEM-1","issue":"4","issued":{"date-parts":[["2013"]]},"page":"322-328","title":"Inverse occurrence of cancer and Alzheimer disease: A population-based incidence study","type":"article-journal","volume":"81"},"uris":["http://www.mendeley.com/documents/?uuid=7ec0b617-38d1-467b-a6f7-92031042932c"]},{"id":"ITEM-2","itemData":{"DOI":"10.1371/journal.pone.0179857","ISBN":"1111111111","ISSN":"19326203","PMID":"28632787","abstract":"Objective: We evaluated dementia and Alzheimer’s disease (AD) risks after a cancer diagnosis in a population-based prospective cohort, the Adult Changes in Thought (ACT) study. Methods: We followed community-dwelling people aged ≥65 years without dementia at study entry for incident dementia and AD from 1994-2015. We linked study data with cancer registry data and categorized cancer diagnoses as prevalent (diagnosed before ACT study enrollment) or incident (diagnosed during follow-up). We used Cox regression to estimate cause-specific hazard ratios (HRs) with 95% confidence intervals (CIs) for dementia or AD risk comparing people with a cancer diagnosis to people without cancer. We conducted sensitivity analyses restricted to people surviving beyond age 80, and stratified by cancer stage, type, and whether the cancer was smoking-related. Results: Among 4,357 people, 756 (17.4%) had prevalent cancer; 583 (13.4%) developed incident cancer, 1,091 (25.0%) developed dementia, and 877 (20.1%) developed AD over a median 6.4 years (34,482 total person-years) of follow-up. Among complete cases (no missing covariates) with at least one follow-up assessment, adjusted HRs for dementia following prevalent and incident cancer diagnoses were 0.92 (95%CI: 0.76, 1.11) and 0.87 (95%CI: 0.64, 1.04), compared to no cancer history. HRs for AD were 0.95 (95%CI: 0.77, 1.17) for prevalent cancer and 0.73 (95%CI: 0.55, 0.96) for incident cancer. In sensitivity analyses, prevalent late-stage cancers were associated with reduced risks of dementia (HR = 0.51, 95%CI: 0.30, 0.89) and AD (HR = 0.50, 95%CI: 0.27, 0.94). When limited to people who survived beyond age 80, incident cancers were still associated with reduced AD risk (HR = 0.69, 95%CI: 0.51, 0.92). Conclusions: Our results do not support an inverse association between prevalent cancer diagnoses, which were primarily early-stage, less aggressive cancers, and risk of dementia or AD. A reduced risk of AD following an incident cancer diagnosis is biologically plausible but may reflect selective mortality.","author":[{"dropping-particle":"","family":"Aiello Bowles","given":"Erin J.","non-dropping-particle":"","parse-names":false,"suffix":""},{"dropping-particle":"","family":"Walker","given":"Rod L.","non-dropping-particle":"","parse-names":false,"suffix":""},{"dropping-particle":"","family":"Anderson","given":"Melissa L.","non-dropping-particle":"","parse-names":false,"suffix":""},{"dropping-particle":"","family":"Dublin","given":"Sascha","non-dropping-particle":"","parse-names":false,"suffix":""},{"dropping-particle":"","family":"Crane","given":"Paul K.","non-dropping-particle":"","parse-names":false,"suffix":""},{"dropping-particle":"","family":"Larson","given":"Eric B.","non-dropping-particle":"","parse-names":false,"suffix":""}],"container-title":"PLoS ONE","id":"ITEM-2","issue":"6","issued":{"date-parts":[["2017"]]},"page":"1-11","title":"Risk of Alzheimer’s disease or dementia following a cancer diagnosis","type":"article-journal","volume":"12"},"uris":["http://www.mendeley.com/documents/?uuid=bd8b772e-bf8b-424b-b1bd-c7aa11598ce4"]},{"id":"ITEM-3","itemData":{"DOI":"10.1002/alz.12090","ISSN":"15525279","PMID":"32432415","abstract":"Introduction: Small observational studies with short-term follow-up suggest that cancer patients are at reduced risk of Alzheimer's disease (AD) compared to the general population. Methods: A nationwide cohort study using Danish population-based health registries (1980-2013) with cancer patients (n = 949,309) to identify incident diagnoses of AD. We computed absolute reductions in risk attributed to cancer and standardized incidence rate ratios (SIRs) accounting for survival time, comparing the observed to expected number of AD cases. Results: During up to 34 years of follow-up of cancer survivors, the attributable risk reduction was 1.3 per 10,000 person-years, SIR = 0.94 (95% confidence interval 0.92-0.96). SIRs were similar after stratification by sex, age, and cancer stage, and approached that of the general population for those surviving &gt;10 years. Discussion: Inverse associations between cancer and AD were small and diminished over time. Incidence rates in cancer survivors approached those of the general population, suggesting limited association between cancer and AD risk.","author":[{"dropping-particle":"","family":"Ording","given":"Anne G.","non-dropping-particle":"","parse-names":false,"suffix":""},{"dropping-particle":"","family":"Horváth-Puhó","given":"Erzsébet","non-dropping-particle":"","parse-names":false,"suffix":""},{"dropping-particle":"","family":"Veres","given":"Katalin","non-dropping-particle":"","parse-names":false,"suffix":""},{"dropping-particle":"","family":"Glymour","given":"M. Maria","non-dropping-particle":"","parse-names":false,"suffix":""},{"dropping-particle":"","family":"Rørth","given":"Mikael","non-dropping-particle":"","parse-names":false,"suffix":""},{"dropping-particle":"","family":"Sørensen","given":"Henrik T.","non-dropping-particle":"","parse-names":false,"suffix":""},{"dropping-particle":"","family":"Henderson","given":"Victor W.","non-dropping-particle":"","parse-names":false,"suffix":""}],"container-title":"Alzheimer's and Dementia","id":"ITEM-3","issue":"7","issued":{"date-parts":[["2020"]]},"page":"953-964","title":"Cancer and risk of Alzheimer's disease: Small association in a nationwide cohort study","type":"article-journal","volume":"16"},"uris":["http://www.mendeley.com/documents/?uuid=7aeb0c2b-da80-49e2-98a7-f4097f8fad37"]},{"id":"ITEM-4","itemData":{"DOI":"10.3389/fonc.2020.00073","ISSN":"2234943X","abstract":"Background: Previous studies have found that the incidence of dementia is lower in patients with cancer. However, the impact of survival bias, as well as the confounding by medical treatment, have not been fully addressed. We aimed to explore the subsequent risk of dementia in different follow-up intervals among patients with cancer, as well as the risk before the diagnosis of cancer. Methods: By using the Swedish Cancer Register and the Swedish Hospital Discharge Register, we systematically examined the risk of dementia among patients diagnosed with 35 different types of cancer. Standardized incidence ratios (SIRs) were used to calculate the relative risk. Results: The subsequent risk of dementia in patients with cancer decreased by 21% compared to matched cancer-free controls (SIR = 0.79, 95% CI 0.78–0.80). For specific cancer sites, 21 of them had a significantly lower risk of subsequent dementia. The decreased risk of dementia was also significant before the diagnosis of cancer. However, the risk was higher among patients with cancer who survived for more than 10 years' post-diagnosis (SIR = 1.37, 95% CI 1.32–1.41). Conclusions: In this population-based study, we found that the risk of dementia was lower among patients with cancer, and the risk was also lower before the diagnosis of cancer. This suggests that lower dementia risk is not simply due to bias. However, the underlying mechanisms need to be explored further.","author":[{"dropping-particle":"","family":"Sun","given":"Ming","non-dropping-particle":"","parse-names":false,"suffix":""},{"dropping-particle":"","family":"Wang","given":"Youxin","non-dropping-particle":"","parse-names":false,"suffix":""},{"dropping-particle":"","family":"Sundquist","given":"Jan","non-dropping-particle":"","parse-names":false,"suffix":""},{"dropping-particle":"","family":"Sundquist","given":"Kristina","non-dropping-particle":"","parse-names":false,"suffix":""},{"dropping-particle":"","family":"Ji","given":"Jianguang","non-dropping-particle":"","parse-names":false,"suffix":""}],"container-title":"Frontiers in Oncology","id":"ITEM-4","issue":"February","issued":{"date-parts":[["2020"]]},"title":"The Association Between Cancer and Dementia: A National Cohort Study in Sweden","type":"article-journal","volume":"10"},"uris":["http://www.mendeley.com/documents/?uuid=e0ae3e0e-8442-4c9e-a26f-9567ed8258a6"]},{"id":"ITEM-5","itemData":{"DOI":"10.1016/j.jalz.2017.04.012","ISSN":"15525279","PMID":"28711346","abstract":"Introduction: To examine the risk of Alzheimer's disease (AD) among cancer survivors in a national database. Methods: Retrospective cohort of 3,499,378 mostly male US veterans aged ≥65 years were followed between 1996 and 2011. We used Cox models to estimate risk of AD and alternative outcomes (non-AD dementia, osteoarthritis, stroke, and macular degeneration) in veterans with and without a history of cancer. Results: Survivors of a wide variety of cancers had modestly lower AD risk, but increased risk of the alternative outcomes. Survivors of screened cancers, including prostate cancer, had a slightly increased AD risk. Cancer treatment was independently associated with decreased AD risk; those who received chemotherapy had a lower risk than those who did not. Discussion: Survivors of some cancers have a lower risk of AD but not other age-related conditions, arguing that lower AD diagnosis is not simply due to bias. Cancer treatment may be associated with decreased risk of AD.","author":[{"dropping-particle":"","family":"Frain","given":"Laura","non-dropping-particle":"","parse-names":false,"suffix":""},{"dropping-particle":"","family":"Swanson","given":"David","non-dropping-particle":"","parse-names":false,"suffix":""},{"dropping-particle":"","family":"Cho","given":"Kelly","non-dropping-particle":"","parse-names":false,"suffix":""},{"dropping-particle":"","family":"Gagnon","given":"David","non-dropping-particle":"","parse-names":false,"suffix":""},{"dropping-particle":"","family":"Lu","given":"Kun Ping","non-dropping-particle":"","parse-names":false,"suffix":""},{"dropping-particle":"","family":"Betensky","given":"Rebecca A.","non-dropping-particle":"","parse-names":false,"suffix":""},{"dropping-particle":"","family":"Driver","given":"Jane","non-dropping-particle":"","parse-names":false,"suffix":""}],"container-title":"Alzheimer's and Dementia","id":"ITEM-5","issue":"12","issued":{"date-parts":[["2017"]]},"page":"1364-1370","publisher":"Elsevier Inc.","title":"Association of cancer and Alzheimer's disease risk in a national cohort of veterans","type":"article-journal","volume":"13"},"uris":["http://www.mendeley.com/documents/?uuid=fe4e5df2-03fb-4a20-817a-280043bd636f"]},{"id":"ITEM-6","itemData":{"DOI":"10.1371/journal.pone.0171527","ISBN":"1111111111","ISSN":"19326203","PMID":"28225789","abstract":"Cancer patients may be at decreased risk of Alzheimer's disease. This hypothesis is best developed for non-melanoma skin cancer (NMSC), but supportive epidemiological data are sparse. We therefore conducted a nationwide cohort study of the association between NMSC and Alzheimer's disease (main outcome) and all-cause dementia. Using Danish medical databases, we identified adults diagnosed with NMSC between 1 January 1980 and 30 November 2013 (n = 216,221) and a comparison cohort of five individuals matched to each NMSC patient by sex and birth year (n = 1,081,097). We followed individuals from the time of diagnosis, or corresponding date for matched comparators, until a dementia diagnosis, death, emigration, or 30 November 2013, whichever came first. We used stratified Cox regression adjusted for comorbidities to compute hazard ratios (HRs) associating NMSC with dementia. We computed cumulative risks of dementia, treating death as a competing risk. NMSC was associated with a HR of 0.95 (95% confidence interval [CI]: 0.92- 0.98) for Alzheimer's disease and 0.92 (95% CI: 0.90-0.94) for all-cause dementia. HRs were similar for basal cell and squamous cell carcinoma, the two most common forms of NMSC. Estimates of risk reduction were more pronounced in the beginning of follow-up, reaching null after 5-10 years. At the end of follow-up (34 years), cumulative risk of Alzheimer's disease was 4.6% (95% CI: 4.4%-4.8%) among patients with NMSC vs. 4.7% (95% CI: 4.6%-4.9%) in the comparison cohort. In conclusion, NMSC was associated with 2%- 10% reductions in relative risks of Alzheimer's disease and all-cause dementia. However, these small inverse associations may have been caused by ascertainment bias due to decreased awareness of NMSC tumors in persons with undiagnosed early cognitive impairment or by confounding from a more neuroprotective lifestyle among persons with NMSC.","author":[{"dropping-particle":"","family":"Schmidt","given":"Sigrun A.J.","non-dropping-particle":"","parse-names":false,"suffix":""},{"dropping-particle":"","family":"Ording","given":"Anne G.","non-dropping-particle":"","parse-names":false,"suffix":""},{"dropping-particle":"","family":"Horváth-Puhó","given":"Erzsébet","non-dropping-particle":"","parse-names":false,"suffix":""},{"dropping-particle":"","family":"Sørensen","given":"Henrik T.","non-dropping-particle":"","parse-names":false,"suffix":""},{"dropping-particle":"","family":"Henderson","given":"Victor W.","non-dropping-particle":"","parse-names":false,"suffix":""}],"container-title":"PLoS ONE","id":"ITEM-6","issue":"2","issued":{"date-parts":[["2017"]]},"page":"1-13","title":"Non-melanoma skin cancer and risk of Alzheimer's disease and all-cause dementia","type":"article-journal","volume":"12"},"uris":["http://www.mendeley.com/documents/?uuid=8842aa2c-7336-43fd-97a2-bbd7f13743c4"]},{"id":"ITEM-7","itemData":{"DOI":"10.1002/cam4.850","ISSN":"20457634","PMID":"27628596","abstract":"Several studies have reported bidirectional inverse associations between cancer and Alzheimer's disease (AD). This study evaluates these relationships in a Medicare population. Using Surveillance, Epidemiology, and End Results (SEER) linked to Medicare data, 1992–2005, we evaluated cancer risks following AD in a case–control study of 836,947 cancer cases and 142,869 controls as well as AD risk after cancer in 742,809 cancer patients and a non-cancer group of 420,518. We applied unconditional logistic regression to estimate odds ratios (ORs) and Cox proportional hazards models to estimate hazards ratios (HRs). We also evaluated cancer in relation to automobile injuries as a negative control to explore potential study biases. In the case–control analysis, cancer cases were less likely to have a prior diagnosis of AD than controls (OR = 0.86; 95% CI = 0.81–0.92). Cancer cases were also less likely than controls to have prior injuries from automobile accidents to the same degree (OR = 0.83; 95% CI = 0.78–0.88). In the prospective cohort, there was a lower risk observed in cancer survivors, HR = 0.87 (95% CI = 0.84–0.90). In contrast, there was no association between cancer diagnosis and subsequent automobile accident injuries (HR = 1.03; 95% CI = 0.98–1.07). That cancer risks were similarly reduced after both AD and automobile injuries suggest biases against detecting cancer in persons with unrelated medical conditions. The modestly lower AD risk in cancer survivors may reflect underdiagnosis of AD in those with a serious illness. This study does not support a relationship between cancer and AD.","author":[{"dropping-particle":"","family":"Freedman","given":"Daryl Michal","non-dropping-particle":"","parse-names":false,"suffix":""},{"dropping-particle":"","family":"Wu","given":"Jincao","non-dropping-particle":"","parse-names":false,"suffix":""},{"dropping-particle":"","family":"Chen","given":"Honglei","non-dropping-particle":"","parse-names":false,"suffix":""},{"dropping-particle":"","family":"Kuncl","given":"Ralph W.","non-dropping-particle":"","parse-names":false,"suffix":""},{"dropping-particle":"","family":"Enewold","given":"Lindsey R.","non-dropping-particle":"","parse-names":false,"suffix":""},{"dropping-particle":"","family":"Engels","given":"Eric A.","non-dropping-particle":"","parse-names":false,"suffix":""},{"dropping-particle":"","family":"Freedman","given":"Neal D.","non-dropping-particle":"","parse-names":false,"suffix":""},{"dropping-particle":"","family":"Pfeiffer","given":"Ruth M.","non-dropping-particle":"","parse-names":false,"suffix":""}],"container-title":"Cancer Medicine","id":"ITEM-7","issue":"10","issued":{"date-parts":[["2016"]]},"page":"2965-2976","title":"Associations between cancer and Alzheimer's disease in a U.S. Medicare population","type":"article-journal","volume":"5"},"uris":["http://www.mendeley.com/documents/?uuid=218728e2-9908-4f10-8d13-fd066e907ef0"]},{"id":"ITEM-8","itemData":{"DOI":"10.1136/bmj.e1442","ISSN":"17561833","PMID":"22411920","abstract":"Objectives: To relate cancer since entry into the Framingham Heart Study with the risk of incident Alzheimer's disease and to estimate the risk of incident cancer among participants with and without Alzheimer's disease. Design: Community based prospective cohort study; nested age and sex matched case-control study. Setting: Framingham Heart Study, USA. Participants: 1278 participants with and without a history of cancer who were aged 65 or more and free of dementia at baseline (1986-90). Main outcome measures: Hazard ratios and 95% confidence intervals for the risks of Alzheimer's disease and cancer. Results: Over a mean follow-up of 10 years, 221 cases of probable Alzheimer's disease were diagnosed. Cancer survivors had a lower risk of probable Alzheimer's disease (hazard ratio 0.67, 95% confidence interval 0.47 to 0.97), adjusted for age, sex, and smoking. The risk was lower among survivors of smoking related cancers (0.26, 0.08 to 0.82) than among survivors of non-smoking related cancers (0.82, 0.57 to 1.19). In contrast with their decreased risk of Alzheimer's disease, survivors of smoking related cancer had a substantially increased risk of stroke (2.18, 1.29 to 3.68). In the nested case-control analysis, participants with probable Alzheimer's disease had a lower risk of subsequent cancer (0.39, 0.26 to 0.58) than reference participants, as did participants with any Alzheimer's disease (0.38) and any dementia (0.44). Conclusions: Cancer survivors had a lower risk of Alzheimer's disease than those without cancer, and patients with Alzheimer's disease had a lower risk of incident cancer. The risk of Alzheimer's disease was lowest in survivors of smoking related cancers, and was not primarily explained by survival bias. This pattern for cancer is similar to that seen in Parkinson's disease and suggests an inverse association between cancer and neurodegeneration.","author":[{"dropping-particle":"","family":"Driver","given":"Jane A.","non-dropping-particle":"","parse-names":false,"suffix":""},{"dropping-particle":"","family":"Beiser","given":"Alexa","non-dropping-particle":"","parse-names":false,"suffix":""},{"dropping-particle":"","family":"Au","given":"Rhoda","non-dropping-particle":"","parse-names":false,"suffix":""},{"dropping-particle":"","family":"Kreger","given":"Bernard E.","non-dropping-particle":"","parse-names":false,"suffix":""},{"dropping-particle":"","family":"Splansky","given":"Greta Lee","non-dropping-particle":"","parse-names":false,"suffix":""},{"dropping-particle":"","family":"Kurth","given":"Tobias","non-dropping-particle":"","parse-names":false,"suffix":""},{"dropping-particle":"","family":"Kiel","given":"Douglas P.","non-dropping-particle":"","parse-names":false,"suffix":""},{"dropping-particle":"","family":"Lu","given":"Kun Ping","non-dropping-particle":"","parse-names":false,"suffix":""},{"dropping-particle":"","family":"Seshadri","given":"Sudha","non-dropping-particle":"","parse-names":false,"suffix":""},{"dropping-particle":"","family":"Wolf","given":"Phillip A.","non-dropping-particle":"","parse-names":false,"suffix":""}],"container-title":"BMJ (Online)","id":"ITEM-8","issue":"7850","issued":{"date-parts":[["2012"]]},"page":"19","title":"Inverse association between cancer and Alzheimer's disease: Results from the Framingham Heart Study","type":"article-journal","volume":"344"},"uris":["http://www.mendeley.com/documents/?uuid=4eb444fa-cf56-4289-8c8c-382c87d1bb66"]},{"id":"ITEM-9","itemData":{"DOI":"10.1001/jamanetworkopen.2020.25515","ISSN":"25743805","PMID":"33185677","abstract":"Importance: Observational studies consistently report inverse associations between cancer and Alzheimer disease (AD). Shared inverse etiological mechanisms might explain this phenomenon, but a systematic evaluation of methodological biases in existing studies is needed. Objectives: To systematically review and meta-analyze evidence on the association between cancer and subsequent AD, systematically identify potential methodological biases in studies, and estimate the influence of these biases on the estimated pooled association between cancer and AD. Data Sources: All-language publications were identified from PubMed, Embase, and PsycINFO databases through September 2, 2020. Study Selection: Longitudinal cohort studies and case-control studies on the risk of AD in older adults with a history of any cancer type, prostate cancer, breast cancer, colorectal cancer, or nonmelanoma skin cancer, relative to those with no cancer history. Data Extraction and Synthesis: Two reviewers independently abstracted the data and evaluated study biases related to confounding, diagnostic bias, competing risks, or survival bias. Random-effects meta-analysis was used to provide pooled estimates of the association between cancer and AD. Metaregressions were used to evaluate whether the observed pooled estimate could be attributable to each bias. The study was designed and conducted according to the Preferring Reporting Items for Systematic Reviews and Meta-analyses (PRISMA) reporting guideline. Main Outcomes and Measures: Incidence, hazard, or odds ratios for AD comparing older adults with vs without a previous cancer diagnosis. Results: In total, 19 cohort studies and 3 case-control studies of the associations between any cancer type (n = 13), prostate cancer (n = 5), breast cancer (n = 1), and nonmelanoma skin cancer (n = 3) with AD were identified, representing 9 630 435 individuals. In all studies combined, cancer was associated with decreased AD incidence (cohort studies: random-effects hazard ratio, 0.89; 95% CI, 0.79-1.00; case-control studies: random-effects odds ratio, 0.75; 95% CI, 0.61-0.93). Studies with insufficient or inappropriate confounder control or greater likelihood of AD diagnostic bias had mean hazard ratios closer to the null value, indicating that these biases could not explain the observed inverse association. Competing risks bias was rare. Studies with greater likelihood of survival bias had mean hazard ratios farther from the null value. Conclusions…","author":[{"dropping-particle":"","family":"Ospina-Romero","given":"Monica","non-dropping-particle":"","parse-names":false,"suffix":""},{"dropping-particle":"","family":"Glymour","given":"M. Maria","non-dropping-particle":"","parse-names":false,"suffix":""},{"dropping-particle":"","family":"Hayes-Larson","given":"Eleanor","non-dropping-particle":"","parse-names":false,"suffix":""},{"dropping-particle":"","family":"Mayeda","given":"Elizabeth Rose","non-dropping-particle":"","parse-names":false,"suffix":""},{"dropping-particle":"","family":"Graff","given":"Rebecca E.","non-dropping-particle":"","parse-names":false,"suffix":""},{"dropping-particle":"","family":"Brenowitz","given":"Willa D.","non-dropping-particle":"","parse-names":false,"suffix":""},{"dropping-particle":"","family":"Ackley","given":"Sarah F.","non-dropping-particle":"","parse-names":false,"suffix":""},{"dropping-particle":"","family":"Witte","given":"John S.","non-dropping-particle":"","parse-names":false,"suffix":""},{"dropping-particle":"","family":"Kobayashi","given":"Lindsay C.","non-dropping-particle":"","parse-names":false,"suffix":""}],"container-title":"JAMA network open","id":"ITEM-9","issue":"11","issued":{"date-parts":[["2020"]]},"page":"e2025515","title":"Association Between Alzheimer Disease and Cancer With Evaluation of Study Biases: A Systematic Review and Meta-analysis","type":"article-journal","volume":"3"},"uris":["http://www.mendeley.com/documents/?uuid=6def3c52-f623-43e1-abde-79bc68f71808"]}],"mendeley":{"formattedCitation":"&lt;sup&gt;4,19–26&lt;/sup&gt;","plainTextFormattedCitation":"4,19–26","previouslyFormattedCitation":"&lt;sup&gt;4,17–24&lt;/sup&gt;"},"properties":{"noteIndex":0},"schema":"https://github.com/citation-style-language/schema/raw/master/csl-citation.json"}</w:instrText>
+        <w:instrText>ADDIN CSL_CITATION {"citationItems":[{"id":"ITEM-1","itemData":{"DOI":"10.1002/sim.8471","ISSN":"10970258","abstract":"In failure-time settings, a competing risk event is any event that makes it impossible for the event of interest to occur. For example, cardiovascular disease death is a competing event for prostate cancer death because an individual cannot die of prostate cancer once he has died of cardiovascular disease. Various statistical estimands have been defined as possible targets of inference in the classical competing risks literature. Many reviews have described these statistical estimands and their estimating procedures with recommendations about their use. However, this previous work has not used a formal framework for characterizing causal effects and their identifying conditions, which makes it difficult to interpret effect estimates and assess recommendations regarding analytic choices. Here we use a counterfactual framework to explicitly define each of these classical estimands. We clarify that, depending on whether competing events are defined as censoring events, contrasts of risks can define a total effect of the treatment on the event of interest, or a direct effect of the treatment on the event of interest not mediated through the competing event. In contrast, regardless of whether competing events are defined as censoring events, counterfactual hazard contrasts cannot generally be interpreted as causal effects. We illustrate how identifying assumptions for all of these counterfactual estimands can be represented in causal diagrams in which competing events are depicted as time-varying covariates. We present an application of these ideas to data from a randomized trial designed to estimate the effect of estrogen therapy on prostate cancer mortality.","author":[{"dropping-particle":"","family":"Young","given":"Jessica G.","non-dropping-particle":"","parse-names":false,"suffix":""},{"dropping-particle":"","family":"Stensrud","given":"Mats J.","non-dropping-particle":"","parse-names":false,"suffix":""},{"dropping-particle":"","family":"Tchetgen","given":"Eric J. Tchetgen","non-dropping-particle":"","parse-names":false,"suffix":""},{"dropping-particle":"","family":"Hernán","given":"Miguel A.","non-dropping-particle":"","parse-names":false,"suffix":""}],"container-title":"Statistics in Medicine","id":"ITEM-1","issue":"December 2019","issued":{"date-parts":[["2020"]]},"page":"1-38","title":"A causal framework for classical statistical estimands in failure time settings with competing events","type":"article-journal","volume":"1"},"uris":["http://www.mendeley.com/documents/?uuid=05a1a769-73aa-4bfa-b7a9-6b40a2d638ab"]}],"mendeley":{"formattedCitation":"&lt;sup&gt;29&lt;/sup&gt;","plainTextFormattedCitation":"29","previouslyFormattedCitation":"&lt;sup&gt;27&lt;/sup&gt;"},"properties":{"noteIndex":0},"schema":"https://github.com/citation-style-language/schema/raw/master/csl-citation.json"}</w:instrText>
       </w:r>
       <w:r>
         <w:fldChar w:fldCharType="separate"/>
@@ -912,692 +2055,71 @@
           <w:noProof/>
           <w:vertAlign w:val="superscript"/>
         </w:rPr>
-        <w:t>4,19–26</w:t>
+        <w:t>29</w:t>
       </w:r>
       <w:r>
         <w:fldChar w:fldCharType="end"/>
       </w:r>
       <w:r>
-        <w:t>. We depict this feature in Figure 2, where $P^*</w:t>
-      </w:r>
-      <w:r>
-        <w:t>_t</w:t>
-      </w:r>
-      <w:r>
-        <w:t xml:space="preserve">$ represents _incident cancer diagnosis_, the measured proxy of </w:t>
-      </w:r>
-      <w:r>
-        <w:t>$P_0$</w:t>
-      </w:r>
-      <w:r>
         <w:t xml:space="preserve">. </w:t>
       </w:r>
       <w:r>
-        <w:t>Al</w:t>
-      </w:r>
-      <w:r>
-        <w:t>though we are measuring the association between $P^*</w:t>
-      </w:r>
-      <w:r>
-        <w:t>_t</w:t>
-      </w:r>
-      <w:r>
-        <w:t>$ and $Y_{</w:t>
-      </w:r>
-      <w:r>
-        <w:t>t</w:t>
-      </w:r>
-      <w:r>
-        <w:t>+1</w:t>
-      </w:r>
-      <w:r>
-        <w:t xml:space="preserve">}$ in the observed data, we are assuming that the captured effect is only through </w:t>
-      </w:r>
-      <w:r>
-        <w:t>$P_0$</w:t>
+        <w:t xml:space="preserve">Alternatively, if we had measurements of $P_0$, we could decompose the total effect of $P_0$ in $Y_{t+1}$ into </w:t>
+      </w:r>
+      <w:r>
+        <w:t xml:space="preserve">separable </w:t>
+      </w:r>
+      <w:r>
+        <w:lastRenderedPageBreak/>
+        <w:t>effects that represent the different mechanisms involved in tumor growth and preservation of neurodegeneration</w:t>
+      </w:r>
+      <w:r>
+        <w:fldChar w:fldCharType="begin" w:fldLock="1"/>
+      </w:r>
+      <w:r>
+        <w:instrText>ADDIN CSL_CITATION {"citationItems":[{"id":"ITEM-1","itemData":{"DOI":"10.1080/01621459.2020.1765783","ISSN":"0162-1459","abstract":"In time-to-event settings, the presence of competing events complicates the definition of causal effects. Here we propose the new separable effects to study the causal effect of a treatment on an event of interest. The separable direct effect is the treatment effect on the event of interest not mediated by its effect on the competing event. The separable indirect effect is the treatment effect on the event of interest only through its effect on the competing event. Similar to Robins and Richardson's extended graphical approach for mediation analysis, the separable effects can only be identified under the assumption that the treatment can be decomposed into two distinct components that exert their effects through distinct causal pathways. Unlike existing definitions of causal effects in the presence of competing events, our estimands do not require cross-world contrasts or hypothetical interventions to prevent death. As an illustration, we apply our approach to a randomized clinical trial on estrogen therapy in individuals with prostate cancer.","author":[{"dropping-particle":"","family":"Stensrud","given":"Mats J.","non-dropping-particle":"","parse-names":false,"suffix":""},{"dropping-particle":"","family":"Young","given":"Jessica G.","non-dropping-particle":"","parse-names":false,"suffix":""},{"dropping-particle":"","family":"Didelez","given":"Vanessa","non-dropping-particle":"","parse-names":false,"suffix":""},{"dropping-particle":"","family":"Robins","given":"James M.","non-dropping-particle":"","parse-names":false,"suffix":""},{"dropping-particle":"","family":"Hernán","given":"Miguel A.","non-dropping-particle":"","parse-names":false,"suffix":""}],"container-title":"Journal of the American Statistical Association","id":"ITEM-1","issue":"0","issued":{"date-parts":[["2020"]]},"page":"1-23","publisher":"Taylor &amp; Francis","title":"Separable Effects for Causal Inference in the Presence of Competing Events","type":"article-journal","volume":"0"},"uris":["http://www.mendeley.com/documents/?uuid=0538a534-3144-4e1e-950a-92dd6936dad6"]}],"mendeley":{"formattedCitation":"&lt;sup&gt;30&lt;/sup&gt;","plainTextFormattedCitation":"30","previouslyFormattedCitation":"&lt;sup&gt;28&lt;/sup&gt;"},"properties":{"noteIndex":0},"schema":"https://github.com/citation-style-language/schema/raw/master/csl-citation.json"}</w:instrText>
+      </w:r>
+      <w:r>
+        <w:fldChar w:fldCharType="separate"/>
+      </w:r>
+      <w:r>
+        <w:rPr>
+          <w:noProof/>
+          <w:vertAlign w:val="superscript"/>
+        </w:rPr>
+        <w:t>30</w:t>
+      </w:r>
+      <w:r>
+        <w:fldChar w:fldCharType="end"/>
       </w:r>
       <w:r>
         <w:t>.</w:t>
       </w:r>
-      <w:r>
-        <w:t xml:space="preserve"> </w:t>
-      </w:r>
-    </w:p>
-    <w:p>
-      <w:pPr>
-        <w:pStyle w:val="NoSpacing"/>
-      </w:pPr>
-      <w:r>
+    </w:p>
+    <w:p>
+      <w:pPr>
+        <w:pStyle w:val="NoSpacing"/>
+      </w:pPr>
+    </w:p>
+    <w:p>
+      <w:pPr>
+        <w:pStyle w:val="NoSpacing"/>
+        <w:jc w:val="center"/>
+        <w:rPr>
+          <w:noProof/>
+          <w:lang w:val="en-GB" w:eastAsia="en-GB"/>
+        </w:rPr>
+      </w:pPr>
+      <w:r>
+        <w:rPr>
+          <w:noProof/>
+          <w:lang w:val="en-GB" w:eastAsia="en-GB"/>
+        </w:rPr>
         <w:drawing>
-          <wp:inline distT="0" distB="0" distL="0" distR="0" wp14:anchorId="43C66996" wp14:editId="5027CB2E">
+          <wp:inline distT="0" distB="0" distL="0" distR="0" wp14:anchorId="2435902D" wp14:editId="19D59F3B">
             <wp:extent cx="5943600" cy="1780540"/>
             <wp:effectExtent l="0" t="0" r="0" b="0"/>
-            <wp:docPr id="6" name="Picture 6"/>
-            <wp:cNvGraphicFramePr>
-              <a:graphicFrameLocks xmlns:a="http://schemas.openxmlformats.org/drawingml/2006/main" noChangeAspect="1"/>
-            </wp:cNvGraphicFramePr>
-            <a:graphic xmlns:a="http://schemas.openxmlformats.org/drawingml/2006/main">
-              <a:graphicData uri="http://schemas.openxmlformats.org/drawingml/2006/picture">
-                <pic:pic xmlns:pic="http://schemas.openxmlformats.org/drawingml/2006/picture">
-                  <pic:nvPicPr>
-                    <pic:cNvPr id="1" name=""/>
-                    <pic:cNvPicPr/>
-                  </pic:nvPicPr>
-                  <pic:blipFill>
-                    <a:blip r:embed="rId11"/>
-                    <a:stretch>
-                      <a:fillRect/>
-                    </a:stretch>
-                  </pic:blipFill>
-                  <pic:spPr>
-                    <a:xfrm>
-                      <a:off x="0" y="0"/>
-                      <a:ext cx="5943600" cy="1780540"/>
-                    </a:xfrm>
-                    <a:prstGeom prst="rect">
-                      <a:avLst/>
-                    </a:prstGeom>
-                  </pic:spPr>
-                </pic:pic>
-              </a:graphicData>
-            </a:graphic>
-          </wp:inline>
-        </w:drawing>
-      </w:r>
-    </w:p>
-    <w:p>
-      <w:pPr>
-        <w:pStyle w:val="NoSpacing"/>
-        <w:keepNext/>
-        <w:jc w:val="center"/>
-      </w:pPr>
-    </w:p>
-    <w:p>
-      <w:pPr>
-        <w:pStyle w:val="NoSpacing"/>
-        <w:keepNext/>
-        <w:jc w:val="center"/>
-      </w:pPr>
-      <w:r>
-        <w:t xml:space="preserve">Figure 2. </w:t>
-      </w:r>
-    </w:p>
-    <w:p>
-      <w:pPr>
-        <w:pStyle w:val="NoSpacing"/>
-        <w:keepNext/>
-        <w:jc w:val="center"/>
-      </w:pPr>
-    </w:p>
-    <w:p>
-      <w:pPr>
-        <w:pStyle w:val="NoSpacing"/>
-      </w:pPr>
-    </w:p>
-    <w:p>
-      <w:pPr>
-        <w:pStyle w:val="NoSpacing"/>
-        <w:rPr>
-          <w:del w:id="12" w:author="Paloma Rojas Saunero" w:date="2021-05-04T09:19:00Z"/>
-        </w:rPr>
-      </w:pPr>
-      <w:commentRangeStart w:id="13"/>
-      <w:commentRangeStart w:id="14"/>
-      <w:del w:id="15" w:author="Paloma Rojas Saunero" w:date="2021-05-04T09:19:00Z">
-        <w:r>
-          <w:delText>A major challenge related to assigning cancer diagnosis as the proxy of Pin1 is defining time zero. Not everyone who had Pin1 over-expression will be diagnosed with cancer by late-midlife, but in late-life. For this reason prospective cohort studies have considered cancer diagnosis as a time-varying or time-dependent exposure. This means that a participant within a prospective cohort study contributes to the "regulated Pin1" since study entry up to the time of cancer diagnosis and later on to the "Over-</w:delText>
-        </w:r>
-        <w:r>
-          <w:lastRenderedPageBreak/>
-          <w:delText xml:space="preserve">expressed Pin1" arm. Other studies have included participants with cancer diagnosis at the time of the diagnosis (for example from cancer registries such as SEER) and matched participants by age. In both cases we must remember that the the main interest is on the unmeasured $P$ thus we should only adjust for covariates prior to $P$ and be careful to adjust for post-baseline covariates of $P$ or mediators between $P$ and $P^*$. </w:delText>
-        </w:r>
-        <w:commentRangeEnd w:id="13"/>
-        <w:r>
-          <w:rPr>
-            <w:rStyle w:val="CommentReference"/>
-          </w:rPr>
-          <w:commentReference w:id="13"/>
-        </w:r>
-      </w:del>
-      <w:commentRangeEnd w:id="14"/>
-      <w:r>
-        <w:rPr>
-          <w:rStyle w:val="CommentReference"/>
-        </w:rPr>
-        <w:commentReference w:id="14"/>
-      </w:r>
-    </w:p>
-    <w:p>
-      <w:pPr>
-        <w:pStyle w:val="NoSpacing"/>
-      </w:pPr>
-    </w:p>
-    <w:p>
-      <w:pPr>
-        <w:pStyle w:val="NoSpacing"/>
-        <w:rPr>
-          <w:del w:id="16" w:author="Paloma Rojas Saunero" w:date="2021-05-04T09:33:00Z"/>
-        </w:rPr>
-      </w:pPr>
-      <w:del w:id="17" w:author="Paloma Rojas Saunero" w:date="2021-05-04T09:33:00Z">
-        <w:r>
-          <w:delText>One of the mediators between $P$ and $P^*$ is death prior to cancer diagnosis. Since individuals are at risk of dying from other causes (such as cardiovascular death), we can only measure $P^*$ in the subset of individuals who have survived long enough to have a cancer diagnosis. We zoom in the relationship of $P \rightarrow P^*$ in Figure 3. In this graph we include $D = 0$ between $P$ and $P^*$, this illustrates that to observe $P^*$, we condition (box around $D = 0$) on surviving long enough to have a cancer diagnosis. Several risk factors that increase the risk of cancer might also cause death prior to cancer diagnosis, for example smoking may cause lung cancer and chronic obstructive pulmonary disease (a leading cause of death in this age group</w:delText>
-        </w:r>
-        <w:r>
-          <w:fldChar w:fldCharType="begin" w:fldLock="1"/>
-        </w:r>
-        <w:r>
-          <w:delInstrText>ADDIN CSL_CITATION {"citationItems":[{"id":"ITEM-1","itemData":{"DOI":"10.1016/S2213-2600(20)30105-3","ISSN":"22132619","PMID":"32526187","abstract":"Background: Previous attempts to characterise the burden of chronic respiratory diseases have focused only on specific disease conditions, such as chronic obstructive pulmonary disease (COPD) or asthma. In this study, we aimed to characterise the burden of chronic respiratory diseases globally, providing a comprehensive and up-to-date analysis on geographical and time trends from 1990 to 2017. Methods: Using data from the Global Burden of Diseases, Injuries, and Risk Factors Study (GBD) 2017, we estimated the prevalence, morbidity, and mortality attributable to chronic respiratory diseases through an analysis of deaths, disability-adjusted life-years (DALYs), and years of life lost (YLL) by GBD super-region, from 1990 to 2017, stratified by age and sex. Specific diseases analysed included asthma, COPD, interstitial lung disease and pulmonary sarcoidosis, pneumoconiosis, and other chronic respiratory diseases. We also assessed the contribution of risk factors (smoking, second-hand smoke, ambient particulate matter and ozone pollution, household air pollution from solid fuels, and occupational risks) to chronic respiratory disease-attributable DALYs. Findings: In 2017, 544·9 million people (95% uncertainty interval [UI] 506·9–584·8) worldwide had a chronic respiratory disease, representing an increase of 39·8% compared with 1990. Chronic respiratory disease prevalence showed wide variability across GBD super-regions, with the highest prevalence among both males and females in high-income regions, and the lowest prevalence in sub-Saharan Africa and south Asia. The age-sex-specific prevalence of each chronic respiratory disease in 2017 was also highly variable geographically. Chronic respiratory diseases were the third leading cause of death in 2017 (7·0% [95% UI 6·8–7·2] of all deaths), behind cardiovascular diseases and neoplasms. Deaths due to chronic respiratory diseases numbered 3 914 196 (95% UI 3 790 578–4 044 819) in 2017, an increase of 18·0% since 1990, while total DALYs increased by 13·3%. However, when accounting for ageing and population growth, declines were observed in age-standardised prevalence (14·3% decrease), age-standardised death rates (42·6%), and age-standardised DALY rates (38·2%). In males and females, most chronic respiratory disease-attributable deaths and DALYs were due to COPD. In regional analyses, mortality rates from chronic respiratory diseases were greatest in south Asia and lowest in sub-Saharan Africa, also across both s…","author":[{"dropping-particle":"","family":"Soriano","given":"Joan B.","non-dropping-particle":"","parse-names":false,"suffix":""},{"dropping-particle":"","family":"Kendrick","given":"Parkes J.","non-dropping-particle":"","parse-names":false,"suffix":""},{"dropping-particle":"","family":"Paulson","given":"Katherine R.","non-dropping-particle":"","parse-names":false,"suffix":""},{"dropping-particle":"","family":"Gupta","given":"Vinay","non-dropping-particle":"","parse-names":false,"suffix":""},{"dropping-particle":"","family":"Abrams","given":"Elissa M.","non-dropping-particle":"","parse-names":false,"suffix":""},{"dropping-particle":"","family":"Adedoyin","given":"Rufus Adesoji","non-dropping-particle":"","parse-names":false,"suffix":""},{"dropping-particle":"","family":"Adhikari","given":"Tara Ballav","non-dropping-particle":"","parse-names":false,"suffix":""},{"dropping-particle":"","family":"Advani","given":"Shailesh M.","non-dropping-particle":"","parse-names":false,"suffix":""},{"dropping-particle":"","family":"Agrawal","given":"Anurag","non-dropping-particle":"","parse-names":false,"suffix":""},{"dropping-particle":"","family":"Ahmadian","given":"Elham","non-dropping-particle":"","parse-names":false,"suffix":""},{"dropping-particle":"","family":"Alahdab","given":"Fares","non-dropping-particle":"","parse-names":false,"suffix":""},{"dropping-particle":"","family":"Aljunid","given":"Syed Mohamed","non-dropping-particle":"","parse-names":false,"suffix":""},{"dropping-particle":"","family":"Altirkawi","given":"Khalid A.","non-dropping-particle":"","parse-names":false,"suffix":""},{"dropping-particle":"","family":"Alvis-Guzman","given":"Nelson","non-dropping-particle":"","parse-names":false,"suffix":""},{"dropping-particle":"","family":"Anber","given":"Nahla Hamed","non-dropping-particle":"","parse-names":false,"suffix":""},{"dropping-particle":"","family":"Andrei","given":"Catalina Liliana","non-dropping-particle":"","parse-names":false,"suffix":""},{"dropping-particle":"","family":"Anjomshoa","given":"Mina","non-dropping-particle":"","parse-names":false,"suffix":""},{"dropping-particle":"","family":"Ansari","given":"Fereshteh","non-dropping-particle":"","parse-names":false,"suffix":""},{"dropping-particle":"","family":"Antó","given":"Josep M.","non-dropping-particle":"","parse-names":false,"suffix":""},{"dropping-particle":"","family":"Arabloo","given":"Jalal","non-dropping-particle":"","parse-names":false,"suffix":""},{"dropping-particle":"","family":"Athari","given":"Seyyede Masoume","non-dropping-particle":"","parse-names":false,"suffix":""},{"dropping-particle":"","family":"Athari","given":"Seyyed Shamsadin","non-dropping-particle":"","parse-names":false,"suffix":""},{"dropping-particle":"","family":"Awoke","given":"Nefsu","non-dropping-particle":"","parse-names":false,"suffix":""},{"dropping-particle":"","family":"Badawi","given":"Alaa","non-dropping-particle":"","parse-names":false,"suffix":""},{"dropping-particle":"","family":"Banoub","given":"Joseph Adel Mattar","non-dropping-particle":"","parse-names":false,"suffix":""},{"dropping-particle":"","family":"Bennett","given":"Derrick A.","non-dropping-particle":"","parse-names":false,"suffix":""},{"dropping-particle":"","family":"Bensenor","given":"Isabela M.","non-dropping-particle":"","parse-names":false,"suffix":""},{"dropping-particle":"","family":"Berfield","given":"Kathleen S.Sachiko","non-dropping-particle":"","parse-names":false,"suffix":""},{"dropping-particle":"","family":"Bernstein","given":"Robert S.","non-dropping-particle":"","parse-names":false,"suffix":""},{"dropping-particle":"","family":"Bhattacharyya","given":"Krittika","non-dropping-particle":"","parse-names":false,"suffix":""},{"dropping-particle":"","family":"Bijani","given":"Ali","non-dropping-particle":"","parse-names":false,"suffix":""},{"dropping-particle":"","family":"Brauer","given":"Michael","non-dropping-particle":"","parse-names":false,"suffix":""},{"dropping-particle":"","family":"Bukhman","given":"Gene","non-dropping-particle":"","parse-names":false,"suffix":""},{"dropping-particle":"","family":"Butt","given":"Zahid A.","non-dropping-particle":"","parse-names":false,"suffix":""},{"dropping-particle":"","family":"Cámera","given":"Luis Alberto","non-dropping-particle":"","parse-names":false,"suffix":""},{"dropping-particle":"","family":"Car","given":"Josip","non-dropping-particle":"","parse-names":false,"suffix":""},{"dropping-particle":"","family":"Carrero","given":"Juan J.","non-dropping-particle":"","parse-names":false,"suffix":""},{"dropping-particle":"","family":"Carvalho","given":"Felix","non-dropping-particle":"","parse-names":false,"suffix":""},{"dropping-particle":"","family":"Castañeda-Orjuela","given":"Carlos A.","non-dropping-particle":"","parse-names":false,"suffix":""},{"dropping-particle":"","family":"Choi","given":"Jee Young Jasmine","non-dropping-particle":"","parse-names":false,"suffix":""},{"dropping-particle":"","family":"Christopher","given":"Devasahayam J.","non-dropping-particle":"","parse-names":false,"suffix":""},{"dropping-particle":"","family":"Cohen","given":"Aaron J.","non-dropping-particle":"","parse-names":false,"suffix":""},{"dropping-particle":"","family":"Dandona","given":"Lalit","non-dropping-particle":"","parse-names":false,"suffix":""},{"dropping-particle":"","family":"Dandona","given":"Rakhi","non-dropping-particle":"","parse-names":false,"suffix":""},{"dropping-particle":"","family":"Dang","given":"Anh Kim","non-dropping-particle":"","parse-names":false,"suffix":""},{"dropping-particle":"","family":"Daryani","given":"Ahmad","non-dropping-particle":"","parse-names":false,"suffix":""},{"dropping-particle":"","family":"Courten","given":"Barbora","non-dropping-particle":"de","parse-names":false,"suffix":""},{"dropping-particle":"","family":"Demeke","given":"Feleke Mekonnen","non-dropping-particle":"","parse-names":false,"suffix":""},{"dropping-particle":"","family":"Demoz","given":"Gebre Teklemariam","non-dropping-particle":"","parse-names":false,"suffix":""},{"dropping-particle":"","family":"Neve","given":"Jan Walter","non-dropping-particle":"De","parse-names":false,"suffix":""},{"dropping-particle":"","family":"Desai","given":"Rupak","non-dropping-particle":"","parse-names":false,"suffix":""},{"dropping-particle":"","family":"Dharmaratne","given":"Samath Dhamminda","non-dropping-particle":"","parse-names":false,"suffix":""},{"dropping-particle":"","family":"Diaz","given":"Daniel","non-dropping-particle":"","parse-names":false,"suffix":""},{"dropping-particle":"","family":"Douiri","given":"Abdel","non-dropping-particle":"","parse-names":false,"suffix":""},{"dropping-particle":"","family":"Driscoll","given":"Tim Robert","non-dropping-particle":"","parse-names":false,"suffix":""},{"dropping-particle":"","family":"Duken","given":"Eyasu Ejeta","non-dropping-particle":"","parse-names":false,"suffix":""},{"dropping-particle":"","family":"Eftekhari","given":"Aziz","non-dropping-particle":"","parse-names":false,"suffix":""},{"dropping-particle":"","family":"Elkout","given":"Hajer","non-dropping-particle":"","parse-names":false,"suffix":""},{"dropping-particle":"","family":"Endries","given":"Aman Yesuf","non-dropping-particle":"","parse-names":false,"suffix":""},{"dropping-particle":"","family":"Fadhil","given":"Ibtihal","non-dropping-particle":"","parse-names":false,"suffix":""},{"dropping-particle":"","family":"Faro","given":"Andre","non-dropping-particle":"","parse-names":false,"suffix":""},{"dropping-particle":"","family":"Farzadfar","given":"Farshad","non-dropping-particle":"","parse-names":false,"suffix":""},{"dropping-particle":"","family":"Fernandes","given":"Eduarda","non-dropping-particle":"","parse-names":false,"suffix":""},{"dropping-particle":"","family":"Filip","given":"Irina","non-dropping-particle":"","parse-names":false,"suffix":""},{"dropping-particle":"","family":"Fischer","given":"Florian","non-dropping-particle":"","parse-names":false,"suffix":""},{"dropping-particle":"","family":"Foroutan","given":"Masoud","non-dropping-particle":"","parse-names":false,"suffix":""},{"dropping-particle":"","family":"Garcia-Gordillo","given":"M. A.","non-dropping-particle":"","parse-names":false,"suffix":""},{"dropping-particle":"","family":"Gebre","given":"Abadi Kahsu","non-dropping-particle":"","parse-names":false,"suffix":""},{"dropping-particle":"","family":"Gebremedhin","given":"Ketema Bizuwork","non-dropping-particle":"","parse-names":false,"suffix":""},{"dropping-particle":"","family":"Gebremeskel","given":"Gebreamlak Gebremedhn","non-dropping-particle":"","parse-names":false,"suffix":""},{"dropping-particle":"","family":"Gezae","given":"Kebede Embaye","non-dropping-particle":"","parse-names":false,"suffix":""},{"dropping-particle":"","family":"Ghoshal","given":"Aloke Gopal","non-dropping-particle":"","parse-names":false,"suffix":""},{"dropping-particle":"","family":"Gill","given":"Paramjit Singh","non-dropping-particle":"","parse-names":false,"suffix":""},{"dropping-particle":"","family":"Gillum","given":"Richard F.","non-dropping-particle":"","parse-names":false,"suffix":""},{"dropping-particle":"","family":"Goudarzi","given":"Houman","non-dropping-particle":"","parse-names":false,"suffix":""},{"dropping-particle":"","family":"Guo","given":"Yuming","non-dropping-particle":"","parse-names":false,"suffix":""},{"dropping-particle":"","family":"Gupta","given":"Rajeev","non-dropping-particle":"","parse-names":false,"suffix":""},{"dropping-particle":"","family":"Hailu","given":"Gessessew Bugssa","non-dropping-particle":"","parse-names":false,"suffix":""},{"dropping-particle":"","family":"Hasanzadeh","given":"Amir","non-dropping-particle":"","parse-names":false,"suffix":""},{"dropping-particle":"","family":"Hassen","given":"Hamid Yimam","non-dropping-particle":"","parse-names":false,"suffix":""},{"dropping-particle":"","family":"Hay","given":"Simon I.","non-dropping-particle":"","parse-names":false,"suffix":""},{"dropping-particle":"","family":"Hoang","given":"Chi Linh","non-dropping-particle":"","parse-names":false,"suffix":""},{"dropping-particle":"","family":"Hole","given":"Michael K.","non-dropping-particle":"","parse-names":false,"suffix":""},{"dropping-particle":"","family":"Horita","given":"Nobuyuki","non-dropping-particle":"","parse-names":false,"suffix":""},{"dropping-particle":"","family":"Hosgood","given":"H. Dean","non-dropping-particle":"","parse-names":false,"suffix":""},{"dropping-particle":"","family":"Hostiuc","given":"Mihaela","non-dropping-particle":"","parse-names":false,"suffix":""},{"dropping-particle":"","family":"Househ","given":"Mowafa","non-dropping-particle":"","parse-names":false,"suffix":""},{"dropping-particle":"","family":"Ilesanmi","given":"Olayinka Stephen","non-dropping-particle":"","parse-names":false,"suffix":""},{"dropping-particle":"","family":"Ilic","given":"Milena D.","non-dropping-particle":"","parse-names":false,"suffix":""},{"dropping-particle":"","family":"Irvani","given":"Seyed Sina Naghibi","non-dropping-particle":"","parse-names":false,"suffix":""},{"dropping-particle":"","family":"Islam","given":"Sheikh Mohammed Shariful","non-dropping-particle":"","parse-names":false,"suffix":""},{"dropping-particle":"","family":"Jakovljevic","given":"Mihajlo","non-dropping-particle":"","parse-names":false,"suffix":""},{"dropping-particle":"","family":"Jamal","given":"Amr A.","non-dropping-particle":"","parse-names":false,"suffix":""},{"dropping-particle":"","family":"Jha","given":"Ravi Prakash","non-dropping-particle":"","parse-names":false,"suffix":""},{"dropping-particle":"","family":"Jonas","given":"Jost B.","non-dropping-particle":"","parse-names":false,"suffix":""},{"dropping-particle":"","family":"Kabir","given":"Zubair","non-dropping-particle":"","parse-names":false,"suffix":""},{"dropping-particle":"","family":"Kasaeian","given":"Amir","non-dropping-particle":"","parse-names":false,"suffix":""},{"dropping-particle":"","family":"Kasahun","given":"Gebremicheal Gebreslassie","non-dropping-particle":"","parse-names":false,"suffix":""},{"dropping-particle":"","family":"Kassa","given":"Getachew Mullu","non-dropping-particle":"","parse-names":false,"suffix":""},{"dropping-particle":"","family":"Kefale","given":"Adane Teshome","non-dropping-particle":"","parse-names":false,"suffix":""},{"dropping-particle":"","family":"Kengne","given":"Andre Pascal","non-dropping-particle":"","parse-names":false,"suffix":""},{"dropping-particle":"","family":"Khader","given":"Yousef Saleh","non-dropping-particle":"","parse-names":false,"suffix":""},{"dropping-particle":"","family":"Khafaie","given":"Morteza Abdullatif","non-dropping-particle":"","parse-names":false,"suffix":""},{"dropping-particle":"","family":"Khan","given":"Ejaz Ahmad","non-dropping-particle":"","parse-names":false,"suffix":""},{"dropping-particle":"","family":"Khan","given":"Junaid","non-dropping-particle":"","parse-names":false,"suffix":""},{"dropping-particle":"","family":"Khubchandani","given":"Jagdish","non-dropping-particle":"","parse-names":false,"suffix":""},{"dropping-particle":"","family":"Kim","given":"Young Eun","non-dropping-particle":"","parse-names":false,"suffix":""},{"dropping-particle":"","family":"Kim","given":"Yun Jin","non-dropping-particle":"","parse-names":false,"suffix":""},{"dropping-particle":"","family":"Kisa","given":"Sezer","non-dropping-particle":"","parse-names":false,"suffix":""},{"dropping-particle":"","family":"Kisa","given":"Adnan","non-dropping-particle":"","parse-names":false,"suffix":""},{"dropping-particle":"","family":"Knibbs","given":"Luke D.","non-dropping-particle":"","parse-names":false,"suffix":""},{"dropping-particle":"","family":"Komaki","given":"Hamidreza","non-dropping-particle":"","parse-names":false,"suffix":""},{"dropping-particle":"","family":"Koul","given":"Parvaiz A.","non-dropping-particle":"","parse-names":false,"suffix":""},{"dropping-particle":"","family":"Koyanagi","given":"Ai","non-dropping-particle":"","parse-names":false,"suffix":""},{"dropping-particle":"","family":"Kumar","given":"G. Anil","non-dropping-particle":"","parse-names":false,"suffix":""},{"dropping-particle":"","family":"Lan","given":"Qing","non-dropping-particle":"","parse-names":false,"suffix":""},{"dropping-particle":"","family":"Lasrado","given":"Savita","non-dropping-particle":"","parse-names":false,"suffix":""},{"dropping-particle":"","family":"Lauriola","given":"Paolo","non-dropping-particle":"","parse-names":false,"suffix":""},{"dropping-particle":"","family":"Vecchia","given":"Carlo","non-dropping-particle":"La","parse-names":false,"suffix":""},{"dropping-particle":"","family":"Le","given":"Tham Thi","non-dropping-particle":"","parse-names":false,"suffix":""},{"dropping-particle":"","family":"Leigh","given":"James","non-dropping-particle":"","parse-names":false,"suffix":""},{"dropping-particle":"","family":"Levi","given":"Miriam","non-dropping-particle":"","parse-names":false,"suffix":""},{"dropping-particle":"","family":"Li","given":"Shanshan","non-dropping-particle":"","parse-names":false,"suffix":""},{"dropping-particle":"","family":"Lopez","given":"Alan D.","non-dropping-particle":"","parse-names":false,"suffix":""},{"dropping-particle":"","family":"Lotufo","given":"Paulo A.","non-dropping-particle":"","parse-names":false,"suffix":""},{"dropping-particle":"","family":"Madotto","given":"Fabiana","non-dropping-particle":"","parse-names":false,"suffix":""},{"dropping-particle":"","family":"Mahotra","given":"Narayan B.","non-dropping-particle":"","parse-names":false,"suffix":""},{"dropping-particle":"","family":"Majdan","given":"Marek","non-dropping-particle":"","parse-names":false,"suffix":""},{"dropping-particle":"","family":"Majeed","given":"Azeem","non-dropping-particle":"","parse-names":false,"suffix":""},{"dropping-particle":"","family":"Malekzadeh","given":"Reza","non-dropping-particle":"","parse-names":false,"suffix":""},{"dropping-particle":"","family":"Mamun","given":"Abdullah A.","non-dropping-particle":"","parse-names":false,"suffix":""},{"dropping-particle":"","family":"Manafi","given":"Navid","non-dropping-particle":"","parse-names":false,"suffix":""},{"dropping-particle":"","family":"Manafi","given":"Farzad","non-dropping-particle":"","parse-names":false,"suffix":""},{"dropping-particle":"","family":"Mantovani","given":"Lorenzo Giovanni","non-dropping-particle":"","parse-names":false,"suffix":""},{"dropping-particle":"","family":"Meharie","given":"Birhanu Geta","non-dropping-particle":"","parse-names":false,"suffix":""},{"dropping-particle":"","family":"Meles","given":"Hagazi Gebre","non-dropping-particle":"","parse-names":false,"suffix":""},{"dropping-particle":"","family":"Meles","given":"Gebrekiros Gebremichael","non-dropping-particle":"","parse-names":false,"suffix":""},{"dropping-particle":"","family":"Menezes","given":"Ritesh G.","non-dropping-particle":"","parse-names":false,"suffix":""},{"dropping-particle":"","family":"Mestrovic","given":"Tomislav","non-dropping-particle":"","parse-names":false,"suffix":""},{"dropping-particle":"","family":"Miller","given":"Ted R.","non-dropping-particle":"","parse-names":false,"suffix":""},{"dropping-particle":"","family":"Mini","given":"G. K.","non-dropping-particle":"","parse-names":false,"suffix":""},{"dropping-particle":"","family":"Mirrakhimov","given":"Erkin M.","non-dropping-particle":"","parse-names":false,"suffix":""},{"dropping-particle":"","family":"Moazen","given":"Babak","non-dropping-particle":"","parse-names":false,"suffix":""},{"dropping-particle":"","family":"Mohammad","given":"Karzan Abdulmuhsin","non-dropping-particle":"","parse-names":false,"suffix":""},{"dropping-particle":"","family":"Mohammed","given":"Shafiu","non-dropping-particle":"","parse-names":false,"suffix":""},{"dropping-particle":"","family":"Mohebi","given":"Farnam","non-dropping-particle":"","parse-names":false,"suffix":""},{"dropping-particle":"","family":"Mokdad","given":"Ali H.","non-dropping-particle":"","parse-names":false,"suffix":""},{"dropping-particle":"","family":"Molokhia","given":"Mariam","non-dropping-particle":"","parse-names":false,"suffix":""},{"dropping-particle":"","family":"Monasta","given":"Lorenzo","non-dropping-particle":"","parse-names":false,"suffix":""},{"dropping-particle":"","family":"Moradi","given":"Masoud","non-dropping-particle":"","parse-names":false,"suffix":""},{"dropping-particle":"","family":"Moradi","given":"Ghobad","non-dropping-particle":"","parse-names":false,"suffix":""},{"dropping-particle":"","family":"Morawska","given":"Lidia","non-dropping-particle":"","parse-names":false,"suffix":""},{"dropping-particle":"","family":"Mousavi","given":"Seyyed Meysam","non-dropping-particle":"","parse-names":false,"suffix":""},{"dropping-particle":"","family":"Musa","given":"Kamarul Imran","non-dropping-particle":"","parse-names":false,"suffix":""},{"dropping-particle":"","family":"Mustafa","given":"Ghulam","non-dropping-particle":"","parse-names":false,"suffix":""},{"dropping-particle":"","family":"Naderi","given":"Mehdi","non-dropping-particle":"","parse-names":false,"suffix":""},{"dropping-particle":"","family":"Naghavi","given":"Mohsen","non-dropping-particle":"","parse-names":false,"suffix":""},{"dropping-particle":"","family":"Naik","given":"Gurudatta","non-dropping-particle":"","parse-names":false,"suffix":""},{"dropping-particle":"","family":"Nair","given":"Sanjeev","non-dropping-particle":"","parse-names":false,"suffix":""},{"dropping-particle":"","family":"Nangia","given":"Vinay","non-dropping-particle":"","parse-names":false,"suffix":""},{"dropping-particle":"","family":"Nansseu","given":"Jobert Richie","non-dropping-particle":"","parse-names":false,"suffix":""},{"dropping-particle":"","family":"Nazari","given":"Javad","non-dropping-particle":"","parse-names":false,"suffix":""},{"dropping-particle":"","family":"Ndwandwe","given":"Duduzile Edith","non-dropping-particle":"","parse-names":false,"suffix":""},{"dropping-particle":"","family":"Negoi","given":"Ruxandra Irina","non-dropping-particle":"","parse-names":false,"suffix":""},{"dropping-particle":"","family":"Nguyen","given":"Trang Huyen","non-dropping-particle":"","parse-names":false,"suffix":""},{"dropping-particle":"","family":"Nguyen","given":"Cuong Tat","non-dropping-particle":"","parse-names":false,"suffix":""},{"dropping-particle":"","family":"Nguyen","given":"Huong Lan Thi","non-dropping-particle":"","parse-names":false,"suffix":""},{"dropping-particle":"","family":"Nixon","given":"Molly R.","non-dropping-particle":"","parse-names":false,"suffix":""},{"dropping-particle":"","family":"Ofori-Asenso","given":"Richard","non-dropping-particle":"","parse-names":false,"suffix":""},{"dropping-particle":"","family":"Ogbo","given":"Felix Akpojene","non-dropping-particle":"","parse-names":false,"suffix":""},{"dropping-particle":"","family":"Olagunju","given":"Andrew T.","non-dropping-particle":"","parse-names":false,"suffix":""},{"dropping-particle":"","family":"Olagunju","given":"Tinuke O.","non-dropping-particle":"","parse-names":false,"suffix":""},{"dropping-particle":"","family":"Oren","given":"Eyal","non-dropping-particle":"","parse-names":false,"suffix":""},{"dropping-particle":"","family":"Ortiz","given":"Justin R.","non-dropping-particle":"","parse-names":false,"suffix":""},{"dropping-particle":"","family":"Owolabi","given":"Mayowa O.","non-dropping-particle":"","parse-names":false,"suffix":""},{"dropping-particle":"","family":"DNB","given":"M. P.A.","non-dropping-particle":"","parse-names":false,"suffix":""},{"dropping-particle":"","family":"Pakhale","given":"Smita","non-dropping-particle":"","parse-names":false,"suffix":""},{"dropping-particle":"","family":"Pana","given":"Adrian","non-dropping-particle":"","parse-names":false,"suffix":""},{"dropping-particle":"","family":"Panda-Jonas","given":"Songhomitra","non-dropping-particle":"","parse-names":false,"suffix":""},{"dropping-particle":"","family":"Park","given":"Eun Kee","non-dropping-particle":"","parse-names":false,"suffix":""},{"dropping-particle":"","family":"Pham","given":"Hai Quang","non-dropping-particle":"","parse-names":false,"suffix":""},{"dropping-particle":"","family":"Postma","given":"Maarten J.","non-dropping-particle":"","parse-names":false,"suffix":""},{"dropping-particle":"","family":"Pourjafar","given":"Hadi","non-dropping-particle":"","parse-names":false,"suffix":""},{"dropping-particle":"","family":"Poustchi","given":"Hossein","non-dropping-particle":"","parse-names":false,"suffix":""},{"dropping-particle":"","family":"Radfar","given":"Amir","non-dropping-particle":"","parse-names":false,"suffix":""},{"dropping-particle":"","family":"Rafiei","given":"Alireza","non-dropping-particle":"","parse-names":false,"suffix":""},{"dropping-particle":"","family":"Rahim","given":"Fakher","non-dropping-particle":"","parse-names":false,"suffix":""},{"dropping-particle":"","family":"Rahman","given":"Mohammad Hifz Ur","non-dropping-particle":"","parse-names":false,"suffix":""},{"dropping-particle":"","family":"Rahman","given":"Muhammad Aziz","non-dropping-particle":"","parse-names":false,"suffix":""},{"dropping-particle":"","family":"Rawaf","given":"Salman","non-dropping-particle":"","parse-names":false,"suffix":""},{"dropping-particle":"","family":"Rawaf","given":"David Laith","non-dropping-particle":"","parse-names":false,"suffix":""},{"dropping-particle":"","family":"Rawal","given":"Lal","non-dropping-particle":"","parse-names":false,"suffix":""},{"dropping-particle":"","family":"Reiner","given":"Robert C.","non-dropping-particle":"","parse-names":false,"suffix":""},{"dropping-particle":"","family":"Reitsma","given":"Marissa Bettay","non-dropping-particle":"","parse-names":false,"suffix":""},{"dropping-particle":"","family":"Roever","given":"Leonardo","non-dropping-particle":"","parse-names":false,"suffix":""},{"dropping-particle":"","family":"Ronfani","given":"Luca","non-dropping-particle":"","parse-names":false,"suffix":""},{"dropping-particle":"","family":"Roro","given":"Elias Merdassa","non-dropping-particle":"","parse-names":false,"suffix":""},{"dropping-particle":"","family":"Roshandel","given":"Gholamreza","non-dropping-particle":"","parse-names":false,"suffix":""},{"dropping-particle":"","family":"Rudd","given":"Kristina E.","non-dropping-particle":"","parse-names":false,"suffix":""},{"dropping-particle":"","family":"Sabde","given":"Yogesh Damodar","non-dropping-particle":"","parse-names":false,"suffix":""},{"dropping-particle":"","family":"Sabour","given":"Siamak","non-dropping-particle":"","parse-names":false,"suffix":""},{"dropping-particle":"","family":"Saddik","given":"Basema","non-dropping-particle":"","parse-names":false,"suffix":""},{"dropping-particle":"","family":"Safari","given":"Saeed","non-dropping-particle":"","parse-names":false,"suffix":""},{"dropping-particle":"","family":"Saleem","given":"Komal","non-dropping-particle":"","parse-names":false,"suffix":""},{"dropping-particle":"","family":"Samy","given":"Abdallah M.","non-dropping-particle":"","parse-names":false,"suffix":""},{"dropping-particle":"","family":"Santric-Milicevic","given":"Milena M.","non-dropping-particle":"","parse-names":false,"suffix":""},{"dropping-particle":"","family":"Sao Jose","given":"Bruno Piassi","non-dropping-particle":"","parse-names":false,"suffix":""},{"dropping-particle":"","family":"Sartorius","given":"Benn","non-dropping-particle":"","parse-names":false,"suffix":""},{"dropping-particle":"","family":"Satpathy","given":"Maheswar","non-dropping-particle":"","parse-names":false,"suffix":""},{"dropping-particle":"","family":"Savic","given":"Miloje","non-dropping-particle":"","parse-names":false,"suffix":""},{"dropping-particle":"","family":"Sawhney","given":"Monika","non-dropping-particle":"","parse-names":false,"suffix":""},{"dropping-particle":"","family":"Sepanlou","given":"Sadaf G.","non-dropping-particle":"","parse-names":false,"suffix":""},{"dropping-particle":"","family":"Shaikh","given":"Masood Ali","non-dropping-particle":"","parse-names":false,"suffix":""},{"dropping-particle":"","family":"Sheikh","given":"Aziz","non-dropping-particle":"","parse-names":false,"suffix":""},{"dropping-particle":"","family":"Shigematsu","given":"Mika","non-dropping-particle":"","parse-names":false,"suffix":""},{"dropping-particle":"","family":"Shirkoohi","given":"Reza","non-dropping-particle":"","parse-names":false,"suffix":""},{"dropping-particle":"","family":"Si","given":"Si","non-dropping-particle":"","parse-names":false,"suffix":""},{"dropping-particle":"","family":"Siabani","given":"Soraya","non-dropping-particle":"","parse-names":false,"suffix":""},{"dropping-particle":"","family":"Singh","given":"Virendra","non-dropping-particle":"","parse-names":false,"suffix":""},{"dropping-particle":"","family":"Singh","given":"Jasvinder A.","non-dropping-particle":"","parse-names":false,"suffix":""},{"dropping-particle":"","family":"Soljak","given":"Michael","non-dropping-particle":"","parse-names":false,"suffix":""},{"dropping-particle":"","family":"Somayaji","given":"Ranjani","non-dropping-particle":"","parse-names":false,"suffix":""},{"dropping-particle":"","family":"Soofi","given":"Moslem","non-dropping-particle":"","parse-names":false,"suffix":""},{"dropping-particle":"","family":"Soyiri","given":"Ireneous N.","non-dropping-particle":"","parse-names":false,"suffix":""},{"dropping-particle":"","family":"Tefera","given":"Yonatal Mesfin","non-dropping-particle":"","parse-names":false,"suffix":""},{"dropping-particle":"","family":"Temsah","given":"Mohamad Hani","non-dropping-particle":"","parse-names":false,"suffix":""},{"dropping-particle":"","family":"Tesfay","given":"Berhe Etsay","non-dropping-particle":"","parse-names":false,"suffix":""},{"dropping-particle":"","family":"Thakur","given":"Jarnail Singh","non-dropping-particle":"","parse-names":false,"suffix":""},{"dropping-particle":"","family":"Toma","given":"Alemayehu Toma","non-dropping-particle":"","parse-names":false,"suffix":""},{"dropping-particle":"","family":"Tortajada-Girbés","given":"Miguel","non-dropping-particle":"","parse-names":false,"suffix":""},{"dropping-particle":"","family":"Tran","given":"Khanh Bao","non-dropping-particle":"","parse-names":false,"suffix":""},{"dropping-particle":"","family":"Tran","given":"Bach Xuan","non-dropping-particle":"","parse-names":false,"suffix":""},{"dropping-particle":"","family":"Tudor Car","given":"Lorainne","non-dropping-particle":"","parse-names":false,"suffix":""},{"dropping-particle":"","family":"Ullah","given":"Irfan","non-dropping-particle":"","parse-names":false,"suffix":""},{"dropping-particle":"","family":"Vacante","given":"Marco","non-dropping-particle":"","parse-names":false,"suffix":""},{"dropping-particle":"","family":"Valdez","given":"Pascual R.","non-dropping-particle":"","parse-names":false,"suffix":""},{"dropping-particle":"","family":"Boven","given":"Job F.M.","non-dropping-particle":"van","parse-names":false,"suffix":""},{"dropping-particle":"","family":"Vasankari","given":"Tommi Juhani","non-dropping-particle":"","parse-names":false,"suffix":""},{"dropping-particle":"","family":"Veisani","given":"Yousef","non-dropping-particle":"","parse-names":false,"suffix":""},{"dropping-particle":"","family":"Violante","given":"Francesco S.","non-dropping-particle":"","parse-names":false,"suffix":""},{"dropping-particle":"","family":"Wagner","given":"Gregory R.","non-dropping-particle":"","parse-names":false,"suffix":""},{"dropping-particle":"","family":"Westerman","given":"Ronny","non-dropping-particle":"","parse-names":false,"suffix":""},{"dropping-particle":"","family":"Wolfe","given":"Charles D.A.","non-dropping-particle":"","parse-names":false,"suffix":""},{"dropping-particle":"","family":"Wondafrash","given":"Dawit Zewdu","non-dropping-particle":"","parse-names":false,"suffix":""},{"dropping-particle":"","family":"Wondmieneh","given":"Adam Belay","non-dropping-particle":"","parse-names":false,"suffix":""},{"dropping-particle":"","family":"Yonemoto","given":"Naohiro","non-dropping-particle":"","parse-names":false,"suffix":""},{"dropping-particle":"","family":"Yoon","given":"Seok Jun","non-dropping-particle":"","parse-names":false,"suffix":""},{"dropping-particle":"","family":"Zaidi","given":"Zoubida","non-dropping-particle":"","parse-names":false,"suffix":""},{"dropping-particle":"","family":"Zamani","given":"Mohammad","non-dropping-particle":"","parse-names":false,"suffix":""},{"dropping-particle":"","family":"Zar","given":"Heather J.","non-dropping-particle":"","parse-names":false,"suffix":""},{"dropping-particle":"","family":"Zhang","given":"Yunquan","non-dropping-particle":"","parse-names":false,"suffix":""},{"dropping-particle":"","family":"Vos","given":"Theo","non-dropping-particle":"","parse-names":false,"suffix":""}],"container-title":"The Lancet Respiratory Medicine","id":"ITEM-1","issue":"6","issued":{"date-parts":[["2020"]]},"page":"585-596","title":"Prevalence and attributable health burden of chronic respiratory diseases, 1990–2017: a systematic analysis for the Global Burden of Disease Study 2017","type":"article-journal","volume":"8"},"uris":["http://www.mendeley.com/documents/?uuid=f3d6561d-51bf-4f1a-95d2-8033da7122a3"]}],"mendeley":{"formattedCitation":"&lt;sup&gt;27&lt;/sup&gt;","plainTextFormattedCitation":"27","previouslyFormattedCitation":"(27)"},"properties":{"noteIndex":0},"schema":"https://github.com/citation-style-language/schema/raw/master/csl-citation.json"}</w:delInstrText>
-        </w:r>
-        <w:r>
-          <w:fldChar w:fldCharType="separate"/>
-        </w:r>
-        <w:r>
-          <w:rPr>
-            <w:noProof/>
-            <w:vertAlign w:val="superscript"/>
-          </w:rPr>
-          <w:delText>27</w:delText>
-        </w:r>
-        <w:r>
-          <w:fldChar w:fldCharType="end"/>
-        </w:r>
-        <w:r>
-          <w:delText>). Therefore, to isolate the effect of $P$ in $P^*$ (the violet arrow), we need to block all shared causes between $P$ and $D$ and between $D$ and $P*$ both represented in Figure 3 as $C_1$ and $C_2$. In this way we assume a hypothetical scenario in which we could prevent death prior to cancer diagnosis, by conditioning on a rich set of covariates</w:delText>
-        </w:r>
-        <w:r>
-          <w:fldChar w:fldCharType="begin" w:fldLock="1"/>
-        </w:r>
-        <w:r>
-          <w:delInstrText>ADDIN CSL_CITATION {"citationItems":[{"id":"ITEM-1","itemData":{"DOI":"10.1002/sim.8471","ISSN":"10970258","abstract":"In failure-time settings, a competing risk event is any event that makes it impossible for the event of interest to occur. For example, cardiovascular disease death is a competing event for prostate cancer death because an individual cannot die of prostate cancer once he has died of cardiovascular disease. Various statistical estimands have been defined as possible targets of inference in the classical competing risks literature. Many reviews have described these statistical estimands and their estimating procedures with recommendations about their use. However, this previous work has not used a formal framework for characterizing causal effects and their identifying conditions, which makes it difficult to interpret effect estimates and assess recommendations regarding analytic choices. Here we use a counterfactual framework to explicitly define each of these classical estimands. We clarify that, depending on whether competing events are defined as censoring events, contrasts of risks can define a total effect of the treatment on the event of interest, or a direct effect of the treatment on the event of interest not mediated through the competing event. In contrast, regardless of whether competing events are defined as censoring events, counterfactual hazard contrasts cannot generally be interpreted as causal effects. We illustrate how identifying assumptions for all of these counterfactual estimands can be represented in causal diagrams in which competing events are depicted as time-varying covariates. We present an application of these ideas to data from a randomized trial designed to estimate the effect of estrogen therapy on prostate cancer mortality.","author":[{"dropping-particle":"","family":"Young","given":"Jessica G.","non-dropping-particle":"","parse-names":false,"suffix":""},{"dropping-particle":"","family":"Stensrud","given":"Mats J.","non-dropping-particle":"","parse-names":false,"suffix":""},{"dropping-particle":"","family":"Tchetgen","given":"Eric J. Tchetgen","non-dropping-particle":"","parse-names":false,"suffix":""},{"dropping-particle":"","family":"Hernán","given":"Miguel A.","non-dropping-particle":"","parse-names":false,"suffix":""}],"container-title":"Statistics in Medicine","id":"ITEM-1","issue":"December 2019","issued":{"date-parts":[["2020"]]},"page":"1-38","title":"A causal framework for classical statistical estimands in failure time settings with competing events","type":"article-journal","volume":"1"},"uris":["http://www.mendeley.com/documents/?uuid=05a1a769-73aa-4bfa-b7a9-6b40a2d638ab"]}],"mendeley":{"formattedCitation":"&lt;sup&gt;28&lt;/sup&gt;","plainTextFormattedCitation":"28","previouslyFormattedCitation":"(28)"},"properties":{"noteIndex":0},"schema":"https://github.com/citation-style-language/schema/raw/master/csl-citation.json"}</w:delInstrText>
-        </w:r>
-        <w:r>
-          <w:fldChar w:fldCharType="separate"/>
-        </w:r>
-        <w:r>
-          <w:rPr>
-            <w:noProof/>
-            <w:vertAlign w:val="superscript"/>
-          </w:rPr>
-          <w:delText>28</w:delText>
-        </w:r>
-        <w:r>
-          <w:fldChar w:fldCharType="end"/>
-        </w:r>
-        <w:r>
-          <w:delText xml:space="preserve">. This assumption must hold regardless of whether we use incident cancer as a time-varying exposure, or match cancer patients to participants free of cancer by age. </w:delText>
-        </w:r>
-      </w:del>
-    </w:p>
-    <w:p>
-      <w:pPr>
-        <w:pStyle w:val="NoSpacing"/>
-        <w:keepNext/>
-        <w:rPr>
-          <w:del w:id="18" w:author="Paloma Rojas Saunero" w:date="2021-05-04T09:33:00Z"/>
-        </w:rPr>
-      </w:pPr>
-    </w:p>
-    <w:p>
-      <w:pPr>
-        <w:pStyle w:val="NoSpacing"/>
-        <w:rPr>
-          <w:ins w:id="19" w:author="Paloma Rojas Saunero" w:date="2021-05-04T09:41:00Z"/>
-        </w:rPr>
-      </w:pPr>
-      <w:commentRangeStart w:id="20"/>
-      <w:commentRangeStart w:id="21"/>
-      <w:commentRangeStart w:id="22"/>
-      <w:r>
-        <w:t>Given the nature of an elderly cohort</w:t>
-      </w:r>
-      <w:r>
-        <w:t xml:space="preserve">, if </w:t>
-      </w:r>
-      <w:r>
-        <w:t xml:space="preserve">the time between the intended $P_0$ and </w:t>
-      </w:r>
-      <w:r>
-        <w:t>$P^*</w:t>
-      </w:r>
-      <w:r>
-        <w:t>_t</w:t>
-      </w:r>
-      <w:r>
-        <w:t>$</w:t>
-      </w:r>
-      <w:r>
-        <w:t xml:space="preserve"> is large (</w:t>
-      </w:r>
-      <w:r>
-        <w:t xml:space="preserve">i.e. </w:t>
-      </w:r>
-      <w:r>
-        <w:t xml:space="preserve">years apart), </w:t>
-      </w:r>
-      <w:r>
-        <w:t xml:space="preserve">cancer diagnosis will be </w:t>
-      </w:r>
-      <w:r>
-        <w:t xml:space="preserve">only </w:t>
-      </w:r>
-      <w:r>
-        <w:t xml:space="preserve">measured in </w:t>
-      </w:r>
-      <w:r>
-        <w:t>the subset of individuals who have survived long enough to have a cancer diagnosis.</w:t>
-      </w:r>
-      <w:r>
-        <w:t xml:space="preserve"> </w:t>
-      </w:r>
-      <w:ins w:id="23" w:author="Paloma Rojas Saunero" w:date="2021-05-19T13:45:00Z">
-        <w:r>
-          <w:t xml:space="preserve">In </w:t>
-        </w:r>
-      </w:ins>
-      <w:ins w:id="24" w:author="Paloma Rojas Saunero" w:date="2021-05-19T13:56:00Z">
-        <w:r>
-          <w:t>F</w:t>
-        </w:r>
-      </w:ins>
-      <w:ins w:id="25" w:author="Paloma Rojas Saunero" w:date="2021-05-19T13:45:00Z">
-        <w:r>
-          <w:t xml:space="preserve">igure 3 we represent </w:t>
-        </w:r>
-      </w:ins>
-      <w:ins w:id="26" w:author="Paloma Rojas Saunero" w:date="2021-05-19T16:44:00Z">
-        <w:r>
-          <w:t>death</w:t>
-        </w:r>
-      </w:ins>
-      <w:ins w:id="27" w:author="Paloma Rojas Saunero" w:date="2021-05-19T13:46:00Z">
-        <w:r>
-          <w:t xml:space="preserve"> prior to cancer diagnosis as $</w:t>
-        </w:r>
-        <w:proofErr w:type="spellStart"/>
-        <w:r>
-          <w:t>D_</w:t>
-        </w:r>
-      </w:ins>
-      <w:ins w:id="28" w:author="Paloma Rojas Saunero" w:date="2021-05-19T13:47:00Z">
-        <w:r>
-          <w:t>t</w:t>
-        </w:r>
-      </w:ins>
-      <w:proofErr w:type="spellEnd"/>
-      <w:ins w:id="29" w:author="Paloma Rojas Saunero" w:date="2021-05-19T13:46:00Z">
-        <w:r>
-          <w:t>$</w:t>
-        </w:r>
-      </w:ins>
-      <w:ins w:id="30" w:author="Paloma Rojas Saunero" w:date="2021-05-19T13:51:00Z">
-        <w:r>
-          <w:t>, and the arrow between $</w:t>
-        </w:r>
-        <w:proofErr w:type="spellStart"/>
-        <w:r>
-          <w:t>D_t</w:t>
-        </w:r>
-        <w:proofErr w:type="spellEnd"/>
-        <w:r>
-          <w:t xml:space="preserve">$ and $P^*$ represents a deterministic association </w:t>
-        </w:r>
-      </w:ins>
-      <w:ins w:id="31" w:author="Paloma Rojas Saunero" w:date="2021-05-19T16:41:00Z">
-        <w:r>
-          <w:t>s</w:t>
-        </w:r>
-      </w:ins>
-      <w:ins w:id="32" w:author="Paloma Rojas Saunero" w:date="2021-05-19T16:42:00Z">
-        <w:r>
-          <w:t xml:space="preserve">uch as that </w:t>
-        </w:r>
-      </w:ins>
-      <w:ins w:id="33" w:author="Paloma Rojas Saunero" w:date="2021-05-19T13:52:00Z">
-        <w:r>
-          <w:t xml:space="preserve">$P^*$ </w:t>
-        </w:r>
-      </w:ins>
-      <w:ins w:id="34" w:author="Paloma Rojas Saunero" w:date="2021-05-19T16:42:00Z">
-        <w:r>
-          <w:t xml:space="preserve">is only observed </w:t>
-        </w:r>
-      </w:ins>
-      <w:ins w:id="35" w:author="Paloma Rojas Saunero" w:date="2021-05-19T13:52:00Z">
-        <w:r>
-          <w:t>if $</w:t>
-        </w:r>
-        <w:proofErr w:type="spellStart"/>
-        <w:r>
-          <w:t>D_t</w:t>
-        </w:r>
-        <w:proofErr w:type="spellEnd"/>
-        <w:r>
-          <w:t xml:space="preserve">$ is zero. </w:t>
-        </w:r>
-      </w:ins>
-      <w:ins w:id="36" w:author="Paloma Rojas Saunero" w:date="2021-05-19T16:47:00Z">
-        <w:r>
-          <w:t>T</w:t>
-        </w:r>
-      </w:ins>
-      <w:ins w:id="37" w:author="Paloma Rojas Saunero" w:date="2021-05-19T13:47:00Z">
-        <w:r>
-          <w:t>he shared causes between $P_0$ and $</w:t>
-        </w:r>
-        <w:proofErr w:type="spellStart"/>
-        <w:r>
-          <w:t>D_t</w:t>
-        </w:r>
-        <w:proofErr w:type="spellEnd"/>
-        <w:r>
-          <w:t>$</w:t>
-        </w:r>
-      </w:ins>
-      <w:ins w:id="38" w:author="Paloma Rojas Saunero" w:date="2021-05-19T16:47:00Z">
-        <w:r>
-          <w:t xml:space="preserve"> are also represented by $L$</w:t>
-        </w:r>
-      </w:ins>
-      <w:ins w:id="39" w:author="Paloma Rojas Saunero" w:date="2021-05-19T16:50:00Z">
-        <w:r>
-          <w:t xml:space="preserve">, </w:t>
-        </w:r>
-      </w:ins>
-      <w:ins w:id="40" w:author="Paloma Rojas Saunero" w:date="2021-05-19T16:48:00Z">
-        <w:r>
-          <w:t xml:space="preserve"> for simplicity</w:t>
-        </w:r>
-      </w:ins>
-      <w:ins w:id="41" w:author="Paloma Rojas Saunero" w:date="2021-05-19T16:50:00Z">
-        <w:r>
-          <w:t xml:space="preserve"> we </w:t>
-        </w:r>
-        <w:r>
-          <w:t xml:space="preserve">illustrate </w:t>
-        </w:r>
-      </w:ins>
-      <w:ins w:id="42" w:author="Paloma Rojas Saunero" w:date="2021-05-19T16:55:00Z">
-        <w:r>
-          <w:t>them</w:t>
-        </w:r>
-      </w:ins>
-      <w:ins w:id="43" w:author="Paloma Rojas Saunero" w:date="2021-05-19T16:50:00Z">
-        <w:r>
-          <w:t xml:space="preserve"> with the same node, </w:t>
-        </w:r>
-        <w:commentRangeStart w:id="44"/>
-        <w:r>
-          <w:t xml:space="preserve">however, </w:t>
-        </w:r>
-      </w:ins>
-      <w:ins w:id="45" w:author="Paloma Rojas Saunero" w:date="2021-05-19T16:42:00Z">
-        <w:r>
-          <w:t>althoug</w:t>
-        </w:r>
-      </w:ins>
-      <w:ins w:id="46" w:author="Paloma Rojas Saunero" w:date="2021-05-19T16:43:00Z">
-        <w:r>
-          <w:t xml:space="preserve">h </w:t>
-        </w:r>
-      </w:ins>
-      <w:ins w:id="47" w:author="Paloma Rojas Saunero" w:date="2021-05-19T16:48:00Z">
-        <w:r>
-          <w:t>so</w:t>
-        </w:r>
-      </w:ins>
-      <w:ins w:id="48" w:author="Paloma Rojas Saunero" w:date="2021-05-19T16:49:00Z">
-        <w:r>
-          <w:t>m</w:t>
-        </w:r>
-      </w:ins>
-      <w:ins w:id="49" w:author="Paloma Rojas Saunero" w:date="2021-05-19T16:48:00Z">
-        <w:r>
-          <w:t xml:space="preserve">e </w:t>
-        </w:r>
-      </w:ins>
-      <w:ins w:id="50" w:author="Paloma Rojas Saunero" w:date="2021-05-19T16:43:00Z">
-        <w:r>
-          <w:t xml:space="preserve">shared causes might affect </w:t>
-        </w:r>
-        <w:r>
-          <w:t>$Y_{t+1}$</w:t>
-        </w:r>
-      </w:ins>
-      <w:ins w:id="51" w:author="Paloma Rojas Saunero" w:date="2021-05-19T16:49:00Z">
-        <w:r>
-          <w:t xml:space="preserve"> </w:t>
-        </w:r>
-      </w:ins>
-      <w:ins w:id="52" w:author="Paloma Rojas Saunero" w:date="2021-05-19T16:51:00Z">
-        <w:r>
-          <w:t xml:space="preserve">this representation would not restrict </w:t>
-        </w:r>
-      </w:ins>
-      <w:ins w:id="53" w:author="Paloma Rojas Saunero" w:date="2021-05-19T16:49:00Z">
-        <w:r>
-          <w:t>to only those covariates</w:t>
-        </w:r>
-      </w:ins>
-      <w:commentRangeEnd w:id="44"/>
-      <w:ins w:id="54" w:author="Paloma Rojas Saunero" w:date="2021-05-19T18:09:00Z">
-        <w:r>
-          <w:rPr>
-            <w:rStyle w:val="CommentReference"/>
-          </w:rPr>
-          <w:commentReference w:id="44"/>
-        </w:r>
-      </w:ins>
-      <w:ins w:id="55" w:author="Paloma Rojas Saunero" w:date="2021-05-19T16:49:00Z">
-        <w:r>
-          <w:t xml:space="preserve">. </w:t>
-        </w:r>
-      </w:ins>
-      <w:del w:id="56" w:author="Paloma Rojas Saunero" w:date="2021-05-19T13:49:00Z">
-        <w:r>
-          <w:delText>However</w:delText>
-        </w:r>
-      </w:del>
-      <w:del w:id="57" w:author="Paloma Rojas Saunero" w:date="2021-05-19T13:50:00Z">
-        <w:r>
-          <w:delText>, b</w:delText>
-        </w:r>
-      </w:del>
-      <w:ins w:id="58" w:author="Paloma Rojas Saunero" w:date="2021-05-19T13:50:00Z">
-        <w:r>
-          <w:t>B</w:t>
-        </w:r>
-      </w:ins>
-      <w:r>
-        <w:t xml:space="preserve">y not including an arrow between </w:t>
-      </w:r>
-      <w:r>
-        <w:t xml:space="preserve">$P_0$ </w:t>
-      </w:r>
-      <w:r>
-        <w:t>and $</w:t>
-      </w:r>
-      <w:proofErr w:type="spellStart"/>
-      <w:r>
-        <w:t>D_t</w:t>
-      </w:r>
-      <w:proofErr w:type="spellEnd"/>
-      <w:r>
-        <w:t>$</w:t>
-      </w:r>
-      <w:r>
-        <w:t xml:space="preserve"> </w:t>
-      </w:r>
-      <w:r>
-        <w:t>we are assuming that there is no effect of Pin1 over</w:t>
-      </w:r>
-      <w:r>
-        <w:t>-</w:t>
-      </w:r>
-      <w:r>
-        <w:t xml:space="preserve">expression in all-cause mortality prior to </w:t>
-      </w:r>
-      <w:r>
-        <w:t xml:space="preserve">cancer </w:t>
-      </w:r>
-      <w:r>
-        <w:t xml:space="preserve">diagnosis and that the </w:t>
-      </w:r>
-      <w:r>
-        <w:t>association between $P_0$ and $P^*_t$ will not be biased under the null</w:t>
-      </w:r>
-      <w:ins w:id="59" w:author="Paloma Rojas Saunero" w:date="2021-05-19T16:46:00Z">
-        <w:r>
-          <w:t xml:space="preserve"> if we have measured </w:t>
-        </w:r>
-      </w:ins>
-      <w:ins w:id="60" w:author="Paloma Rojas Saunero" w:date="2021-05-19T16:47:00Z">
-        <w:r>
-          <w:t xml:space="preserve">and blocked all the backdoor pathways through </w:t>
-        </w:r>
-      </w:ins>
-      <w:ins w:id="61" w:author="Paloma Rojas Saunero" w:date="2021-05-19T16:46:00Z">
-        <w:r>
-          <w:t>$L$</w:t>
-        </w:r>
-      </w:ins>
-      <w:r>
-        <w:t xml:space="preserve">, though it may represent a selection mechanism that prevents generalizability or transportability of the effect measure to the entire target population </w:t>
-      </w:r>
-      <w:r>
-        <w:fldChar w:fldCharType="begin" w:fldLock="1"/>
-      </w:r>
-      <w:r>
-        <w:instrText>ADDIN CSL_CITATION {"citationItems":[{"id":"ITEM-1","itemData":{"DOI":"10.1093/aje/kwx106","ISSN":"14766256","PMID":"30052737","author":[{"dropping-particle":"","family":"Greenland","given":"Sander","non-dropping-particle":"","parse-names":false,"suffix":""}],"container-title":"American Journal of Epidemiology","id":"ITEM-1","issue":"3","issued":{"date-parts":[["1977"]]},"page":"184-187","title":"Response and Follow-up Bias in Cohort Studies","type":"article-journal","volume":"0.6"},"uris":["http://www.mendeley.com/documents/?uuid=8edf5f5f-021a-411f-a8cb-295da60619c6"]},{"id":"ITEM-2","itemData":{"DOI":"10.1093/aje/kwx077","ISSN":"14766256","PMID":"28535177","abstract":"In causal analyses, conditioning on a collider generally results in selection bias. Conditioning on a prognostic factor that is independent of the exposure-and therefore is not a collider-can also result in selection bias when 1) the exposure has a non-null effect on the outcome and 2) the association between the noncollider and the outcome is heterogenous across levels of the exposure. This result was empirically demonstrated by Greenland in 1977 (Am J Epidemiol. 1977;106(3):184-187).","author":[{"dropping-particle":"","family":"Hernán","given":"Miguel A.","non-dropping-particle":"","parse-names":false,"suffix":""}],"container-title":"American Journal of Epidemiology","id":"ITEM-2","issue":"11","issued":{"date-parts":[["2017"]]},"page":"1048-1050","title":"Invited commentary: Selection bias without colliders","type":"article-journal","volume":"185"},"uris":["http://www.mendeley.com/documents/?uuid=b62e65b8-7a0c-418d-ab47-956f19463926"]}],"mendeley":{"formattedCitation":"&lt;sup&gt;27,28&lt;/sup&gt;","plainTextFormattedCitation":"27,28","previouslyFormattedCitation":"&lt;sup&gt;25,26&lt;/sup&gt;"},"properties":{"noteIndex":0},"schema":"https://github.com/citation-style-language/schema/raw/master/csl-citation.json"}</w:instrText>
-      </w:r>
-      <w:r>
-        <w:fldChar w:fldCharType="separate"/>
-      </w:r>
-      <w:r>
-        <w:rPr>
-          <w:noProof/>
-          <w:vertAlign w:val="superscript"/>
-        </w:rPr>
-        <w:t>27,28</w:t>
-      </w:r>
-      <w:r>
-        <w:fldChar w:fldCharType="end"/>
-      </w:r>
-      <w:r>
-        <w:t>.</w:t>
-      </w:r>
-      <w:r>
-        <w:t xml:space="preserve"> </w:t>
-      </w:r>
-      <w:commentRangeEnd w:id="20"/>
-      <w:r>
-        <w:rPr>
-          <w:rStyle w:val="CommentReference"/>
-        </w:rPr>
-        <w:commentReference w:id="20"/>
-      </w:r>
-      <w:commentRangeEnd w:id="21"/>
-      <w:r>
-        <w:rPr>
-          <w:rStyle w:val="CommentReference"/>
-        </w:rPr>
-        <w:commentReference w:id="21"/>
-      </w:r>
-      <w:commentRangeEnd w:id="22"/>
-      <w:r>
-        <w:rPr>
-          <w:rStyle w:val="CommentReference"/>
-        </w:rPr>
-        <w:commentReference w:id="22"/>
-      </w:r>
-    </w:p>
-    <w:p>
-      <w:pPr>
-        <w:pStyle w:val="NoSpacing"/>
-      </w:pPr>
-    </w:p>
-    <w:p>
-      <w:pPr>
-        <w:pStyle w:val="NoSpacing"/>
-      </w:pPr>
-      <w:r>
-        <w:t>W</w:t>
-      </w:r>
-      <w:r>
-        <w:t xml:space="preserve">e note that this is only one of </w:t>
-      </w:r>
-      <w:r>
-        <w:t xml:space="preserve">the </w:t>
-      </w:r>
-      <w:r>
-        <w:t xml:space="preserve">issues with considering cancer diagnosis as the proxy for Pin1 expression in terms of </w:t>
-      </w:r>
-      <w:r>
-        <w:t>information bias</w:t>
-      </w:r>
-      <w:r>
-        <w:fldChar w:fldCharType="begin" w:fldLock="1"/>
-      </w:r>
-      <w:r>
-        <w:instrText>ADDIN CSL_CITATION {"citationItems":[{"id":"ITEM-1","itemData":{"author":[{"dropping-particle":"","family":"Hernán","given":"Miguel A","non-dropping-particle":"","parse-names":false,"suffix":""},{"dropping-particle":"","family":"Robins","given":"James M","non-dropping-particle":"","parse-names":false,"suffix":""}],"id":"ITEM-1","issued":{"date-parts":[["2019"]]},"title":"Causal Inference: What If (Harvard book) - Last version","type":"article-journal"},"uris":["http://www.mendeley.com/documents/?uuid=871dfafc-a848-470c-bd06-80129fb10b17"]}],"mendeley":{"formattedCitation":"&lt;sup&gt;18&lt;/sup&gt;","plainTextFormattedCitation":"18","previouslyFormattedCitation":"&lt;sup&gt;16&lt;/sup&gt;"},"properties":{"noteIndex":0},"schema":"https://github.com/citation-style-language/schema/raw/master/csl-citation.json"}</w:instrText>
-      </w:r>
-      <w:r>
-        <w:fldChar w:fldCharType="separate"/>
-      </w:r>
-      <w:r>
-        <w:rPr>
-          <w:noProof/>
-          <w:vertAlign w:val="superscript"/>
-        </w:rPr>
-        <w:t>18</w:t>
-      </w:r>
-      <w:r>
-        <w:fldChar w:fldCharType="end"/>
-      </w:r>
-      <w:r>
-        <w:t xml:space="preserve">. We could add more complexity by </w:t>
-      </w:r>
-      <w:r>
-        <w:t>considering</w:t>
-      </w:r>
-      <w:r>
-        <w:t xml:space="preserve"> unmeasured and differential measurement error due to other shared causes of cancer and ADRD</w:t>
-      </w:r>
-      <w:r>
-        <w:t xml:space="preserve"> including but not limited to: screening guidelines, type of health</w:t>
-      </w:r>
-      <w:r>
-        <w:t xml:space="preserve"> </w:t>
-      </w:r>
-      <w:r>
-        <w:t>care coverage, health-seeking behaviors, and health</w:t>
-      </w:r>
-      <w:r>
-        <w:t xml:space="preserve"> </w:t>
-      </w:r>
-      <w:r>
-        <w:t>care availability.</w:t>
-      </w:r>
-      <w:r>
-        <w:t xml:space="preserve"> </w:t>
-      </w:r>
-    </w:p>
-    <w:p>
-      <w:pPr>
-        <w:pStyle w:val="NoSpacing"/>
-      </w:pPr>
-    </w:p>
-    <w:p>
-      <w:pPr>
-        <w:pStyle w:val="NoSpacing"/>
-      </w:pPr>
-      <w:r>
-        <w:lastRenderedPageBreak/>
-        <w:drawing>
-          <wp:inline distT="0" distB="0" distL="0" distR="0" wp14:anchorId="32787156" wp14:editId="795CC4F0">
-            <wp:extent cx="5943600" cy="1780540"/>
-            <wp:effectExtent l="0" t="0" r="0" b="0"/>
-            <wp:docPr id="10" name="Picture 10"/>
+            <wp:docPr id="12" name="Picture 12"/>
             <wp:cNvGraphicFramePr>
               <a:graphicFrameLocks xmlns:a="http://schemas.openxmlformats.org/drawingml/2006/main" noChangeAspect="1"/>
             </wp:cNvGraphicFramePr>
@@ -1633,478 +2155,204 @@
     <w:p>
       <w:pPr>
         <w:pStyle w:val="NoSpacing"/>
-      </w:pPr>
-    </w:p>
-    <w:p>
-      <w:pPr>
-        <w:pStyle w:val="NoSpacing"/>
-      </w:pPr>
-      <w:r>
-        <w:t>As</w:t>
-      </w:r>
-      <w:r>
-        <w:t xml:space="preserve"> m</w:t>
-      </w:r>
-      <w:r>
-        <w:t>ortality increases steeply in late life</w:t>
-      </w:r>
-      <w:r>
-        <w:t>, even in the setting of the</w:t>
-      </w:r>
-      <w:r>
-        <w:t xml:space="preserve"> ideal</w:t>
-      </w:r>
-      <w:r>
-        <w:t xml:space="preserve"> randomized trial</w:t>
-      </w:r>
-      <w:r>
-        <w:t xml:space="preserve"> of a hypothetical Pin1-targeting drug</w:t>
-      </w:r>
-      <w:r>
-        <w:t xml:space="preserve">, </w:t>
-      </w:r>
-      <w:r>
-        <w:t xml:space="preserve">we can only measure ADRD over </w:t>
-      </w:r>
-      <w:r>
-        <w:t>follow-up</w:t>
-      </w:r>
-      <w:r>
-        <w:t xml:space="preserve"> in the</w:t>
-      </w:r>
-      <w:r>
-        <w:t xml:space="preserve"> individuals </w:t>
-      </w:r>
-      <w:r>
-        <w:t>who</w:t>
-      </w:r>
-      <w:r>
-        <w:t xml:space="preserve"> survive long enough</w:t>
-      </w:r>
-      <w:r>
-        <w:t xml:space="preserve"> to have a diagnosis</w:t>
-      </w:r>
-      <w:r>
-        <w:t xml:space="preserve">, as represented in Figure </w:t>
-      </w:r>
-      <w:r>
-        <w:t>4</w:t>
-      </w:r>
-      <w:r>
-        <w:t xml:space="preserve">. In this causal diagram </w:t>
-      </w:r>
-      <w:r>
-        <w:t>death</w:t>
-      </w:r>
-      <w:r>
-        <w:t xml:space="preserve"> over follow</w:t>
-      </w:r>
-      <w:r>
-        <w:t>-</w:t>
-      </w:r>
-      <w:r>
-        <w:t xml:space="preserve">up </w:t>
-      </w:r>
-      <w:r>
-        <w:t xml:space="preserve">is </w:t>
-      </w:r>
-      <w:r>
-        <w:t xml:space="preserve">represented as </w:t>
-      </w:r>
-      <w:r>
-        <w:t xml:space="preserve">$D_{t+1}$ </w:t>
-      </w:r>
-      <w:r>
-        <w:t xml:space="preserve">and is </w:t>
-      </w:r>
-      <w:r>
-        <w:t xml:space="preserve">a competing event of </w:t>
-      </w:r>
-      <w:r>
-        <w:t>$Y_{t</w:t>
-      </w:r>
-      <w:r>
-        <w:t>+</w:t>
-      </w:r>
-      <w:r>
-        <w:t xml:space="preserve">1}$ </w:t>
-      </w:r>
-      <w:r>
-        <w:t>because if a participant dies prior to ADRD diagnosis, death prevents observing ADRD at future time-points.</w:t>
-      </w:r>
-      <w:r>
-        <w:t xml:space="preserve"> Furthermore, since $D_{t+1}$ and $Y_{t+1}$ are events related to aging, $C$ represent</w:t>
-      </w:r>
-      <w:r>
-        <w:t>s</w:t>
-      </w:r>
-      <w:r>
-        <w:t xml:space="preserve"> the shared causes of both events</w:t>
-      </w:r>
-      <w:r>
-        <w:t xml:space="preserve"> such as cardiovascular conditions</w:t>
-      </w:r>
-      <w:r>
+        <w:jc w:val="center"/>
+      </w:pPr>
+      <w:r>
+        <w:rPr>
+          <w:noProof/>
+          <w:lang w:val="en-GB" w:eastAsia="en-GB"/>
+        </w:rPr>
+        <w:t xml:space="preserve">Figure </w:t>
+      </w:r>
+      <w:r>
+        <w:rPr>
+          <w:noProof/>
+          <w:lang w:val="en-GB" w:eastAsia="en-GB"/>
+        </w:rPr>
+        <w:t>5</w:t>
+      </w:r>
+      <w:r>
+        <w:rPr>
+          <w:noProof/>
+          <w:lang w:val="en-GB" w:eastAsia="en-GB"/>
+        </w:rPr>
         <w:t>.</w:t>
       </w:r>
+    </w:p>
+    <w:p>
+      <w:pPr>
+        <w:pStyle w:val="NoSpacing"/>
+      </w:pPr>
+    </w:p>
+    <w:p>
+      <w:pPr>
+        <w:pStyle w:val="NoSpacing"/>
+        <w:rPr>
+          <w:ins w:id="64" w:author="Paloma Rojas Saunero" w:date="2021-05-19T15:20:00Z"/>
+        </w:rPr>
+      </w:pPr>
+      <w:r>
+        <w:t>Finally, if</w:t>
+      </w:r>
+      <w:r>
+        <w:t xml:space="preserve"> we combine the challenges related to cancer diagnosis as a proxy for Pin1 over-expression, and having death as a competing event of ADRD we observe the complexity of the </w:t>
+      </w:r>
+      <w:r>
+        <w:t>causal diagram</w:t>
+      </w:r>
       <w:r>
         <w:t xml:space="preserve"> </w:t>
       </w:r>
-      <w:commentRangeStart w:id="62"/>
-      <w:r>
-        <w:t xml:space="preserve">In the scenario where </w:t>
-      </w:r>
-      <w:r>
-        <w:t xml:space="preserve">$P_0$ represents a targeted-drug for Pin1, </w:t>
-      </w:r>
-      <w:commentRangeEnd w:id="62"/>
+      <w:r>
+        <w:t xml:space="preserve">in Figure </w:t>
+      </w:r>
+      <w:r>
+        <w:t>5</w:t>
+      </w:r>
+      <w:r>
+        <w:t xml:space="preserve">. </w:t>
+      </w:r>
+      <w:del w:id="65" w:author="Paloma Rojas Saunero" w:date="2021-05-19T17:09:00Z">
+        <w:r>
+          <w:delText xml:space="preserve">This </w:delText>
+        </w:r>
+      </w:del>
+      <w:ins w:id="66" w:author="Paloma Rojas Saunero" w:date="2021-05-19T17:09:00Z">
+        <w:r>
+          <w:t xml:space="preserve">As mentioned above, this </w:t>
+        </w:r>
+      </w:ins>
+      <w:r>
+        <w:t>is nevertheless</w:t>
+      </w:r>
+      <w:r>
+        <w:t xml:space="preserve"> a simplified version since we omitted </w:t>
+      </w:r>
+      <w:r>
+        <w:t xml:space="preserve">the </w:t>
+      </w:r>
+      <w:r>
+        <w:t xml:space="preserve">time varying </w:t>
+      </w:r>
+      <w:r>
+        <w:t xml:space="preserve">nature of all nodes in the graph, and thus are ignoring how feedback loops between them further complicate interpretability and </w:t>
+      </w:r>
+      <w:proofErr w:type="spellStart"/>
+      <w:r>
+        <w:t>identificability</w:t>
+      </w:r>
+      <w:proofErr w:type="spellEnd"/>
+      <w:r>
+        <w:t>. We also ignore further measurement error</w:t>
+      </w:r>
+      <w:r>
+        <w:t xml:space="preserve"> on </w:t>
+      </w:r>
+      <w:r>
+        <w:t>$P</w:t>
+      </w:r>
+      <w:r>
+        <w:t>^</w:t>
+      </w:r>
+      <w:r>
+        <w:t>*</w:t>
+      </w:r>
+      <w:r>
+        <w:t>_t</w:t>
+      </w:r>
+      <w:r>
+        <w:t>$</w:t>
+      </w:r>
+      <w:r>
+        <w:t xml:space="preserve"> and $Y_{t+1}$</w:t>
+      </w:r>
+      <w:r>
+        <w:t>.</w:t>
+      </w:r>
+      <w:r>
+        <w:t xml:space="preserve"> </w:t>
+      </w:r>
+    </w:p>
+    <w:p>
+      <w:pPr>
+        <w:pStyle w:val="NoSpacing"/>
+        <w:rPr>
+          <w:ins w:id="67" w:author="Paloma Rojas Saunero" w:date="2021-05-19T15:20:00Z"/>
+        </w:rPr>
+      </w:pPr>
+    </w:p>
+    <w:p>
+      <w:pPr>
+        <w:pStyle w:val="NoSpacing"/>
+      </w:pPr>
+      <w:r>
+        <w:t xml:space="preserve">We now turn to an application where we show how these challenges, tied to different assumptions lead to different analytic decisions, and we will show </w:t>
+      </w:r>
+      <w:commentRangeStart w:id="68"/>
+      <w:r>
+        <w:t>ways to mitigate or better understand them given current available data.</w:t>
+      </w:r>
+      <w:commentRangeEnd w:id="68"/>
       <w:r>
         <w:rPr>
           <w:rStyle w:val="CommentReference"/>
         </w:rPr>
-        <w:commentReference w:id="62"/>
-      </w:r>
-      <w:r>
-        <w:t>and this drug</w:t>
-      </w:r>
-      <w:r>
-        <w:t xml:space="preserve"> </w:t>
-      </w:r>
-      <w:r>
-        <w:t xml:space="preserve">has no </w:t>
-      </w:r>
-      <w:r>
-        <w:t>systemic</w:t>
-      </w:r>
-      <w:r>
-        <w:t xml:space="preserve"> beneficial or harmful</w:t>
-      </w:r>
-      <w:r>
-        <w:t xml:space="preserve"> side-effects such as that there is no arrow between $P_0$ and $D_{t+1}</w:t>
-      </w:r>
-      <w:r>
-        <w:t>$</w:t>
-      </w:r>
-      <w:r>
-        <w:t xml:space="preserve">, </w:t>
-      </w:r>
-      <w:r>
-        <w:t>a total effect would quantify the effect of $P_0$ on $Y_{t+1}$ that does not include any pathway mediated through $D_{t+1}$</w:t>
-      </w:r>
-      <w:r>
-        <w:fldChar w:fldCharType="begin" w:fldLock="1"/>
-      </w:r>
-      <w:r>
-        <w:instrText>ADDIN CSL_CITATION {"citationItems":[{"id":"ITEM-1","itemData":{"DOI":"10.1002/sim.8471","ISSN":"10970258","abstract":"In failure-time settings, a competing risk event is any event that makes it impossible for the event of interest to occur. For example, cardiovascular disease death is a competing event for prostate cancer death because an individual cannot die of prostate cancer once he has died of cardiovascular disease. Various statistical estimands have been defined as possible targets of inference in the classical competing risks literature. Many reviews have described these statistical estimands and their estimating procedures with recommendations about their use. However, this previous work has not used a formal framework for characterizing causal effects and their identifying conditions, which makes it difficult to interpret effect estimates and assess recommendations regarding analytic choices. Here we use a counterfactual framework to explicitly define each of these classical estimands. We clarify that, depending on whether competing events are defined as censoring events, contrasts of risks can define a total effect of the treatment on the event of interest, or a direct effect of the treatment on the event of interest not mediated through the competing event. In contrast, regardless of whether competing events are defined as censoring events, counterfactual hazard contrasts cannot generally be interpreted as causal effects. We illustrate how identifying assumptions for all of these counterfactual estimands can be represented in causal diagrams in which competing events are depicted as time-varying covariates. We present an application of these ideas to data from a randomized trial designed to estimate the effect of estrogen therapy on prostate cancer mortality.","author":[{"dropping-particle":"","family":"Young","given":"Jessica G.","non-dropping-particle":"","parse-names":false,"suffix":""},{"dropping-particle":"","family":"Stensrud","given":"Mats J.","non-dropping-particle":"","parse-names":false,"suffix":""},{"dropping-particle":"","family":"Tchetgen","given":"Eric J. Tchetgen","non-dropping-particle":"","parse-names":false,"suffix":""},{"dropping-particle":"","family":"Hernán","given":"Miguel A.","non-dropping-particle":"","parse-names":false,"suffix":""}],"container-title":"Statistics in Medicine","id":"ITEM-1","issue":"December 2019","issued":{"date-parts":[["2020"]]},"page":"1-38","title":"A causal framework for classical statistical estimands in failure time settings with competing events","type":"article-journal","volume":"1"},"uris":["http://www.mendeley.com/documents/?uuid=05a1a769-73aa-4bfa-b7a9-6b40a2d638ab"]}],"mendeley":{"formattedCitation":"&lt;sup&gt;29&lt;/sup&gt;","plainTextFormattedCitation":"29","previouslyFormattedCitation":"&lt;sup&gt;27&lt;/sup&gt;"},"properties":{"noteIndex":0},"schema":"https://github.com/citation-style-language/schema/raw/master/csl-citation.json"}</w:instrText>
-      </w:r>
-      <w:r>
-        <w:fldChar w:fldCharType="separate"/>
-      </w:r>
-      <w:r>
-        <w:rPr>
-          <w:noProof/>
-          <w:vertAlign w:val="superscript"/>
-        </w:rPr>
-        <w:t>29</w:t>
-      </w:r>
-      <w:r>
-        <w:fldChar w:fldCharType="end"/>
-      </w:r>
-      <w:r>
-        <w:t>.</w:t>
-      </w:r>
-      <w:r>
-        <w:t xml:space="preserve"> </w:t>
-      </w:r>
-    </w:p>
-    <w:p>
-      <w:pPr>
-        <w:pStyle w:val="NoSpacing"/>
-      </w:pPr>
-    </w:p>
-    <w:p>
-      <w:pPr>
-        <w:pStyle w:val="NoSpacing"/>
-        <w:jc w:val="center"/>
+        <w:commentReference w:id="68"/>
+      </w:r>
+      <w:r>
+        <w:t xml:space="preserve"> Nevertheless, we acknowledge that g</w:t>
+      </w:r>
+      <w:r>
+        <w:t xml:space="preserve">iven </w:t>
+      </w:r>
+      <w:r>
+        <w:t xml:space="preserve">the </w:t>
+      </w:r>
+      <w:r>
+        <w:t xml:space="preserve">large gap between </w:t>
+      </w:r>
+      <w:r>
+        <w:t>$P_0$ and $</w:t>
+      </w:r>
+      <w:r>
+        <w:t>P</w:t>
+      </w:r>
+      <w:r>
+        <w:t>^</w:t>
+      </w:r>
+      <w:r>
+        <w:t>*</w:t>
+      </w:r>
+      <w:r>
+        <w:t>_t$, not only in terms of time between measurements and potential selection bias, but since cancer diagnosis represents a complex and heterogenous health condition</w:t>
+      </w:r>
+      <w:r>
+        <w:t xml:space="preserve"> that exceeds the representation of Pin1 expression</w:t>
+      </w:r>
+      <w:r>
+        <w:t xml:space="preserve">, at best </w:t>
+      </w:r>
+      <w:r>
+        <w:t xml:space="preserve">we may </w:t>
+      </w:r>
+      <w:r>
+        <w:t>test the sharp null hypothesis rather than estimating the causal effect of Pin1.</w:t>
+      </w:r>
+    </w:p>
+    <w:p>
+      <w:pPr>
+        <w:pStyle w:val="NoSpacing"/>
       </w:pPr>
       <w:r>
         <w:rPr>
           <w:noProof/>
           <w:lang w:val="en-GB" w:eastAsia="en-GB"/>
         </w:rPr>
-        <w:t xml:space="preserve"> </w:t>
-      </w:r>
-      <w:ins w:id="63" w:author="Paloma Rojas Saunero" w:date="2021-05-19T14:22:00Z">
-        <w:r>
-          <w:drawing>
-            <wp:inline distT="0" distB="0" distL="0" distR="0" wp14:anchorId="2F17E416" wp14:editId="58AAF7BF">
-              <wp:extent cx="5943600" cy="1780540"/>
-              <wp:effectExtent l="0" t="0" r="0" b="0"/>
-              <wp:docPr id="1" name="Picture 1"/>
-              <wp:cNvGraphicFramePr>
-                <a:graphicFrameLocks xmlns:a="http://schemas.openxmlformats.org/drawingml/2006/main" noChangeAspect="1"/>
-              </wp:cNvGraphicFramePr>
-              <a:graphic xmlns:a="http://schemas.openxmlformats.org/drawingml/2006/main">
-                <a:graphicData uri="http://schemas.openxmlformats.org/drawingml/2006/picture">
-                  <pic:pic xmlns:pic="http://schemas.openxmlformats.org/drawingml/2006/picture">
-                    <pic:nvPicPr>
-                      <pic:cNvPr id="1" name=""/>
-                      <pic:cNvPicPr/>
-                    </pic:nvPicPr>
-                    <pic:blipFill>
-                      <a:blip r:embed="rId13"/>
-                      <a:stretch>
-                        <a:fillRect/>
-                      </a:stretch>
-                    </pic:blipFill>
-                    <pic:spPr>
-                      <a:xfrm>
-                        <a:off x="0" y="0"/>
-                        <a:ext cx="5943600" cy="1780540"/>
-                      </a:xfrm>
-                      <a:prstGeom prst="rect">
-                        <a:avLst/>
-                      </a:prstGeom>
-                    </pic:spPr>
-                  </pic:pic>
-                </a:graphicData>
-              </a:graphic>
-            </wp:inline>
-          </w:drawing>
-        </w:r>
-      </w:ins>
-    </w:p>
-    <w:p>
-      <w:pPr>
-        <w:pStyle w:val="NoSpacing"/>
-        <w:jc w:val="center"/>
-      </w:pPr>
-      <w:r>
-        <w:t xml:space="preserve">Figure </w:t>
-      </w:r>
-      <w:r>
-        <w:t>4</w:t>
-      </w:r>
-      <w:r>
-        <w:t>.</w:t>
-      </w:r>
-    </w:p>
-    <w:p>
-      <w:pPr>
-        <w:pStyle w:val="NoSpacing"/>
-      </w:pPr>
-    </w:p>
-    <w:p>
-      <w:pPr>
-        <w:pStyle w:val="NoSpacing"/>
-      </w:pPr>
-      <w:r>
-        <w:t xml:space="preserve">However, </w:t>
-      </w:r>
-      <w:r>
-        <w:t xml:space="preserve">in the context of $P^*_t$ as proxy of </w:t>
-      </w:r>
-      <w:r>
-        <w:t>Pin1 over-expression</w:t>
-      </w:r>
-      <w:r>
-        <w:t xml:space="preserve"> </w:t>
-      </w:r>
-      <w:r>
-        <w:t xml:space="preserve">we would include an </w:t>
-      </w:r>
-      <w:r>
-        <w:t xml:space="preserve">arrow between </w:t>
-      </w:r>
-      <w:r>
-        <w:t>$P^*</w:t>
-      </w:r>
-      <w:r>
-        <w:t>_t</w:t>
-      </w:r>
-      <w:r>
-        <w:t>$ and $D_{</w:t>
-      </w:r>
-      <w:r>
-        <w:t>t+1</w:t>
-      </w:r>
-      <w:r>
-        <w:t xml:space="preserve">}$ since cancer diagnosis, and subsequent treatment (or lack of treatment) </w:t>
-      </w:r>
-      <w:r>
-        <w:t xml:space="preserve">will </w:t>
-      </w:r>
-      <w:r>
-        <w:t>have an effect on death</w:t>
-      </w:r>
-      <w:r>
-        <w:t xml:space="preserve">, as observed in Figure </w:t>
-      </w:r>
-      <w:r>
-        <w:t>5</w:t>
-      </w:r>
-      <w:r>
-        <w:t>. In this case the total effect of $P_0$ in $Y_{t+1}$ would include the causal pathway mediated by the $P_0$  effect on death</w:t>
-      </w:r>
-      <w:r>
-        <w:t xml:space="preserve">, which may translate into an inverse association. </w:t>
-      </w:r>
-      <w:r>
-        <w:t xml:space="preserve">To isolate the direct effect of $P_0$ in $Y_{t+1}$ through measurement of $P^*_t $ we can define an </w:t>
-      </w:r>
-      <w:proofErr w:type="spellStart"/>
-      <w:r>
-        <w:t>estimand</w:t>
-      </w:r>
-      <w:proofErr w:type="spellEnd"/>
-      <w:r>
-        <w:t xml:space="preserve"> were death could have been prevented and define </w:t>
-      </w:r>
-      <w:r>
-        <w:t>death</w:t>
-      </w:r>
-      <w:r>
-        <w:t xml:space="preserve"> as </w:t>
-      </w:r>
-      <w:r>
-        <w:t xml:space="preserve">a type of censoring </w:t>
-      </w:r>
-      <w:r>
-        <w:t>(</w:t>
-      </w:r>
-      <w:r>
-        <w:t>missingness</w:t>
-      </w:r>
-      <w:r>
-        <w:t xml:space="preserve">) </w:t>
-      </w:r>
-      <w:r>
-        <w:t xml:space="preserve">. This estimands is defined as the controlled direct effect </w:t>
-      </w:r>
-      <w:r>
-        <w:t>and it relies on the assumption that we have measured all $C$ to block the pathway $Y_{t+1} \</w:t>
-      </w:r>
-      <w:proofErr w:type="spellStart"/>
-      <w:r>
-        <w:t>leftarrow</w:t>
-      </w:r>
-      <w:proofErr w:type="spellEnd"/>
-      <w:r>
-        <w:t xml:space="preserve"> C  \</w:t>
-      </w:r>
-      <w:proofErr w:type="spellStart"/>
-      <w:r>
-        <w:t>rightarrow</w:t>
-      </w:r>
-      <w:proofErr w:type="spellEnd"/>
-      <w:r>
-        <w:t xml:space="preserve"> D_{t+1} \</w:t>
-      </w:r>
-      <w:proofErr w:type="spellStart"/>
-      <w:r>
-        <w:t>rightarrow</w:t>
-      </w:r>
-      <w:proofErr w:type="spellEnd"/>
-      <w:r>
-        <w:t xml:space="preserve"> P^*_t \</w:t>
-      </w:r>
-      <w:proofErr w:type="spellStart"/>
-      <w:r>
-        <w:t>rightarrow</w:t>
-      </w:r>
-      <w:proofErr w:type="spellEnd"/>
-      <w:r>
-        <w:t xml:space="preserve"> P_0$. This assumption is</w:t>
-      </w:r>
-      <w:del w:id="64" w:author="Paloma Rojas Saunero" w:date="2021-05-19T16:59:00Z">
-        <w:r>
-          <w:delText xml:space="preserve"> </w:delText>
-        </w:r>
-        <w:r>
-          <w:delText>sometimes</w:delText>
-        </w:r>
-      </w:del>
-      <w:r>
-        <w:t xml:space="preserve"> referred to </w:t>
-      </w:r>
-      <w:r>
-        <w:t>as the independent censoring assumption conditional on covariates</w:t>
-      </w:r>
-      <w:r>
-        <w:fldChar w:fldCharType="begin" w:fldLock="1"/>
-      </w:r>
-      <w:r>
-        <w:instrText>ADDIN CSL_CITATION {"citationItems":[{"id":"ITEM-1","itemData":{"DOI":"10.1002/sim.8471","ISSN":"10970258","abstract":"In failure-time settings, a competing risk event is any event that makes it impossible for the event of interest to occur. For example, cardiovascular disease death is a competing event for prostate cancer death because an individual cannot die of prostate cancer once he has died of cardiovascular disease. Various statistical estimands have been defined as possible targets of inference in the classical competing risks literature. Many reviews have described these statistical estimands and their estimating procedures with recommendations about their use. However, this previous work has not used a formal framework for characterizing causal effects and their identifying conditions, which makes it difficult to interpret effect estimates and assess recommendations regarding analytic choices. Here we use a counterfactual framework to explicitly define each of these classical estimands. We clarify that, depending on whether competing events are defined as censoring events, contrasts of risks can define a total effect of the treatment on the event of interest, or a direct effect of the treatment on the event of interest not mediated through the competing event. In contrast, regardless of whether competing events are defined as censoring events, counterfactual hazard contrasts cannot generally be interpreted as causal effects. We illustrate how identifying assumptions for all of these counterfactual estimands can be represented in causal diagrams in which competing events are depicted as time-varying covariates. We present an application of these ideas to data from a randomized trial designed to estimate the effect of estrogen therapy on prostate cancer mortality.","author":[{"dropping-particle":"","family":"Young","given":"Jessica G.","non-dropping-particle":"","parse-names":false,"suffix":""},{"dropping-particle":"","family":"Stensrud","given":"Mats J.","non-dropping-particle":"","parse-names":false,"suffix":""},{"dropping-particle":"","family":"Tchetgen","given":"Eric J. Tchetgen","non-dropping-particle":"","parse-names":false,"suffix":""},{"dropping-particle":"","family":"Hernán","given":"Miguel A.","non-dropping-particle":"","parse-names":false,"suffix":""}],"container-title":"Statistics in Medicine","id":"ITEM-1","issue":"December 2019","issued":{"date-parts":[["2020"]]},"page":"1-38","title":"A causal framework for classical statistical estimands in failure time settings with competing events","type":"article-journal","volume":"1"},"uris":["http://www.mendeley.com/documents/?uuid=05a1a769-73aa-4bfa-b7a9-6b40a2d638ab"]}],"mendeley":{"formattedCitation":"&lt;sup&gt;29&lt;/sup&gt;","plainTextFormattedCitation":"29","previouslyFormattedCitation":"&lt;sup&gt;27&lt;/sup&gt;"},"properties":{"noteIndex":0},"schema":"https://github.com/citation-style-language/schema/raw/master/csl-citation.json"}</w:instrText>
-      </w:r>
-      <w:r>
-        <w:fldChar w:fldCharType="separate"/>
-      </w:r>
-      <w:r>
-        <w:rPr>
-          <w:noProof/>
-          <w:vertAlign w:val="superscript"/>
-        </w:rPr>
-        <w:t>29</w:t>
-      </w:r>
-      <w:r>
-        <w:fldChar w:fldCharType="end"/>
-      </w:r>
-      <w:r>
-        <w:t xml:space="preserve">. </w:t>
-      </w:r>
-      <w:r>
-        <w:t xml:space="preserve">Alternatively, if we had measurements of $P_0$, we could decompose the total effect of $P_0$ in $Y_{t+1}$ into </w:t>
-      </w:r>
-      <w:r>
-        <w:t xml:space="preserve">separable </w:t>
-      </w:r>
-      <w:r>
-        <w:lastRenderedPageBreak/>
-        <w:t>effects that represent the different mechanisms involved in tumor growth and preservation of neurodegeneration</w:t>
-      </w:r>
-      <w:r>
-        <w:fldChar w:fldCharType="begin" w:fldLock="1"/>
-      </w:r>
-      <w:r>
-        <w:instrText>ADDIN CSL_CITATION {"citationItems":[{"id":"ITEM-1","itemData":{"DOI":"10.1080/01621459.2020.1765783","ISSN":"0162-1459","abstract":"In time-to-event settings, the presence of competing events complicates the definition of causal effects. Here we propose the new separable effects to study the causal effect of a treatment on an event of interest. The separable direct effect is the treatment effect on the event of interest not mediated by its effect on the competing event. The separable indirect effect is the treatment effect on the event of interest only through its effect on the competing event. Similar to Robins and Richardson's extended graphical approach for mediation analysis, the separable effects can only be identified under the assumption that the treatment can be decomposed into two distinct components that exert their effects through distinct causal pathways. Unlike existing definitions of causal effects in the presence of competing events, our estimands do not require cross-world contrasts or hypothetical interventions to prevent death. As an illustration, we apply our approach to a randomized clinical trial on estrogen therapy in individuals with prostate cancer.","author":[{"dropping-particle":"","family":"Stensrud","given":"Mats J.","non-dropping-particle":"","parse-names":false,"suffix":""},{"dropping-particle":"","family":"Young","given":"Jessica G.","non-dropping-particle":"","parse-names":false,"suffix":""},{"dropping-particle":"","family":"Didelez","given":"Vanessa","non-dropping-particle":"","parse-names":false,"suffix":""},{"dropping-particle":"","family":"Robins","given":"James M.","non-dropping-particle":"","parse-names":false,"suffix":""},{"dropping-particle":"","family":"Hernán","given":"Miguel A.","non-dropping-particle":"","parse-names":false,"suffix":""}],"container-title":"Journal of the American Statistical Association","id":"ITEM-1","issue":"0","issued":{"date-parts":[["2020"]]},"page":"1-23","publisher":"Taylor &amp; Francis","title":"Separable Effects for Causal Inference in the Presence of Competing Events","type":"article-journal","volume":"0"},"uris":["http://www.mendeley.com/documents/?uuid=0538a534-3144-4e1e-950a-92dd6936dad6"]}],"mendeley":{"formattedCitation":"&lt;sup&gt;30&lt;/sup&gt;","plainTextFormattedCitation":"30","previouslyFormattedCitation":"&lt;sup&gt;28&lt;/sup&gt;"},"properties":{"noteIndex":0},"schema":"https://github.com/citation-style-language/schema/raw/master/csl-citation.json"}</w:instrText>
-      </w:r>
-      <w:r>
-        <w:fldChar w:fldCharType="separate"/>
-      </w:r>
-      <w:r>
-        <w:rPr>
-          <w:noProof/>
-          <w:vertAlign w:val="superscript"/>
-        </w:rPr>
-        <w:t>30</w:t>
-      </w:r>
-      <w:r>
-        <w:fldChar w:fldCharType="end"/>
-      </w:r>
-      <w:r>
-        <w:t>.</w:t>
-      </w:r>
-    </w:p>
-    <w:p>
-      <w:pPr>
-        <w:pStyle w:val="NoSpacing"/>
-      </w:pPr>
-    </w:p>
-    <w:p>
-      <w:pPr>
-        <w:pStyle w:val="NoSpacing"/>
-        <w:jc w:val="center"/>
-        <w:rPr>
-          <w:noProof/>
-          <w:lang w:val="en-GB" w:eastAsia="en-GB"/>
-        </w:rPr>
-      </w:pPr>
-      <w:r>
         <w:drawing>
-          <wp:inline distT="0" distB="0" distL="0" distR="0" wp14:anchorId="2435902D" wp14:editId="19D59F3B">
+          <wp:inline distT="0" distB="0" distL="0" distR="0" wp14:anchorId="1C203CCF" wp14:editId="5B24DC32">
             <wp:extent cx="5943600" cy="1780540"/>
             <wp:effectExtent l="0" t="0" r="0" b="0"/>
-            <wp:docPr id="12" name="Picture 12"/>
+            <wp:docPr id="13" name="Picture 13"/>
             <wp:cNvGraphicFramePr>
               <a:graphicFrameLocks xmlns:a="http://schemas.openxmlformats.org/drawingml/2006/main" noChangeAspect="1"/>
             </wp:cNvGraphicFramePr>
@@ -2116,7 +2364,7 @@
                     <pic:cNvPicPr/>
                   </pic:nvPicPr>
                   <pic:blipFill>
-                    <a:blip r:embed="rId14"/>
+                    <a:blip r:embed="rId13"/>
                     <a:stretch>
                       <a:fillRect/>
                     </a:stretch>
@@ -2143,24 +2391,12 @@
         <w:jc w:val="center"/>
       </w:pPr>
       <w:r>
-        <w:rPr>
-          <w:noProof/>
-          <w:lang w:val="en-GB" w:eastAsia="en-GB"/>
-        </w:rPr>
         <w:t xml:space="preserve">Figure </w:t>
       </w:r>
       <w:r>
-        <w:rPr>
-          <w:noProof/>
-          <w:lang w:val="en-GB" w:eastAsia="en-GB"/>
-        </w:rPr>
-        <w:t>5</w:t>
-      </w:r>
-      <w:r>
-        <w:rPr>
-          <w:noProof/>
-          <w:lang w:val="en-GB" w:eastAsia="en-GB"/>
-        </w:rPr>
+        <w:t>6</w:t>
+      </w:r>
+      <w:r>
         <w:t>.</w:t>
       </w:r>
     </w:p>
@@ -2172,429 +2408,201 @@
     <w:p>
       <w:pPr>
         <w:pStyle w:val="NoSpacing"/>
-        <w:rPr>
-          <w:ins w:id="65" w:author="Paloma Rojas Saunero" w:date="2021-05-19T15:20:00Z"/>
-        </w:rPr>
-      </w:pPr>
-      <w:r>
-        <w:t>Finally, if</w:t>
-      </w:r>
-      <w:r>
-        <w:t xml:space="preserve"> we combine the challenges related to cancer diagnosis as a proxy for Pin1 over-expression, and having death as a competing event of ADRD we observe the complexity of the </w:t>
-      </w:r>
-      <w:r>
-        <w:t>causal diagram</w:t>
-      </w:r>
-      <w:r>
-        <w:t xml:space="preserve"> </w:t>
-      </w:r>
-      <w:r>
-        <w:t xml:space="preserve">in Figure </w:t>
-      </w:r>
-      <w:r>
-        <w:t>5</w:t>
-      </w:r>
-      <w:r>
-        <w:t xml:space="preserve">. </w:t>
-      </w:r>
-      <w:del w:id="66" w:author="Paloma Rojas Saunero" w:date="2021-05-19T17:09:00Z">
-        <w:r>
-          <w:delText xml:space="preserve">This </w:delText>
-        </w:r>
-      </w:del>
-      <w:ins w:id="67" w:author="Paloma Rojas Saunero" w:date="2021-05-19T17:09:00Z">
-        <w:r>
-          <w:t>As mentioned above, t</w:t>
-        </w:r>
-        <w:r>
-          <w:t xml:space="preserve">his </w:t>
-        </w:r>
-      </w:ins>
-      <w:r>
-        <w:t>is nevertheless</w:t>
-      </w:r>
-      <w:r>
-        <w:t xml:space="preserve"> a simplified version since we omitted </w:t>
-      </w:r>
-      <w:r>
-        <w:t xml:space="preserve">the </w:t>
-      </w:r>
-      <w:r>
-        <w:t xml:space="preserve">time varying </w:t>
-      </w:r>
-      <w:r>
-        <w:t xml:space="preserve">nature of all nodes in the graph, and thus are ignoring how feedback loops between them further complicate interpretability and </w:t>
+      </w:pPr>
+    </w:p>
+    <w:p>
+      <w:pPr>
+        <w:pStyle w:val="NoSpacing"/>
+        <w:jc w:val="center"/>
+      </w:pPr>
+    </w:p>
+    <w:p>
+      <w:pPr>
+        <w:pStyle w:val="NoSpacing"/>
+      </w:pPr>
+      <w:commentRangeStart w:id="69"/>
+      <w:commentRangeStart w:id="70"/>
+      <w:r>
+        <w:t xml:space="preserve">## </w:t>
+      </w:r>
+      <w:r>
+        <w:t>3</w:t>
+      </w:r>
+      <w:r>
+        <w:t>. Application to the Rotterdam Study</w:t>
+      </w:r>
+      <w:commentRangeEnd w:id="69"/>
+      <w:r>
+        <w:rPr>
+          <w:rStyle w:val="CommentReference"/>
+        </w:rPr>
+        <w:commentReference w:id="69"/>
+      </w:r>
+      <w:commentRangeEnd w:id="70"/>
+      <w:r>
+        <w:rPr>
+          <w:rStyle w:val="CommentReference"/>
+        </w:rPr>
+        <w:commentReference w:id="70"/>
+      </w:r>
+    </w:p>
+    <w:p>
+      <w:pPr>
+        <w:pStyle w:val="NoSpacing"/>
+      </w:pPr>
+    </w:p>
+    <w:p>
+      <w:pPr>
+        <w:pStyle w:val="NoSpacing"/>
+      </w:pPr>
+      <w:r>
+        <w:t xml:space="preserve">In this </w:t>
+      </w:r>
+      <w:commentRangeStart w:id="71"/>
+      <w:commentRangeStart w:id="72"/>
+      <w:r>
+        <w:t xml:space="preserve">section we </w:t>
+      </w:r>
+      <w:r>
+        <w:t xml:space="preserve">conduct an </w:t>
+      </w:r>
+      <w:r>
+        <w:t xml:space="preserve">analysis </w:t>
+      </w:r>
+      <w:r>
+        <w:t>of the cancer-ADRD association that is structured to the best of the available data’s abilities to inform</w:t>
+      </w:r>
+      <w:r>
+        <w:t xml:space="preserve"> the </w:t>
+      </w:r>
+      <w:r>
+        <w:t xml:space="preserve">possible </w:t>
+      </w:r>
+      <w:r>
+        <w:t xml:space="preserve">effect of Pin1 </w:t>
+      </w:r>
+      <w:r>
+        <w:t>o</w:t>
+      </w:r>
+      <w:r>
+        <w:t>n all cause-dementia</w:t>
+      </w:r>
+      <w:commentRangeEnd w:id="71"/>
+      <w:r>
+        <w:rPr>
+          <w:rStyle w:val="CommentReference"/>
+        </w:rPr>
+        <w:commentReference w:id="71"/>
+      </w:r>
+      <w:commentRangeEnd w:id="72"/>
+      <w:r>
+        <w:rPr>
+          <w:rStyle w:val="CommentReference"/>
+        </w:rPr>
+        <w:commentReference w:id="72"/>
+      </w:r>
+      <w:r>
+        <w:t xml:space="preserve">. We use data </w:t>
+      </w:r>
+      <w:r>
+        <w:lastRenderedPageBreak/>
+        <w:t xml:space="preserve">collected in the Rotterdam Study, a population-based prospective cohort study among persons living in the Ommoord district in Rotterdam, the Netherlands. Recruitment and initial assessments were held between 1990 and 1993; it was later extended between 2000 and 2001 consisting of individuals who had reached the age of 55 years or who had moved into the study area. Participants from first </w:t>
       </w:r>
       <w:proofErr w:type="spellStart"/>
       <w:r>
-        <w:t>identificability</w:t>
+        <w:t>subcohort</w:t>
       </w:r>
       <w:proofErr w:type="spellEnd"/>
       <w:r>
-        <w:t>. We also ignore further measurement error</w:t>
-      </w:r>
-      <w:r>
-        <w:t xml:space="preserve"> on </w:t>
-      </w:r>
-      <w:r>
-        <w:t>$P</w:t>
-      </w:r>
-      <w:r>
-        <w:t>^</w:t>
-      </w:r>
-      <w:r>
-        <w:t>*</w:t>
-      </w:r>
-      <w:r>
-        <w:t>_t</w:t>
-      </w:r>
-      <w:r>
-        <w:t>$</w:t>
-      </w:r>
-      <w:r>
-        <w:t xml:space="preserve"> and $Y_{t+1}$</w:t>
-      </w:r>
-      <w:r>
-        <w:t>.</w:t>
-      </w:r>
-      <w:r>
-        <w:t xml:space="preserve"> </w:t>
-      </w:r>
-    </w:p>
-    <w:p>
-      <w:pPr>
-        <w:pStyle w:val="NoSpacing"/>
-        <w:rPr>
-          <w:ins w:id="68" w:author="Paloma Rojas Saunero" w:date="2021-05-19T15:20:00Z"/>
-        </w:rPr>
-      </w:pPr>
-    </w:p>
-    <w:p>
-      <w:pPr>
-        <w:pStyle w:val="NoSpacing"/>
-      </w:pPr>
-      <w:r>
-        <w:t xml:space="preserve">We now turn to an application where we show how these challenges, tied to different assumptions lead to different analytic decisions, and we will show </w:t>
-      </w:r>
-      <w:commentRangeStart w:id="69"/>
-      <w:r>
-        <w:t>ways to mitigate or better understand them given current available data.</w:t>
-      </w:r>
-      <w:commentRangeEnd w:id="69"/>
+        <w:t xml:space="preserve"> had follow-up visits between 1993-1995, 1997-1999, 2002-2005, and 2008-2010, second </w:t>
+      </w:r>
+      <w:proofErr w:type="spellStart"/>
+      <w:r>
+        <w:t>subcohort</w:t>
+      </w:r>
+      <w:proofErr w:type="spellEnd"/>
+      <w:r>
+        <w:t xml:space="preserve"> had follow-up visits between 2004 and 2005, and between 2011 and 2012. All participants had data on incident cancer diagnosis and incident dementia diagnosis through follow-up, collected from medical records of general practitioners (including hospital discharge letters) and through linkage with national registries. Date and cause of death was collected on a weekly basis via municipal population registries. Data on clinical outcomes was available until 2015. Further study details can be found in _Supplementary Material x_.</w:t>
+      </w:r>
+    </w:p>
+    <w:p>
+      <w:pPr>
+        <w:pStyle w:val="NoSpacing"/>
+      </w:pPr>
+    </w:p>
+    <w:p>
+      <w:pPr>
+        <w:pStyle w:val="NoSpacing"/>
+      </w:pPr>
+      <w:r>
+        <w:t xml:space="preserve">To match the analysis to our initial question, we considered as inclusion criteria being between 60 and 70 years old at study entry, without history of cancer diagnosis, free of cognitive decline or with previous history of dementia. Out of 10998 persons who participated at study entry, `r </w:t>
+      </w:r>
+      <w:proofErr w:type="spellStart"/>
+      <w:r>
+        <w:t>total_n</w:t>
+      </w:r>
+      <w:proofErr w:type="spellEnd"/>
+      <w:r>
+        <w:t>` were considered eligible. Time to cancer diagnosis, time to dementia diagnosis and death status was measured for all participants. All participants were followed from study entry until dementia diagnosis, death or 20 years after their individual baseline date, whichever occurred first.</w:t>
+      </w:r>
+    </w:p>
+    <w:p>
+      <w:pPr>
+        <w:pStyle w:val="NoSpacing"/>
+      </w:pPr>
+    </w:p>
+    <w:p>
+      <w:pPr>
+        <w:pStyle w:val="NoSpacing"/>
+      </w:pPr>
+      <w:r>
+        <w:t>### 4.1. Methods</w:t>
+      </w:r>
+    </w:p>
+    <w:p>
+      <w:pPr>
+        <w:pStyle w:val="NoSpacing"/>
+      </w:pPr>
+    </w:p>
+    <w:p>
+      <w:pPr>
+        <w:pStyle w:val="NoSpacing"/>
+      </w:pPr>
+      <w:commentRangeStart w:id="73"/>
+      <w:r>
+        <w:t xml:space="preserve">We illustrate the association between cancer and dementia diagnosis under different scenarios that resemble the </w:t>
+      </w:r>
+      <w:r>
+        <w:t xml:space="preserve">causal diagrams </w:t>
+      </w:r>
+      <w:r>
+        <w:t xml:space="preserve">discussed above. First we considered the most simple scenario, were Pin1 over-expression is defined as _"cancer ever vs. never"_ as if Pin1 measurement and cancer diagnosis </w:t>
+      </w:r>
+      <w:commentRangeStart w:id="74"/>
+      <w:commentRangeStart w:id="75"/>
+      <w:r>
+        <w:t>happened at the same time if looked retrospectively. Second, we considered cancer as a _"time-varying"_ exposure independent of death. This can be represented as follows, at five years from study entry the observed unadjusted risk of cancer was `r cancer_5y` and the risk of death was `r death_5y` for the entire cohort, this that those who died would have the same risk of cancer had they not died over follow-up. Third, we considered _"time to cancer"_ diagnosis as the proxy for Pin1 over-expression. _Not sure how to express this_</w:t>
+      </w:r>
+      <w:commentRangeEnd w:id="73"/>
       <w:r>
         <w:rPr>
           <w:rStyle w:val="CommentReference"/>
         </w:rPr>
-        <w:commentReference w:id="69"/>
-      </w:r>
-      <w:r>
-        <w:t xml:space="preserve"> Nevertheless, we acknowledge that g</w:t>
-      </w:r>
-      <w:r>
-        <w:t xml:space="preserve">iven </w:t>
-      </w:r>
-      <w:r>
-        <w:t xml:space="preserve">the </w:t>
-      </w:r>
-      <w:r>
-        <w:t xml:space="preserve">large gap between </w:t>
-      </w:r>
-      <w:r>
-        <w:t>$P_0$ and $</w:t>
-      </w:r>
-      <w:r>
-        <w:t>P</w:t>
-      </w:r>
-      <w:r>
-        <w:t>^</w:t>
-      </w:r>
-      <w:r>
-        <w:t>*</w:t>
-      </w:r>
-      <w:r>
-        <w:t>_t$, not only in terms of time between measurements and potential selection bias, but since cancer diagnosis represents a complex and heterogenous health condition</w:t>
-      </w:r>
-      <w:r>
-        <w:t xml:space="preserve"> that exceeds the representation of Pin1 expression</w:t>
-      </w:r>
-      <w:r>
-        <w:t xml:space="preserve">, at best </w:t>
-      </w:r>
-      <w:r>
-        <w:t xml:space="preserve">we may </w:t>
-      </w:r>
-      <w:r>
-        <w:t>test the sharp null hypothesis rather than estimating the causal effect of Pin1.</w:t>
-      </w:r>
-    </w:p>
-    <w:p>
-      <w:pPr>
-        <w:pStyle w:val="NoSpacing"/>
-      </w:pPr>
-      <w:r>
-        <w:drawing>
-          <wp:inline distT="0" distB="0" distL="0" distR="0" wp14:anchorId="1C203CCF" wp14:editId="5B24DC32">
-            <wp:extent cx="5943600" cy="1780540"/>
-            <wp:effectExtent l="0" t="0" r="0" b="0"/>
-            <wp:docPr id="13" name="Picture 13"/>
-            <wp:cNvGraphicFramePr>
-              <a:graphicFrameLocks xmlns:a="http://schemas.openxmlformats.org/drawingml/2006/main" noChangeAspect="1"/>
-            </wp:cNvGraphicFramePr>
-            <a:graphic xmlns:a="http://schemas.openxmlformats.org/drawingml/2006/main">
-              <a:graphicData uri="http://schemas.openxmlformats.org/drawingml/2006/picture">
-                <pic:pic xmlns:pic="http://schemas.openxmlformats.org/drawingml/2006/picture">
-                  <pic:nvPicPr>
-                    <pic:cNvPr id="1" name=""/>
-                    <pic:cNvPicPr/>
-                  </pic:nvPicPr>
-                  <pic:blipFill>
-                    <a:blip r:embed="rId15"/>
-                    <a:stretch>
-                      <a:fillRect/>
-                    </a:stretch>
-                  </pic:blipFill>
-                  <pic:spPr>
-                    <a:xfrm>
-                      <a:off x="0" y="0"/>
-                      <a:ext cx="5943600" cy="1780540"/>
-                    </a:xfrm>
-                    <a:prstGeom prst="rect">
-                      <a:avLst/>
-                    </a:prstGeom>
-                  </pic:spPr>
-                </pic:pic>
-              </a:graphicData>
-            </a:graphic>
-          </wp:inline>
-        </w:drawing>
-      </w:r>
-    </w:p>
-    <w:p>
-      <w:pPr>
-        <w:pStyle w:val="NoSpacing"/>
-        <w:jc w:val="center"/>
-      </w:pPr>
-      <w:r>
-        <w:t xml:space="preserve">Figure </w:t>
-      </w:r>
-      <w:r>
-        <w:t>6</w:t>
-      </w:r>
-      <w:r>
-        <w:t>.</w:t>
-      </w:r>
-    </w:p>
-    <w:p>
-      <w:pPr>
-        <w:pStyle w:val="NoSpacing"/>
-      </w:pPr>
-    </w:p>
-    <w:p>
-      <w:pPr>
-        <w:pStyle w:val="NoSpacing"/>
-      </w:pPr>
-    </w:p>
-    <w:p>
-      <w:pPr>
-        <w:pStyle w:val="NoSpacing"/>
-        <w:jc w:val="center"/>
-      </w:pPr>
-    </w:p>
-    <w:p>
-      <w:pPr>
-        <w:pStyle w:val="NoSpacing"/>
-      </w:pPr>
-      <w:commentRangeStart w:id="70"/>
-      <w:commentRangeStart w:id="71"/>
-      <w:r>
-        <w:t xml:space="preserve">## </w:t>
-      </w:r>
-      <w:r>
-        <w:t>3</w:t>
-      </w:r>
-      <w:r>
-        <w:t>. Application to the Rotterdam Study</w:t>
-      </w:r>
-      <w:commentRangeEnd w:id="70"/>
+        <w:commentReference w:id="73"/>
+      </w:r>
+      <w:commentRangeEnd w:id="74"/>
       <w:r>
         <w:rPr>
           <w:rStyle w:val="CommentReference"/>
         </w:rPr>
-        <w:commentReference w:id="70"/>
-      </w:r>
-      <w:commentRangeEnd w:id="71"/>
+        <w:commentReference w:id="74"/>
+      </w:r>
+      <w:commentRangeEnd w:id="75"/>
       <w:r>
         <w:rPr>
           <w:rStyle w:val="CommentReference"/>
         </w:rPr>
-        <w:commentReference w:id="71"/>
-      </w:r>
-    </w:p>
-    <w:p>
-      <w:pPr>
-        <w:pStyle w:val="NoSpacing"/>
-      </w:pPr>
-    </w:p>
-    <w:p>
-      <w:pPr>
-        <w:pStyle w:val="NoSpacing"/>
-      </w:pPr>
-      <w:r>
-        <w:t xml:space="preserve">In this </w:t>
-      </w:r>
-      <w:commentRangeStart w:id="72"/>
-      <w:commentRangeStart w:id="73"/>
-      <w:r>
-        <w:t xml:space="preserve">section we </w:t>
-      </w:r>
-      <w:r>
-        <w:t xml:space="preserve">conduct an </w:t>
-      </w:r>
-      <w:r>
-        <w:t xml:space="preserve">analysis </w:t>
-      </w:r>
-      <w:r>
-        <w:t>of the cancer-ADRD association that is structured to the best of the available data’s abilities to inform</w:t>
-      </w:r>
-      <w:r>
-        <w:t xml:space="preserve"> the </w:t>
-      </w:r>
-      <w:r>
-        <w:t xml:space="preserve">possible </w:t>
-      </w:r>
-      <w:r>
-        <w:t xml:space="preserve">effect of Pin1 </w:t>
-      </w:r>
-      <w:r>
-        <w:t>o</w:t>
-      </w:r>
-      <w:r>
-        <w:t>n all cause-dementia</w:t>
-      </w:r>
-      <w:commentRangeEnd w:id="72"/>
-      <w:r>
-        <w:rPr>
-          <w:rStyle w:val="CommentReference"/>
-        </w:rPr>
-        <w:commentReference w:id="72"/>
-      </w:r>
-      <w:commentRangeEnd w:id="73"/>
-      <w:r>
-        <w:rPr>
-          <w:rStyle w:val="CommentReference"/>
-        </w:rPr>
-        <w:commentReference w:id="73"/>
-      </w:r>
-      <w:r>
-        <w:t xml:space="preserve">. We use data </w:t>
-      </w:r>
-      <w:r>
-        <w:lastRenderedPageBreak/>
-        <w:t xml:space="preserve">collected in the Rotterdam Study, a population-based prospective cohort study among persons living in the </w:t>
-      </w:r>
-      <w:proofErr w:type="spellStart"/>
-      <w:r>
-        <w:t>Ommoord</w:t>
-      </w:r>
-      <w:proofErr w:type="spellEnd"/>
-      <w:r>
-        <w:t xml:space="preserve"> district in Rotterdam, the Netherlands. Recruitment and initial assessments were held between 1990 and 1993; it was later extended between 2000 and 2001 consisting of individuals who had reached the age of 55 years or who had moved into the study area. Participants from first </w:t>
-      </w:r>
-      <w:proofErr w:type="spellStart"/>
-      <w:r>
-        <w:t>subcohort</w:t>
-      </w:r>
-      <w:proofErr w:type="spellEnd"/>
-      <w:r>
-        <w:t xml:space="preserve"> had follow-up visits between 1993-1995, 1997-1999, 2002-2005, and 2008-2010, second </w:t>
-      </w:r>
-      <w:proofErr w:type="spellStart"/>
-      <w:r>
-        <w:t>subcohort</w:t>
-      </w:r>
-      <w:proofErr w:type="spellEnd"/>
-      <w:r>
-        <w:t xml:space="preserve"> had follow-up visits between 2004 and 2005, and between 2011 and 2012. All participants had data on incident cancer diagnosis and incident dementia diagnosis through follow-up, collected from medical records of general practitioners (including hospital discharge letters) and through linkage with national registries. Date and cause of death was collected on a weekly basis via municipal population registries. Data on clinical outcomes was available until 2015. Further study details can be found in _Supplementary Material x_.</w:t>
-      </w:r>
-    </w:p>
-    <w:p>
-      <w:pPr>
-        <w:pStyle w:val="NoSpacing"/>
-      </w:pPr>
-    </w:p>
-    <w:p>
-      <w:pPr>
-        <w:pStyle w:val="NoSpacing"/>
-      </w:pPr>
-      <w:r>
-        <w:t xml:space="preserve">To match the analysis to our initial question, we considered as inclusion criteria being between 60 and 70 years old at study entry, without history of cancer diagnosis, free of cognitive decline or with previous history of dementia. Out of 10998 persons who participated at study entry, `r </w:t>
-      </w:r>
-      <w:proofErr w:type="spellStart"/>
-      <w:r>
-        <w:t>total_n</w:t>
-      </w:r>
-      <w:proofErr w:type="spellEnd"/>
-      <w:r>
-        <w:t>` were considered eligible. Time to cancer diagnosis, time to dementia diagnosis and death status was measured for all participants. All participants were followed from study entry until dementia diagnosis, death or 20 years after their individual baseline date, whichever occurred first.</w:t>
-      </w:r>
-    </w:p>
-    <w:p>
-      <w:pPr>
-        <w:pStyle w:val="NoSpacing"/>
-      </w:pPr>
-    </w:p>
-    <w:p>
-      <w:pPr>
-        <w:pStyle w:val="NoSpacing"/>
-      </w:pPr>
-      <w:r>
-        <w:t>### 4.1. Methods</w:t>
-      </w:r>
-    </w:p>
-    <w:p>
-      <w:pPr>
-        <w:pStyle w:val="NoSpacing"/>
-      </w:pPr>
-    </w:p>
-    <w:p>
-      <w:pPr>
-        <w:pStyle w:val="NoSpacing"/>
-      </w:pPr>
-      <w:commentRangeStart w:id="74"/>
-      <w:r>
-        <w:t xml:space="preserve">We illustrate the association between cancer and dementia diagnosis under different scenarios that resemble the </w:t>
-      </w:r>
-      <w:r>
-        <w:t xml:space="preserve">causal diagrams </w:t>
-      </w:r>
-      <w:r>
-        <w:t xml:space="preserve">discussed above. First we considered the most simple scenario, were Pin1 over-expression is defined as _"cancer ever vs. never"_ as if Pin1 measurement and cancer diagnosis </w:t>
-      </w:r>
-      <w:commentRangeStart w:id="75"/>
-      <w:commentRangeStart w:id="76"/>
-      <w:r>
-        <w:t>happened at the same time if looked retrospectively. Second, we considered cancer as a _"time-varying"_ exposure independent of death. This can be represented as follows, at five years from study entry the observed unadjusted risk of cancer was `r cancer_5y` and the risk of death was `r death_5y` for the entire cohort, this that those who died would have the same risk of cancer had they not died over follow-up. Third, we considered _"time to cancer"_ diagnosis as the proxy for Pin1 over-expression. _Not sure how to express this_</w:t>
-      </w:r>
-      <w:commentRangeEnd w:id="74"/>
-      <w:r>
-        <w:rPr>
-          <w:rStyle w:val="CommentReference"/>
-        </w:rPr>
-        <w:commentReference w:id="74"/>
-      </w:r>
-      <w:commentRangeEnd w:id="75"/>
-      <w:r>
-        <w:rPr>
-          <w:rStyle w:val="CommentReference"/>
-        </w:rPr>
         <w:commentReference w:id="75"/>
-      </w:r>
-      <w:commentRangeEnd w:id="76"/>
-      <w:r>
-        <w:rPr>
-          <w:rStyle w:val="CommentReference"/>
-        </w:rPr>
-        <w:commentReference w:id="76"/>
       </w:r>
     </w:p>
     <w:p>
@@ -2843,7 +2851,7 @@
       <w:r>
         <w:t xml:space="preserve">Results for all scenarios are present in Table 2. </w:t>
       </w:r>
-      <w:commentRangeStart w:id="77"/>
+      <w:commentRangeStart w:id="76"/>
       <w:r>
         <w:t xml:space="preserve">Had we defined cancer diagnosis as _ever vs. never_, and relying on death as independent censoring event (unconditional), we observe a significant protective </w:t>
       </w:r>
@@ -2891,12 +2899,12 @@
       <w:r>
         <w:t xml:space="preserve">[3,7]`)] if we relax the assumption of independent censoring conditional on baseline covariates related to death. </w:t>
       </w:r>
-      <w:commentRangeEnd w:id="77"/>
+      <w:commentRangeEnd w:id="76"/>
       <w:r>
         <w:rPr>
           <w:rStyle w:val="CommentReference"/>
         </w:rPr>
-        <w:commentReference w:id="77"/>
+        <w:commentReference w:id="76"/>
       </w:r>
     </w:p>
     <w:p>
@@ -2937,12 +2945,12 @@
       <w:pPr>
         <w:pStyle w:val="NoSpacing"/>
       </w:pPr>
-      <w:ins w:id="78" w:author="sonja.swanson@gmail.com" w:date="2021-04-15T11:58:00Z">
+      <w:ins w:id="77" w:author="sonja.swanson@gmail.com" w:date="2021-04-15T11:58:00Z">
         <w:r>
           <w:t>[should include some final comments on this being interpreted as back to the original question about Pin1, rather than being results abo</w:t>
         </w:r>
       </w:ins>
-      <w:ins w:id="79" w:author="sonja.swanson@gmail.com" w:date="2021-04-15T11:59:00Z">
+      <w:ins w:id="78" w:author="sonja.swanson@gmail.com" w:date="2021-04-15T11:59:00Z">
         <w:r>
           <w:t xml:space="preserve">ut the particular estimates from the models too, but I think we need to discuss the analyses first.] </w:t>
         </w:r>
@@ -2967,109 +2975,109 @@
       <w:pPr>
         <w:pStyle w:val="NoSpacing"/>
       </w:pPr>
-      <w:commentRangeStart w:id="80"/>
+      <w:commentRangeStart w:id="79"/>
       <w:r>
         <w:t>## 5. Discussion (brainstorming points)</w:t>
       </w:r>
-      <w:commentRangeEnd w:id="80"/>
+      <w:commentRangeEnd w:id="79"/>
       <w:r>
         <w:rPr>
           <w:rStyle w:val="CommentReference"/>
         </w:rPr>
-        <w:commentReference w:id="80"/>
-      </w:r>
-    </w:p>
-    <w:p>
-      <w:pPr>
-        <w:pStyle w:val="NoSpacing"/>
-        <w:rPr>
-          <w:ins w:id="81" w:author="Paloma Rojas Saunero" w:date="2021-05-19T17:30:00Z"/>
-        </w:rPr>
-      </w:pPr>
-    </w:p>
-    <w:p>
-      <w:pPr>
-        <w:pStyle w:val="NoSpacing"/>
-        <w:rPr>
-          <w:ins w:id="82" w:author="Paloma Rojas Saunero" w:date="2021-05-19T17:32:00Z"/>
-        </w:rPr>
-      </w:pPr>
-      <w:ins w:id="83" w:author="Paloma Rojas Saunero" w:date="2021-05-19T17:30:00Z">
+        <w:commentReference w:id="79"/>
+      </w:r>
+    </w:p>
+    <w:p>
+      <w:pPr>
+        <w:pStyle w:val="NoSpacing"/>
+        <w:rPr>
+          <w:ins w:id="80" w:author="Paloma Rojas Saunero" w:date="2021-05-19T17:30:00Z"/>
+        </w:rPr>
+      </w:pPr>
+    </w:p>
+    <w:p>
+      <w:pPr>
+        <w:pStyle w:val="NoSpacing"/>
+        <w:rPr>
+          <w:ins w:id="81" w:author="Paloma Rojas Saunero" w:date="2021-05-19T17:32:00Z"/>
+        </w:rPr>
+      </w:pPr>
+      <w:ins w:id="82" w:author="Paloma Rojas Saunero" w:date="2021-05-19T17:30:00Z">
         <w:r>
           <w:t xml:space="preserve">- Most </w:t>
         </w:r>
       </w:ins>
-      <w:ins w:id="84" w:author="Paloma Rojas Saunero" w:date="2021-05-19T17:31:00Z">
+      <w:ins w:id="83" w:author="Paloma Rojas Saunero" w:date="2021-05-19T17:31:00Z">
         <w:r>
           <w:t xml:space="preserve">observational </w:t>
         </w:r>
       </w:ins>
-      <w:ins w:id="85" w:author="Paloma Rojas Saunero" w:date="2021-05-19T17:30:00Z">
+      <w:ins w:id="84" w:author="Paloma Rojas Saunero" w:date="2021-05-19T17:30:00Z">
         <w:r>
           <w:t>studies defined ca</w:t>
         </w:r>
       </w:ins>
-      <w:ins w:id="86" w:author="Paloma Rojas Saunero" w:date="2021-05-19T17:31:00Z">
+      <w:ins w:id="85" w:author="Paloma Rojas Saunero" w:date="2021-05-19T17:31:00Z">
         <w:r>
           <w:t xml:space="preserve">ncer diagnosis as the “exposure” </w:t>
         </w:r>
       </w:ins>
-      <w:ins w:id="87" w:author="Paloma Rojas Saunero" w:date="2021-05-19T17:32:00Z">
+      <w:ins w:id="86" w:author="Paloma Rojas Saunero" w:date="2021-05-19T17:32:00Z">
         <w:r>
           <w:t>though the underlying interest is related to the effect of a molecular mechanism, which can po</w:t>
         </w:r>
       </w:ins>
-      <w:ins w:id="88" w:author="Paloma Rojas Saunero" w:date="2021-05-19T17:33:00Z">
+      <w:ins w:id="87" w:author="Paloma Rojas Saunero" w:date="2021-05-19T17:33:00Z">
         <w:r>
           <w:t xml:space="preserve">tentially become a drug target. Even data is not available yet, the process of outlining the </w:t>
         </w:r>
       </w:ins>
-      <w:ins w:id="89" w:author="Paloma Rojas Saunero" w:date="2021-05-19T17:34:00Z">
+      <w:ins w:id="88" w:author="Paloma Rojas Saunero" w:date="2021-05-19T17:34:00Z">
         <w:r>
           <w:t xml:space="preserve">original causal question </w:t>
         </w:r>
       </w:ins>
-      <w:ins w:id="90" w:author="Paloma Rojas Saunero" w:date="2021-05-19T17:35:00Z">
+      <w:ins w:id="89" w:author="Paloma Rojas Saunero" w:date="2021-05-19T17:35:00Z">
         <w:r>
           <w:t xml:space="preserve">can help in understanding the potential </w:t>
         </w:r>
       </w:ins>
-      <w:ins w:id="91" w:author="Paloma Rojas Saunero" w:date="2021-05-19T17:55:00Z">
+      <w:ins w:id="90" w:author="Paloma Rojas Saunero" w:date="2021-05-19T17:55:00Z">
         <w:r>
           <w:t xml:space="preserve">and self-inflicted </w:t>
         </w:r>
       </w:ins>
-      <w:ins w:id="92" w:author="Paloma Rojas Saunero" w:date="2021-05-19T17:35:00Z">
+      <w:ins w:id="91" w:author="Paloma Rojas Saunero" w:date="2021-05-19T17:35:00Z">
         <w:r>
           <w:t>sources of bias</w:t>
         </w:r>
       </w:ins>
-      <w:ins w:id="93" w:author="Paloma Rojas Saunero" w:date="2021-05-19T18:01:00Z">
+      <w:ins w:id="92" w:author="Paloma Rojas Saunero" w:date="2021-05-19T18:01:00Z">
         <w:r>
           <w:t xml:space="preserve"> and guide the analytic </w:t>
         </w:r>
       </w:ins>
-      <w:ins w:id="94" w:author="Paloma Rojas Saunero" w:date="2021-05-19T18:02:00Z">
+      <w:ins w:id="93" w:author="Paloma Rojas Saunero" w:date="2021-05-19T18:02:00Z">
         <w:r>
           <w:t>decisions</w:t>
         </w:r>
       </w:ins>
-      <w:ins w:id="95" w:author="Paloma Rojas Saunero" w:date="2021-05-19T18:01:00Z">
+      <w:ins w:id="94" w:author="Paloma Rojas Saunero" w:date="2021-05-19T18:01:00Z">
         <w:r>
           <w:t xml:space="preserve">. </w:t>
         </w:r>
       </w:ins>
-      <w:ins w:id="96" w:author="Paloma Rojas Saunero" w:date="2021-05-19T18:03:00Z">
+      <w:ins w:id="95" w:author="Paloma Rojas Saunero" w:date="2021-05-19T18:03:00Z">
         <w:r>
           <w:t>In our example, we focused on the potential effect of Pin1 and</w:t>
         </w:r>
       </w:ins>
-      <w:ins w:id="97" w:author="Paloma Rojas Saunero" w:date="2021-05-19T18:04:00Z">
+      <w:ins w:id="96" w:author="Paloma Rojas Saunero" w:date="2021-05-19T18:04:00Z">
         <w:r>
           <w:t xml:space="preserve"> we illustrate how the observed cancer diagnosis – dementia association can change dramatically depending on how we define the proxy and </w:t>
         </w:r>
       </w:ins>
-      <w:ins w:id="98" w:author="Paloma Rojas Saunero" w:date="2021-05-19T18:05:00Z">
+      <w:ins w:id="97" w:author="Paloma Rojas Saunero" w:date="2021-05-19T18:05:00Z">
         <w:r>
           <w:t xml:space="preserve">how we address the competing event of death. </w:t>
         </w:r>
@@ -3079,7 +3087,7 @@
       <w:pPr>
         <w:pStyle w:val="NoSpacing"/>
         <w:rPr>
-          <w:ins w:id="99" w:author="Paloma Rojas Saunero" w:date="2021-05-19T18:05:00Z"/>
+          <w:ins w:id="98" w:author="Paloma Rojas Saunero" w:date="2021-05-19T18:05:00Z"/>
         </w:rPr>
       </w:pPr>
     </w:p>
@@ -3095,28 +3103,28 @@
       <w:r>
         <w:t xml:space="preserve">- </w:t>
       </w:r>
+      <w:commentRangeStart w:id="99"/>
       <w:commentRangeStart w:id="100"/>
-      <w:commentRangeStart w:id="101"/>
-      <w:del w:id="102" w:author="Paloma Rojas Saunero" w:date="2021-05-19T18:05:00Z">
+      <w:del w:id="101" w:author="Paloma Rojas Saunero" w:date="2021-05-19T18:05:00Z">
         <w:r>
           <w:delText>We observed how definition of cancer diagnosis as the proxy of Pin1 over-expression changes results</w:delText>
         </w:r>
-        <w:commentRangeEnd w:id="100"/>
+        <w:commentRangeEnd w:id="99"/>
         <w:r>
           <w:rPr>
             <w:rStyle w:val="CommentReference"/>
           </w:rPr>
-          <w:commentReference w:id="100"/>
+          <w:commentReference w:id="99"/>
         </w:r>
       </w:del>
-      <w:commentRangeEnd w:id="101"/>
+      <w:commentRangeEnd w:id="100"/>
       <w:r>
         <w:rPr>
           <w:rStyle w:val="CommentReference"/>
         </w:rPr>
-        <w:commentReference w:id="101"/>
-      </w:r>
-      <w:del w:id="103" w:author="Paloma Rojas Saunero" w:date="2021-05-19T18:05:00Z">
+        <w:commentReference w:id="100"/>
+      </w:r>
+      <w:del w:id="102" w:author="Paloma Rojas Saunero" w:date="2021-05-19T18:05:00Z">
         <w:r>
           <w:delText xml:space="preserve">. Most papers focus on a methodology but not on the question behind. Only with this in mind we can consider the confounders of the association. </w:delText>
         </w:r>
@@ -3154,37 +3162,148 @@
         <w:pStyle w:val="NoSpacing"/>
       </w:pPr>
       <w:r>
-        <w:t xml:space="preserve">- Previous studies classified "competing risk bias" vs. "survival bias" which is unclear. We first need to pick an </w:t>
+        <w:t xml:space="preserve">- Previous studies classified "competing risk bias" vs. "survival bias" which is unclear. We first need to pick an estimand. If we are interested in the CDE </w:t>
+      </w:r>
+      <w:r>
+        <w:t xml:space="preserve">or any closely-related direct effect kind of question? </w:t>
+      </w:r>
+      <w:r>
+        <w:t xml:space="preserve">we rely a strong assumptions. But to consider that unconditional </w:t>
       </w:r>
       <w:proofErr w:type="spellStart"/>
       <w:r>
-        <w:t>estimand</w:t>
+        <w:t>independecy</w:t>
       </w:r>
       <w:proofErr w:type="spellEnd"/>
       <w:r>
-        <w:t xml:space="preserve">. If we are interested in the CDE </w:t>
-      </w:r>
-      <w:r>
-        <w:t xml:space="preserve">or any closely-related direct effect kind of question? </w:t>
-      </w:r>
-      <w:r>
-        <w:t xml:space="preserve">we rely a strong assumptions. But to consider that unconditional </w:t>
+        <w:t xml:space="preserve"> makes no sense. Results change substantially if we relax this assumption with covariates. Also bounds show us the extent of extreme scenarios. Also a large proportion of cancer patients died prior to dementia diagnosis (`r </w:t>
       </w:r>
       <w:proofErr w:type="spellStart"/>
       <w:r>
-        <w:t>independecy</w:t>
+        <w:t>cancer_death</w:t>
       </w:r>
       <w:proofErr w:type="spellEnd"/>
       <w:r>
-        <w:t xml:space="preserve"> makes no sense. Results change substantially if we relax this assumption with covariates. Also bounds show us the extent of extreme scenarios. Also a large proportion of cancer patients died prior to dementia diagnosis (`r </w:t>
+        <w:t>`), the leading cause of death was cancer in this group.</w:t>
+      </w:r>
+    </w:p>
+    <w:p>
+      <w:pPr>
+        <w:pStyle w:val="NoSpacing"/>
+      </w:pPr>
+    </w:p>
+    <w:p>
+      <w:pPr>
+        <w:pStyle w:val="NoSpacing"/>
+      </w:pPr>
+      <w:commentRangeStart w:id="103"/>
+      <w:r>
+        <w:lastRenderedPageBreak/>
+        <w:t xml:space="preserve">- Besides, all estimands can be presented as risks, but depending on the estimand it treats death differently, and under different assumptions, and time-varying hazards (period specific hazards) are not useful. </w:t>
+      </w:r>
+      <w:commentRangeEnd w:id="103"/>
+      <w:r>
+        <w:rPr>
+          <w:rStyle w:val="CommentReference"/>
+        </w:rPr>
+        <w:commentReference w:id="103"/>
+      </w:r>
+    </w:p>
+    <w:p>
+      <w:pPr>
+        <w:pStyle w:val="NoSpacing"/>
+      </w:pPr>
+    </w:p>
+    <w:p>
+      <w:pPr>
+        <w:pStyle w:val="NoSpacing"/>
+      </w:pPr>
+    </w:p>
+    <w:p>
+      <w:pPr>
+        <w:pStyle w:val="NoSpacing"/>
+      </w:pPr>
+      <w:r>
+        <w:t xml:space="preserve">Efforts to prevent and treat cancer should converge with similar efforts to prevent other aging- associated diseases. We need to figure out what the key aging-dependent changes are and how to modulate these factors safely. </w:t>
+      </w:r>
+    </w:p>
+    <w:p>
+      <w:pPr>
+        <w:pStyle w:val="NoSpacing"/>
+      </w:pPr>
+    </w:p>
+    <w:p>
+      <w:pPr>
+        <w:pStyle w:val="NoSpacing"/>
+      </w:pPr>
+      <w:r>
+        <w:t xml:space="preserve">&lt;!-- Causes such as aging, smoking, irradiation </w:t>
       </w:r>
       <w:proofErr w:type="spellStart"/>
       <w:r>
-        <w:t>cancer_death</w:t>
+        <w:t>etc</w:t>
       </w:r>
       <w:proofErr w:type="spellEnd"/>
       <w:r>
-        <w:t>`), the leading cause of death was cancer in this group.</w:t>
+        <w:t xml:space="preserve"> are causing micro environmental changes, like </w:t>
+      </w:r>
+      <w:proofErr w:type="spellStart"/>
+      <w:r>
+        <w:t>inflamation</w:t>
+      </w:r>
+      <w:proofErr w:type="spellEnd"/>
+      <w:r>
+        <w:t xml:space="preserve"> and changes in tissue </w:t>
+      </w:r>
+      <w:proofErr w:type="spellStart"/>
+      <w:r>
+        <w:t>remodelling</w:t>
+      </w:r>
+      <w:proofErr w:type="spellEnd"/>
+      <w:r>
+        <w:t xml:space="preserve">. This promotes selection for adaptive </w:t>
+      </w:r>
+      <w:proofErr w:type="spellStart"/>
+      <w:r>
+        <w:t>mutations.Youthful</w:t>
+      </w:r>
+      <w:proofErr w:type="spellEnd"/>
+      <w:r>
+        <w:t xml:space="preserve"> tissues --&gt;</w:t>
+      </w:r>
+    </w:p>
+    <w:p>
+      <w:pPr>
+        <w:pStyle w:val="NoSpacing"/>
+      </w:pPr>
+    </w:p>
+    <w:p>
+      <w:pPr>
+        <w:pStyle w:val="NoSpacing"/>
+      </w:pPr>
+      <w:r>
+        <w:t xml:space="preserve">- Knowing the cause of death provides information about the direction of </w:t>
+      </w:r>
+      <w:proofErr w:type="spellStart"/>
+      <w:r>
+        <w:t>missclassification</w:t>
+      </w:r>
+      <w:proofErr w:type="spellEnd"/>
+      <w:r>
+        <w:t xml:space="preserve">. Among individuals free of cancer, we observed % of individuals who died with cancer as a primary cause. </w:t>
+      </w:r>
+    </w:p>
+    <w:p>
+      <w:pPr>
+        <w:pStyle w:val="NoSpacing"/>
+      </w:pPr>
+    </w:p>
+    <w:p>
+      <w:pPr>
+        <w:pStyle w:val="NoSpacing"/>
+      </w:pPr>
+      <w:r>
+        <w:t xml:space="preserve">- Explicitly outlining the estimands and the assumptions that connect the causal question to the observed data provide an opportunity to improve the design of observational studies and the interpretation of their findings, plus better insight of potential sources of bias. </w:t>
       </w:r>
     </w:p>
     <w:p>
@@ -3198,220 +3317,93 @@
       </w:pPr>
       <w:commentRangeStart w:id="104"/>
       <w:r>
-        <w:lastRenderedPageBreak/>
-        <w:t xml:space="preserve">- Besides, all estimands can be presented as risks, but depending on the </w:t>
+        <w:t xml:space="preserve">- This is a crucial since these studies are providing insights that are guiding other fields of research in the area, from bench science to biostatistics and epidemiological methods. </w:t>
+      </w:r>
+      <w:commentRangeEnd w:id="104"/>
+      <w:r>
+        <w:rPr>
+          <w:rStyle w:val="CommentReference"/>
+        </w:rPr>
+        <w:commentReference w:id="104"/>
+      </w:r>
+    </w:p>
+    <w:p>
+      <w:pPr>
+        <w:pStyle w:val="NoSpacing"/>
+      </w:pPr>
+    </w:p>
+    <w:p>
+      <w:pPr>
+        <w:pStyle w:val="NoSpacing"/>
+      </w:pPr>
+      <w:r>
+        <w:t>- The CDE has an interpretation that relates to an scenario where death was eliminated. Future work on separable effects may help disentangle the different mechanisms that affect dementia and death.</w:t>
+      </w:r>
+    </w:p>
+    <w:p>
+      <w:pPr>
+        <w:pStyle w:val="NoSpacing"/>
+      </w:pPr>
+    </w:p>
+    <w:p>
+      <w:pPr>
+        <w:pStyle w:val="NoSpacing"/>
+      </w:pPr>
+      <w:r>
+        <w:t>- We could have change Pin1 to other molecular mechanism</w:t>
+      </w:r>
+      <w:ins w:id="105" w:author="sonja.swanson@gmail.com" w:date="2021-04-15T12:03:00Z">
+        <w:r>
+          <w:t xml:space="preserve"> (MAYBE)</w:t>
+        </w:r>
+      </w:ins>
+      <w:r>
+        <w:t xml:space="preserve">. </w:t>
+      </w:r>
+      <w:ins w:id="106" w:author="sonja.swanson@gmail.com" w:date="2021-05-14T15:14:00Z">
+        <w:r>
+          <w:t xml:space="preserve">We could also try to think through non-molecular exposures too </w:t>
+        </w:r>
+      </w:ins>
+      <w:ins w:id="107" w:author="sonja.swanson@gmail.com" w:date="2021-05-14T15:15:00Z">
+        <w:r>
+          <w:t>–</w:t>
+        </w:r>
+      </w:ins>
+      <w:ins w:id="108" w:author="sonja.swanson@gmail.com" w:date="2021-05-14T15:14:00Z">
+        <w:r>
+          <w:t xml:space="preserve"> </w:t>
+        </w:r>
+      </w:ins>
+      <w:ins w:id="109" w:author="sonja.swanson@gmail.com" w:date="2021-05-14T15:15:00Z">
+        <w:r>
+          <w:t>e.g., if the cancer-dementia association is motivating repurposing chemotherapeutics, then “the” DAG isn’t the same since “the” exposure of actual interest is downstrea</w:t>
+        </w:r>
+      </w:ins>
+      <w:ins w:id="110" w:author="sonja.swanson@gmail.com" w:date="2021-05-14T15:16:00Z">
+        <w:r>
+          <w:t>m of cancer</w:t>
+        </w:r>
+      </w:ins>
+      <w:ins w:id="111" w:author="sonja.swanson@gmail.com" w:date="2021-05-14T15:15:00Z">
+        <w:r>
+          <w:t>; if the cancer-dementia association is motivat</w:t>
+        </w:r>
+      </w:ins>
+      <w:ins w:id="112" w:author="sonja.swanson@gmail.com" w:date="2021-05-14T15:16:00Z">
+        <w:r>
+          <w:t xml:space="preserve">ed by a social exposure, might also be a different DAG that’s most relevant. </w:t>
+        </w:r>
+      </w:ins>
+      <w:r>
+        <w:t xml:space="preserve">This also extends to other questions that study the effect of one disease in the risk of another disease to understand the biological mechanisms behind </w:t>
       </w:r>
       <w:proofErr w:type="spellStart"/>
       <w:r>
-        <w:t>estimand</w:t>
+        <w:t>the</w:t>
       </w:r>
       <w:proofErr w:type="spellEnd"/>
       <w:r>
-        <w:t xml:space="preserve"> it treats death differently, and under different assumptions, and time-varying hazards (period specific hazards) are not useful. </w:t>
-      </w:r>
-      <w:commentRangeEnd w:id="104"/>
-      <w:r>
-        <w:rPr>
-          <w:rStyle w:val="CommentReference"/>
-        </w:rPr>
-        <w:commentReference w:id="104"/>
-      </w:r>
-    </w:p>
-    <w:p>
-      <w:pPr>
-        <w:pStyle w:val="NoSpacing"/>
-      </w:pPr>
-    </w:p>
-    <w:p>
-      <w:pPr>
-        <w:pStyle w:val="NoSpacing"/>
-      </w:pPr>
-    </w:p>
-    <w:p>
-      <w:pPr>
-        <w:pStyle w:val="NoSpacing"/>
-      </w:pPr>
-      <w:r>
-        <w:t xml:space="preserve">Efforts to prevent and treat cancer should converge with similar efforts to prevent other aging- associated diseases. We need to figure out what the key aging-dependent changes are and how to modulate these factors safely. </w:t>
-      </w:r>
-    </w:p>
-    <w:p>
-      <w:pPr>
-        <w:pStyle w:val="NoSpacing"/>
-      </w:pPr>
-    </w:p>
-    <w:p>
-      <w:pPr>
-        <w:pStyle w:val="NoSpacing"/>
-      </w:pPr>
-      <w:r>
-        <w:t xml:space="preserve">&lt;!-- Causes such as aging, smoking, irradiation </w:t>
-      </w:r>
-      <w:proofErr w:type="spellStart"/>
-      <w:r>
-        <w:t>etc</w:t>
-      </w:r>
-      <w:proofErr w:type="spellEnd"/>
-      <w:r>
-        <w:t xml:space="preserve"> are causing micro environmental changes, like </w:t>
-      </w:r>
-      <w:proofErr w:type="spellStart"/>
-      <w:r>
-        <w:t>inflamation</w:t>
-      </w:r>
-      <w:proofErr w:type="spellEnd"/>
-      <w:r>
-        <w:t xml:space="preserve"> and changes in tissue </w:t>
-      </w:r>
-      <w:proofErr w:type="spellStart"/>
-      <w:r>
-        <w:t>remodelling</w:t>
-      </w:r>
-      <w:proofErr w:type="spellEnd"/>
-      <w:r>
-        <w:t xml:space="preserve">. This promotes selection for adaptive </w:t>
-      </w:r>
-      <w:proofErr w:type="spellStart"/>
-      <w:r>
-        <w:t>mutations.Youthful</w:t>
-      </w:r>
-      <w:proofErr w:type="spellEnd"/>
-      <w:r>
-        <w:t xml:space="preserve"> tissues --&gt;</w:t>
-      </w:r>
-    </w:p>
-    <w:p>
-      <w:pPr>
-        <w:pStyle w:val="NoSpacing"/>
-      </w:pPr>
-    </w:p>
-    <w:p>
-      <w:pPr>
-        <w:pStyle w:val="NoSpacing"/>
-      </w:pPr>
-      <w:r>
-        <w:t xml:space="preserve">- Knowing the cause of death provides information about the direction of </w:t>
-      </w:r>
-      <w:proofErr w:type="spellStart"/>
-      <w:r>
-        <w:t>missclassification</w:t>
-      </w:r>
-      <w:proofErr w:type="spellEnd"/>
-      <w:r>
-        <w:t xml:space="preserve">. Among individuals free of cancer, we observed % of individuals who died with cancer as a primary cause. </w:t>
-      </w:r>
-    </w:p>
-    <w:p>
-      <w:pPr>
-        <w:pStyle w:val="NoSpacing"/>
-      </w:pPr>
-    </w:p>
-    <w:p>
-      <w:pPr>
-        <w:pStyle w:val="NoSpacing"/>
-      </w:pPr>
-      <w:r>
-        <w:t xml:space="preserve">- Explicitly outlining the estimands and the assumptions that connect the causal question to the observed data provide an opportunity to improve the design of observational studies and the interpretation of their findings, plus better insight of potential sources of bias. </w:t>
-      </w:r>
-    </w:p>
-    <w:p>
-      <w:pPr>
-        <w:pStyle w:val="NoSpacing"/>
-      </w:pPr>
-    </w:p>
-    <w:p>
-      <w:pPr>
-        <w:pStyle w:val="NoSpacing"/>
-      </w:pPr>
-      <w:commentRangeStart w:id="105"/>
-      <w:r>
-        <w:t xml:space="preserve">- This is a crucial since these studies are providing insights that are guiding other fields of research in the area, from bench science to biostatistics and epidemiological methods. </w:t>
-      </w:r>
-      <w:commentRangeEnd w:id="105"/>
-      <w:r>
-        <w:rPr>
-          <w:rStyle w:val="CommentReference"/>
-        </w:rPr>
-        <w:commentReference w:id="105"/>
-      </w:r>
-    </w:p>
-    <w:p>
-      <w:pPr>
-        <w:pStyle w:val="NoSpacing"/>
-      </w:pPr>
-    </w:p>
-    <w:p>
-      <w:pPr>
-        <w:pStyle w:val="NoSpacing"/>
-      </w:pPr>
-      <w:r>
-        <w:t>- The CDE has an interpretation that relates to an scenario where death was eliminated. Future work on separable effects may help disentangle the different mechanisms that affect dementia and death.</w:t>
-      </w:r>
-    </w:p>
-    <w:p>
-      <w:pPr>
-        <w:pStyle w:val="NoSpacing"/>
-      </w:pPr>
-    </w:p>
-    <w:p>
-      <w:pPr>
-        <w:pStyle w:val="NoSpacing"/>
-      </w:pPr>
-      <w:r>
-        <w:t>- We could have change Pin1 to other molecular mechanism</w:t>
-      </w:r>
-      <w:ins w:id="106" w:author="sonja.swanson@gmail.com" w:date="2021-04-15T12:03:00Z">
-        <w:r>
-          <w:t xml:space="preserve"> (MAYBE)</w:t>
-        </w:r>
-      </w:ins>
-      <w:r>
-        <w:t xml:space="preserve">. </w:t>
-      </w:r>
-      <w:ins w:id="107" w:author="sonja.swanson@gmail.com" w:date="2021-05-14T15:14:00Z">
-        <w:r>
-          <w:t xml:space="preserve">We could also try to think through non-molecular exposures too </w:t>
-        </w:r>
-      </w:ins>
-      <w:ins w:id="108" w:author="sonja.swanson@gmail.com" w:date="2021-05-14T15:15:00Z">
-        <w:r>
-          <w:t>–</w:t>
-        </w:r>
-      </w:ins>
-      <w:ins w:id="109" w:author="sonja.swanson@gmail.com" w:date="2021-05-14T15:14:00Z">
-        <w:r>
-          <w:t xml:space="preserve"> </w:t>
-        </w:r>
-      </w:ins>
-      <w:ins w:id="110" w:author="sonja.swanson@gmail.com" w:date="2021-05-14T15:15:00Z">
-        <w:r>
-          <w:t>e.g., if the cancer-dementia association is motivating repurposing chemotherapeutics, then “the” DAG isn’t the same since “the” exposure of actual interest is downstrea</w:t>
-        </w:r>
-      </w:ins>
-      <w:ins w:id="111" w:author="sonja.swanson@gmail.com" w:date="2021-05-14T15:16:00Z">
-        <w:r>
-          <w:t>m of cancer</w:t>
-        </w:r>
-      </w:ins>
-      <w:ins w:id="112" w:author="sonja.swanson@gmail.com" w:date="2021-05-14T15:15:00Z">
-        <w:r>
-          <w:t>; if the cancer-dementia association is motivat</w:t>
-        </w:r>
-      </w:ins>
-      <w:ins w:id="113" w:author="sonja.swanson@gmail.com" w:date="2021-05-14T15:16:00Z">
-        <w:r>
-          <w:t xml:space="preserve">ed by a social exposure, might also be a different DAG that’s most relevant. </w:t>
-        </w:r>
-      </w:ins>
-      <w:r>
-        <w:t xml:space="preserve">This also extends to other questions that study the effect of one disease in the risk of another disease to understand the biological mechanisms behind </w:t>
-      </w:r>
-      <w:proofErr w:type="spellStart"/>
-      <w:r>
-        <w:t>the</w:t>
-      </w:r>
-      <w:proofErr w:type="spellEnd"/>
-      <w:r>
         <w:t>.</w:t>
       </w:r>
     </w:p>
@@ -3419,8 +3411,8 @@
       <w:pPr>
         <w:pStyle w:val="NoSpacing"/>
         <w:rPr>
-          <w:ins w:id="114" w:author="L.P. Rojas Saunero" w:date="2021-04-16T13:26:00Z"/>
-          <w:del w:id="115" w:author="sonja.swanson@gmail.com" w:date="2021-05-14T15:17:00Z"/>
+          <w:ins w:id="113" w:author="L.P. Rojas Saunero" w:date="2021-04-16T13:26:00Z"/>
+          <w:del w:id="114" w:author="sonja.swanson@gmail.com" w:date="2021-05-14T15:17:00Z"/>
         </w:rPr>
       </w:pPr>
     </w:p>
@@ -3432,12 +3424,12 @@
           <w:numId w:val="3"/>
         </w:numPr>
         <w:rPr>
-          <w:ins w:id="116" w:author="L.P. Rojas Saunero" w:date="2021-04-16T13:26:00Z"/>
-          <w:del w:id="117" w:author="sonja.swanson@gmail.com" w:date="2021-05-14T15:17:00Z"/>
-        </w:rPr>
-      </w:pPr>
-      <w:ins w:id="118" w:author="L.P. Rojas Saunero" w:date="2021-04-16T13:26:00Z">
-        <w:del w:id="119" w:author="sonja.swanson@gmail.com" w:date="2021-05-14T15:17:00Z">
+          <w:ins w:id="115" w:author="L.P. Rojas Saunero" w:date="2021-04-16T13:26:00Z"/>
+          <w:del w:id="116" w:author="sonja.swanson@gmail.com" w:date="2021-05-14T15:17:00Z"/>
+        </w:rPr>
+      </w:pPr>
+      <w:ins w:id="117" w:author="L.P. Rojas Saunero" w:date="2021-04-16T13:26:00Z">
+        <w:del w:id="118" w:author="sonja.swanson@gmail.com" w:date="2021-05-14T15:17:00Z">
           <w:r>
             <w:delText>I don’t know if it is here or elsewhere, but somewhere we need to make super clear that up to this point you also are still not ESTIMATING the effect from the target trial at all. You are helping rule out or think through a bunch of backdoor paths, but the measurement error layers can be reconceptualized as saying that we are either bounding (?) the effect size MAYBE (have to think about that), or more humbly we are just testing the sharp null hypothesis. (Again being humble about what we learn is okay! This isn’t your doing. This is you trying to make sense of what others are doing. Let’s be super clear what they are able to learn with what assumptions.)</w:delText>
           </w:r>
@@ -3448,7 +3440,7 @@
       <w:pPr>
         <w:pStyle w:val="NoSpacing"/>
         <w:rPr>
-          <w:ins w:id="120" w:author="sonja.swanson@gmail.com" w:date="2021-04-15T12:03:00Z"/>
+          <w:ins w:id="119" w:author="sonja.swanson@gmail.com" w:date="2021-04-15T12:03:00Z"/>
         </w:rPr>
       </w:pPr>
     </w:p>
@@ -3460,33 +3452,33 @@
           <w:numId w:val="2"/>
         </w:numPr>
         <w:rPr>
-          <w:del w:id="121" w:author="sonja.swanson@gmail.com" w:date="2021-05-14T15:16:00Z"/>
-        </w:rPr>
-        <w:pPrChange w:id="122" w:author="sonja.swanson@gmail.com" w:date="2021-04-15T12:04:00Z">
+          <w:del w:id="120" w:author="sonja.swanson@gmail.com" w:date="2021-05-14T15:16:00Z"/>
+        </w:rPr>
+        <w:pPrChange w:id="121" w:author="sonja.swanson@gmail.com" w:date="2021-04-15T12:04:00Z">
           <w:pPr>
             <w:pStyle w:val="NoSpacing"/>
           </w:pPr>
         </w:pPrChange>
       </w:pPr>
-      <w:del w:id="123" w:author="sonja.swanson@gmail.com" w:date="2021-05-14T15:16:00Z">
+      <w:del w:id="122" w:author="sonja.swanson@gmail.com" w:date="2021-05-14T15:16:00Z">
         <w:r>
           <w:delText>CAUSAL DIAGRAM</w:delText>
         </w:r>
       </w:del>
-      <w:ins w:id="124" w:author="L.P. Rojas Saunero" w:date="2021-04-16T13:35:00Z">
-        <w:del w:id="125" w:author="sonja.swanson@gmail.com" w:date="2021-05-14T15:16:00Z">
+      <w:ins w:id="123" w:author="L.P. Rojas Saunero" w:date="2021-04-16T13:35:00Z">
+        <w:del w:id="124" w:author="sonja.swanson@gmail.com" w:date="2021-05-14T15:16:00Z">
           <w:r>
             <w:delText xml:space="preserve"> Added this to description of figure 3 Great, do you thing now is okay?</w:delText>
           </w:r>
         </w:del>
       </w:ins>
-      <w:del w:id="126" w:author="sonja.swanson@gmail.com" w:date="2021-05-14T15:16:00Z">
+      <w:del w:id="125" w:author="sonja.swanson@gmail.com" w:date="2021-05-14T15:16:00Z">
         <w:r>
           <w:delText>CAUSAL DIAGRAM</w:delText>
         </w:r>
       </w:del>
-      <w:ins w:id="127" w:author="L.P. Rojas Saunero" w:date="2021-04-16T13:36:00Z">
-        <w:del w:id="128" w:author="sonja.swanson@gmail.com" w:date="2021-05-14T15:16:00Z">
+      <w:ins w:id="126" w:author="L.P. Rojas Saunero" w:date="2021-04-16T13:36:00Z">
+        <w:del w:id="127" w:author="sonja.swanson@gmail.com" w:date="2021-05-14T15:16:00Z">
           <w:r>
             <w:delText xml:space="preserve"> Yes, added Figure 5.</w:delText>
           </w:r>
@@ -3502,11 +3494,11 @@
       <w:pPr>
         <w:pStyle w:val="NoSpacing"/>
         <w:rPr>
-          <w:ins w:id="129" w:author="Paloma Rojas Saunero" w:date="2021-04-16T13:12:00Z"/>
+          <w:ins w:id="128" w:author="Paloma Rojas Saunero" w:date="2021-04-16T13:12:00Z"/>
           <w:lang w:val="nl-NL"/>
-          <w:rPrChange w:id="130" w:author="L.P. Rojas Saunero" w:date="2021-04-16T13:23:00Z">
+          <w:rPrChange w:id="129" w:author="L.P. Rojas Saunero" w:date="2021-04-16T13:23:00Z">
             <w:rPr>
-              <w:ins w:id="131" w:author="Paloma Rojas Saunero" w:date="2021-04-16T13:12:00Z"/>
+              <w:ins w:id="130" w:author="Paloma Rojas Saunero" w:date="2021-04-16T13:12:00Z"/>
             </w:rPr>
           </w:rPrChange>
         </w:rPr>
@@ -3514,7 +3506,7 @@
       <w:r>
         <w:rPr>
           <w:lang w:val="nl-NL"/>
-          <w:rPrChange w:id="132" w:author="L.P. Rojas Saunero" w:date="2021-04-16T13:23:00Z">
+          <w:rPrChange w:id="131" w:author="L.P. Rojas Saunero" w:date="2021-04-16T13:23:00Z">
             <w:rPr/>
           </w:rPrChange>
         </w:rPr>
@@ -3525,11 +3517,11 @@
       <w:pPr>
         <w:pStyle w:val="NoSpacing"/>
         <w:rPr>
-          <w:ins w:id="133" w:author="Paloma Rojas Saunero" w:date="2021-04-16T13:12:00Z"/>
+          <w:ins w:id="132" w:author="Paloma Rojas Saunero" w:date="2021-04-16T13:12:00Z"/>
           <w:lang w:val="nl-NL"/>
-          <w:rPrChange w:id="134" w:author="L.P. Rojas Saunero" w:date="2021-04-16T13:23:00Z">
+          <w:rPrChange w:id="133" w:author="L.P. Rojas Saunero" w:date="2021-04-16T13:23:00Z">
             <w:rPr>
-              <w:ins w:id="135" w:author="Paloma Rojas Saunero" w:date="2021-04-16T13:12:00Z"/>
+              <w:ins w:id="134" w:author="Paloma Rojas Saunero" w:date="2021-04-16T13:12:00Z"/>
             </w:rPr>
           </w:rPrChange>
         </w:rPr>
@@ -3549,14 +3541,14 @@
           <w:szCs w:val="24"/>
         </w:rPr>
       </w:pPr>
-      <w:ins w:id="136" w:author="Paloma Rojas Saunero" w:date="2021-04-16T13:13:00Z">
+      <w:ins w:id="135" w:author="Paloma Rojas Saunero" w:date="2021-04-16T13:13:00Z">
         <w:r>
           <w:fldChar w:fldCharType="begin" w:fldLock="1"/>
         </w:r>
         <w:r>
           <w:rPr>
-            <w:lang w:val="nl-NL"/>
-            <w:rPrChange w:id="137" w:author="L.P. Rojas Saunero" w:date="2021-04-16T13:23:00Z">
+            <w:lang w:val="en-GB"/>
+            <w:rPrChange w:id="136" w:author="L.P. Rojas Saunero" w:date="2021-05-31T14:02:00Z">
               <w:rPr/>
             </w:rPrChange>
           </w:rPr>
@@ -3571,6 +3563,14 @@
           <w:rFonts w:ascii="Calibri" w:hAnsi="Calibri" w:cs="Calibri"/>
           <w:noProof/>
           <w:szCs w:val="24"/>
+          <w:lang w:val="en-GB"/>
+          <w:rPrChange w:id="137" w:author="L.P. Rojas Saunero" w:date="2021-05-31T14:02:00Z">
+            <w:rPr>
+              <w:rFonts w:ascii="Calibri" w:hAnsi="Calibri" w:cs="Calibri"/>
+              <w:noProof/>
+              <w:szCs w:val="24"/>
+            </w:rPr>
+          </w:rPrChange>
         </w:rPr>
         <w:t>1.</w:t>
       </w:r>
@@ -3579,6 +3579,14 @@
           <w:rFonts w:ascii="Calibri" w:hAnsi="Calibri" w:cs="Calibri"/>
           <w:noProof/>
           <w:szCs w:val="24"/>
+          <w:lang w:val="en-GB"/>
+          <w:rPrChange w:id="138" w:author="L.P. Rojas Saunero" w:date="2021-05-31T14:02:00Z">
+            <w:rPr>
+              <w:rFonts w:ascii="Calibri" w:hAnsi="Calibri" w:cs="Calibri"/>
+              <w:noProof/>
+              <w:szCs w:val="24"/>
+            </w:rPr>
+          </w:rPrChange>
         </w:rPr>
         <w:tab/>
         <w:t xml:space="preserve">Ma, L. L. </w:t>
@@ -3590,6 +3598,16 @@
           <w:iCs/>
           <w:noProof/>
           <w:szCs w:val="24"/>
+          <w:lang w:val="en-GB"/>
+          <w:rPrChange w:id="139" w:author="L.P. Rojas Saunero" w:date="2021-05-31T14:02:00Z">
+            <w:rPr>
+              <w:rFonts w:ascii="Calibri" w:hAnsi="Calibri" w:cs="Calibri"/>
+              <w:i/>
+              <w:iCs/>
+              <w:noProof/>
+              <w:szCs w:val="24"/>
+            </w:rPr>
+          </w:rPrChange>
         </w:rPr>
         <w:t>et al.</w:t>
       </w:r>
@@ -3598,8 +3616,24 @@
           <w:rFonts w:ascii="Calibri" w:hAnsi="Calibri" w:cs="Calibri"/>
           <w:noProof/>
           <w:szCs w:val="24"/>
-        </w:rPr>
-        <w:t xml:space="preserve"> Association between cancer and Alzheimer’s disease: Systematic review and meta-analysis. </w:t>
+          <w:lang w:val="en-GB"/>
+          <w:rPrChange w:id="140" w:author="L.P. Rojas Saunero" w:date="2021-05-31T14:02:00Z">
+            <w:rPr>
+              <w:rFonts w:ascii="Calibri" w:hAnsi="Calibri" w:cs="Calibri"/>
+              <w:noProof/>
+              <w:szCs w:val="24"/>
+            </w:rPr>
+          </w:rPrChange>
+        </w:rPr>
+        <w:t xml:space="preserve"> </w:t>
+      </w:r>
+      <w:r>
+        <w:rPr>
+          <w:rFonts w:ascii="Calibri" w:hAnsi="Calibri" w:cs="Calibri"/>
+          <w:noProof/>
+          <w:szCs w:val="24"/>
+        </w:rPr>
+        <w:t xml:space="preserve">Association between cancer and Alzheimer’s disease: Systematic review and meta-analysis. </w:t>
       </w:r>
       <w:r>
         <w:rPr>
@@ -5563,7 +5597,17 @@
           <w:szCs w:val="24"/>
         </w:rPr>
         <w:tab/>
-        <w:t xml:space="preserve">Hernán, M. A. Invited commentary: Selection bias without colliders. </w:t>
+        <w:t>Hernán,</w:t>
+      </w:r>
+      <w:bookmarkStart w:id="141" w:name="_GoBack"/>
+      <w:bookmarkEnd w:id="141"/>
+      <w:r>
+        <w:rPr>
+          <w:rFonts w:ascii="Calibri" w:hAnsi="Calibri" w:cs="Calibri"/>
+          <w:noProof/>
+          <w:szCs w:val="24"/>
+        </w:rPr>
+        <w:t xml:space="preserve"> M. A. Invited commentary: Selection bias without colliders. </w:t>
       </w:r>
       <w:r>
         <w:rPr>
@@ -5741,7 +5785,7 @@
       <w:pPr>
         <w:pStyle w:val="NoSpacing"/>
       </w:pPr>
-      <w:ins w:id="138" w:author="Paloma Rojas Saunero" w:date="2021-04-16T13:13:00Z">
+      <w:ins w:id="142" w:author="Paloma Rojas Saunero" w:date="2021-04-16T13:13:00Z">
         <w:r>
           <w:fldChar w:fldCharType="end"/>
         </w:r>
@@ -5758,7 +5802,7 @@
 </file>
 
 <file path=word/comments.xml><?xml version="1.0" encoding="utf-8"?>
-<w:comments xmlns:wpc="http://schemas.microsoft.com/office/word/2010/wordprocessingCanvas" xmlns:cx="http://schemas.microsoft.com/office/drawing/2014/chartex" xmlns:cx1="http://schemas.microsoft.com/office/drawing/2015/9/8/chartex" xmlns:cx2="http://schemas.microsoft.com/office/drawing/2015/10/21/chartex" xmlns:cx3="http://schemas.microsoft.com/office/drawing/2016/5/9/chartex" xmlns:cx4="http://schemas.microsoft.com/office/drawing/2016/5/10/chartex" xmlns:cx5="http://schemas.microsoft.com/office/drawing/2016/5/11/chartex" xmlns:cx6="http://schemas.microsoft.com/office/drawing/2016/5/12/chartex" xmlns:cx7="http://schemas.microsoft.com/office/drawing/2016/5/13/chartex" xmlns:cx8="http://schemas.microsoft.com/office/drawing/2016/5/14/chartex" xmlns:mc="http://schemas.openxmlformats.org/markup-compatibility/2006" xmlns:aink="http://schemas.microsoft.com/office/drawing/2016/ink" xmlns:am3d="http://schemas.microsoft.com/office/drawing/2017/model3d" xmlns:o="urn:schemas-microsoft-com:office:office" xmlns:r="http://schemas.openxmlformats.org/officeDocument/2006/relationships" xmlns:m="http://schemas.openxmlformats.org/officeDocument/2006/math" xmlns:v="urn:schemas-microsoft-com:vml" xmlns:wp14="http://schemas.microsoft.com/office/word/2010/wordprocessingDrawing" xmlns:wp="http://schemas.openxmlformats.org/drawingml/2006/wordprocessingDrawing" xmlns:w10="urn:schemas-microsoft-com:office:word" xmlns:w="http://schemas.openxmlformats.org/wordprocessingml/2006/main" xmlns:w14="http://schemas.microsoft.com/office/word/2010/wordml" xmlns:w15="http://schemas.microsoft.com/office/word/2012/wordml" xmlns:w16cex="http://schemas.microsoft.com/office/word/2018/wordml/cex" xmlns:w16cid="http://schemas.microsoft.com/office/word/2016/wordml/cid" xmlns:w16="http://schemas.microsoft.com/office/word/2018/wordml" xmlns:w16sdtdh="http://schemas.microsoft.com/office/word/2020/wordml/sdtdatahash" xmlns:w16se="http://schemas.microsoft.com/office/word/2015/wordml/symex" xmlns:wpg="http://schemas.microsoft.com/office/word/2010/wordprocessingGroup" xmlns:wpi="http://schemas.microsoft.com/office/word/2010/wordprocessingInk" xmlns:wne="http://schemas.microsoft.com/office/word/2006/wordml" xmlns:wps="http://schemas.microsoft.com/office/word/2010/wordprocessingShape" mc:Ignorable="w14 w15 w16se w16cid w16 w16cex w16sdtdh wp14">
+<w:comments xmlns:wpc="http://schemas.microsoft.com/office/word/2010/wordprocessingCanvas" xmlns:cx="http://schemas.microsoft.com/office/drawing/2014/chartex" xmlns:cx1="http://schemas.microsoft.com/office/drawing/2015/9/8/chartex" xmlns:mc="http://schemas.openxmlformats.org/markup-compatibility/2006" xmlns:o="urn:schemas-microsoft-com:office:office" xmlns:r="http://schemas.openxmlformats.org/officeDocument/2006/relationships" xmlns:m="http://schemas.openxmlformats.org/officeDocument/2006/math" xmlns:v="urn:schemas-microsoft-com:vml" xmlns:wp14="http://schemas.microsoft.com/office/word/2010/wordprocessingDrawing" xmlns:wp="http://schemas.openxmlformats.org/drawingml/2006/wordprocessingDrawing" xmlns:w10="urn:schemas-microsoft-com:office:word" xmlns:w="http://schemas.openxmlformats.org/wordprocessingml/2006/main" xmlns:w14="http://schemas.microsoft.com/office/word/2010/wordml" xmlns:w15="http://schemas.microsoft.com/office/word/2012/wordml" xmlns:w16se="http://schemas.microsoft.com/office/word/2015/wordml/symex" xmlns:wpg="http://schemas.microsoft.com/office/word/2010/wordprocessingGroup" xmlns:wpi="http://schemas.microsoft.com/office/word/2010/wordprocessingInk" xmlns:wne="http://schemas.microsoft.com/office/word/2006/wordml" xmlns:wps="http://schemas.microsoft.com/office/word/2010/wordprocessingShape" mc:Ignorable="w14 w15 w16se wp14">
   <w:comment w:id="2" w:author="sonja.swanson@gmail.com" w:date="2021-04-21T15:06:00Z" w:initials="s">
     <w:p>
       <w:pPr>
@@ -5817,21 +5861,7 @@
         <w:rPr>
           <w:lang w:val="es-BO"/>
         </w:rPr>
-        <w:t xml:space="preserve"> </w:t>
-      </w:r>
-      <w:proofErr w:type="spellStart"/>
-      <w:r>
-        <w:rPr>
-          <w:lang w:val="es-BO"/>
-        </w:rPr>
-        <w:t>Hernan</w:t>
-      </w:r>
-      <w:proofErr w:type="spellEnd"/>
-      <w:r>
-        <w:rPr>
-          <w:lang w:val="es-BO"/>
-        </w:rPr>
-        <w:t xml:space="preserve"> </w:t>
+        <w:t xml:space="preserve"> Hernan </w:t>
       </w:r>
       <w:proofErr w:type="spellStart"/>
       <w:r>
@@ -5925,7 +5955,7 @@
       </w:r>
     </w:p>
   </w:comment>
-  <w:comment w:id="44" w:author="Paloma Rojas Saunero" w:date="2021-05-19T18:09:00Z" w:initials="PRS">
+  <w:comment w:id="43" w:author="Paloma Rojas Saunero" w:date="2021-05-19T18:09:00Z" w:initials="PRS">
     <w:p>
       <w:pPr>
         <w:pStyle w:val="CommentText"/>
@@ -5941,7 +5971,7 @@
       </w:r>
     </w:p>
   </w:comment>
-  <w:comment w:id="20" w:author="Paloma Rojas Saunero" w:date="2021-05-04T09:31:00Z" w:initials="PRS">
+  <w:comment w:id="19" w:author="Paloma Rojas Saunero" w:date="2021-05-04T09:31:00Z" w:initials="PRS">
     <w:p>
       <w:pPr>
         <w:pStyle w:val="CommentText"/>
@@ -5970,7 +6000,7 @@
       </w:r>
     </w:p>
   </w:comment>
-  <w:comment w:id="21" w:author="sonja.swanson@gmail.com" w:date="2021-05-14T15:04:00Z" w:initials="s">
+  <w:comment w:id="20" w:author="sonja.swanson@gmail.com" w:date="2021-05-14T15:04:00Z" w:initials="s">
     <w:p>
       <w:pPr>
         <w:pStyle w:val="CommentText"/>
@@ -6031,7 +6061,7 @@
       </w:r>
     </w:p>
   </w:comment>
-  <w:comment w:id="22" w:author="Paloma Rojas Saunero" w:date="2021-05-19T13:54:00Z" w:initials="PRS">
+  <w:comment w:id="21" w:author="Paloma Rojas Saunero" w:date="2021-05-19T13:54:00Z" w:initials="PRS">
     <w:p>
       <w:pPr>
         <w:pStyle w:val="CommentText"/>
@@ -6055,7 +6085,7 @@
       </w:r>
     </w:p>
   </w:comment>
-  <w:comment w:id="62" w:author="Paloma Rojas Saunero" w:date="2021-05-04T10:20:00Z" w:initials="PRS">
+  <w:comment w:id="61" w:author="Paloma Rojas Saunero" w:date="2021-05-04T10:20:00Z" w:initials="PRS">
     <w:p>
       <w:pPr>
         <w:pStyle w:val="CommentText"/>
@@ -6071,7 +6101,7 @@
       </w:r>
     </w:p>
   </w:comment>
-  <w:comment w:id="69" w:author="sonja.swanson@gmail.com" w:date="2021-04-21T16:27:00Z" w:initials="s">
+  <w:comment w:id="68" w:author="sonja.swanson@gmail.com" w:date="2021-04-21T16:27:00Z" w:initials="s">
     <w:p>
       <w:pPr>
         <w:pStyle w:val="CommentText"/>
@@ -6096,7 +6126,7 @@
       </w:r>
     </w:p>
   </w:comment>
-  <w:comment w:id="70" w:author="sonja.swanson@gmail.com" w:date="2021-04-21T16:32:00Z" w:initials="s">
+  <w:comment w:id="69" w:author="sonja.swanson@gmail.com" w:date="2021-04-21T16:32:00Z" w:initials="s">
     <w:p>
       <w:pPr>
         <w:pStyle w:val="CommentText"/>
@@ -6125,7 +6155,7 @@
       </w:r>
     </w:p>
   </w:comment>
-  <w:comment w:id="71" w:author="Paloma Rojas Saunero" w:date="2021-05-04T11:02:00Z" w:initials="PRS">
+  <w:comment w:id="70" w:author="Paloma Rojas Saunero" w:date="2021-05-04T11:02:00Z" w:initials="PRS">
     <w:p>
       <w:pPr>
         <w:pStyle w:val="CommentText"/>
@@ -6141,7 +6171,7 @@
       </w:r>
     </w:p>
   </w:comment>
-  <w:comment w:id="72" w:author="sonja.swanson@gmail.com" w:date="2021-04-15T11:42:00Z" w:initials="s">
+  <w:comment w:id="71" w:author="sonja.swanson@gmail.com" w:date="2021-04-15T11:42:00Z" w:initials="s">
     <w:p>
       <w:pPr>
         <w:pStyle w:val="CommentText"/>
@@ -6157,7 +6187,7 @@
       </w:r>
     </w:p>
   </w:comment>
-  <w:comment w:id="73" w:author="L.P. Rojas Saunero" w:date="2021-04-16T13:23:00Z" w:initials="LRS">
+  <w:comment w:id="72" w:author="L.P. Rojas Saunero" w:date="2021-04-16T13:23:00Z" w:initials="LRS">
     <w:p>
       <w:pPr>
         <w:pStyle w:val="CommentText"/>
@@ -6173,7 +6203,7 @@
       </w:r>
     </w:p>
   </w:comment>
-  <w:comment w:id="74" w:author="sonja.swanson@gmail.com" w:date="2021-04-15T11:47:00Z" w:initials="s">
+  <w:comment w:id="73" w:author="sonja.swanson@gmail.com" w:date="2021-04-15T11:47:00Z" w:initials="s">
     <w:p>
       <w:pPr>
         <w:pStyle w:val="CommentText"/>
@@ -6377,7 +6407,7 @@
       </w:r>
     </w:p>
   </w:comment>
-  <w:comment w:id="75" w:author="sonja.swanson@gmail.com" w:date="2021-05-14T15:11:00Z" w:initials="s">
+  <w:comment w:id="74" w:author="sonja.swanson@gmail.com" w:date="2021-05-14T15:11:00Z" w:initials="s">
     <w:p>
       <w:pPr>
         <w:pStyle w:val="CommentText"/>
@@ -6401,7 +6431,7 @@
       </w:r>
     </w:p>
   </w:comment>
-  <w:comment w:id="76" w:author="Paloma Rojas Saunero" w:date="2021-05-19T17:28:00Z" w:initials="PRS">
+  <w:comment w:id="75" w:author="Paloma Rojas Saunero" w:date="2021-05-19T17:28:00Z" w:initials="PRS">
     <w:p>
       <w:pPr>
         <w:pStyle w:val="CommentText"/>
@@ -6417,7 +6447,7 @@
       </w:r>
     </w:p>
   </w:comment>
-  <w:comment w:id="77" w:author="sonja.swanson@gmail.com" w:date="2021-05-14T15:13:00Z" w:initials="s">
+  <w:comment w:id="76" w:author="sonja.swanson@gmail.com" w:date="2021-05-14T15:13:00Z" w:initials="s">
     <w:p>
       <w:pPr>
         <w:pStyle w:val="CommentText"/>
@@ -6433,7 +6463,7 @@
       </w:r>
     </w:p>
   </w:comment>
-  <w:comment w:id="80" w:author="sonja.swanson@gmail.com" w:date="2021-05-14T15:10:00Z" w:initials="s">
+  <w:comment w:id="79" w:author="sonja.swanson@gmail.com" w:date="2021-05-14T15:10:00Z" w:initials="s">
     <w:p>
       <w:pPr>
         <w:pStyle w:val="CommentText"/>
@@ -6449,7 +6479,7 @@
       </w:r>
     </w:p>
   </w:comment>
-  <w:comment w:id="100" w:author="sonja.swanson@gmail.com" w:date="2021-05-14T15:17:00Z" w:initials="s">
+  <w:comment w:id="99" w:author="sonja.swanson@gmail.com" w:date="2021-05-14T15:17:00Z" w:initials="s">
     <w:p>
       <w:pPr>
         <w:pStyle w:val="CommentText"/>
@@ -6486,7 +6516,7 @@
       </w:r>
     </w:p>
   </w:comment>
-  <w:comment w:id="101" w:author="Paloma Rojas Saunero" w:date="2021-05-19T18:05:00Z" w:initials="PRS">
+  <w:comment w:id="100" w:author="Paloma Rojas Saunero" w:date="2021-05-19T18:05:00Z" w:initials="PRS">
     <w:p>
       <w:pPr>
         <w:pStyle w:val="CommentText"/>
@@ -6502,7 +6532,7 @@
       </w:r>
     </w:p>
   </w:comment>
-  <w:comment w:id="104" w:author="sonja.swanson@gmail.com" w:date="2021-04-15T12:00:00Z" w:initials="s">
+  <w:comment w:id="103" w:author="sonja.swanson@gmail.com" w:date="2021-04-15T12:00:00Z" w:initials="s">
     <w:p>
       <w:pPr>
         <w:pStyle w:val="CommentText"/>
@@ -6518,7 +6548,7 @@
       </w:r>
     </w:p>
   </w:comment>
-  <w:comment w:id="105" w:author="sonja.swanson@gmail.com" w:date="2021-04-15T12:01:00Z" w:initials="s">
+  <w:comment w:id="104" w:author="sonja.swanson@gmail.com" w:date="2021-04-15T12:01:00Z" w:initials="s">
     <w:p>
       <w:pPr>
         <w:pStyle w:val="CommentText"/>
@@ -6538,7 +6568,7 @@
 </file>
 
 <file path=word/commentsExtended.xml><?xml version="1.0" encoding="utf-8"?>
-<w15:commentsEx xmlns:wpc="http://schemas.microsoft.com/office/word/2010/wordprocessingCanvas" xmlns:cx="http://schemas.microsoft.com/office/drawing/2014/chartex" xmlns:cx1="http://schemas.microsoft.com/office/drawing/2015/9/8/chartex" xmlns:cx2="http://schemas.microsoft.com/office/drawing/2015/10/21/chartex" xmlns:cx3="http://schemas.microsoft.com/office/drawing/2016/5/9/chartex" xmlns:cx4="http://schemas.microsoft.com/office/drawing/2016/5/10/chartex" xmlns:cx5="http://schemas.microsoft.com/office/drawing/2016/5/11/chartex" xmlns:cx6="http://schemas.microsoft.com/office/drawing/2016/5/12/chartex" xmlns:cx7="http://schemas.microsoft.com/office/drawing/2016/5/13/chartex" xmlns:cx8="http://schemas.microsoft.com/office/drawing/2016/5/14/chartex" xmlns:mc="http://schemas.openxmlformats.org/markup-compatibility/2006" xmlns:aink="http://schemas.microsoft.com/office/drawing/2016/ink" xmlns:am3d="http://schemas.microsoft.com/office/drawing/2017/model3d" xmlns:o="urn:schemas-microsoft-com:office:office" xmlns:r="http://schemas.openxmlformats.org/officeDocument/2006/relationships" xmlns:m="http://schemas.openxmlformats.org/officeDocument/2006/math" xmlns:v="urn:schemas-microsoft-com:vml" xmlns:wp14="http://schemas.microsoft.com/office/word/2010/wordprocessingDrawing" xmlns:wp="http://schemas.openxmlformats.org/drawingml/2006/wordprocessingDrawing" xmlns:w10="urn:schemas-microsoft-com:office:word" xmlns:w="http://schemas.openxmlformats.org/wordprocessingml/2006/main" xmlns:w14="http://schemas.microsoft.com/office/word/2010/wordml" xmlns:w15="http://schemas.microsoft.com/office/word/2012/wordml" xmlns:w16cex="http://schemas.microsoft.com/office/word/2018/wordml/cex" xmlns:w16cid="http://schemas.microsoft.com/office/word/2016/wordml/cid" xmlns:w16="http://schemas.microsoft.com/office/word/2018/wordml" xmlns:w16sdtdh="http://schemas.microsoft.com/office/word/2020/wordml/sdtdatahash" xmlns:w16se="http://schemas.microsoft.com/office/word/2015/wordml/symex" xmlns:wpg="http://schemas.microsoft.com/office/word/2010/wordprocessingGroup" xmlns:wpi="http://schemas.microsoft.com/office/word/2010/wordprocessingInk" xmlns:wne="http://schemas.microsoft.com/office/word/2006/wordml" xmlns:wps="http://schemas.microsoft.com/office/word/2010/wordprocessingShape" mc:Ignorable="w14 w15 w16se w16cid w16 w16cex w16sdtdh wp14">
+<w15:commentsEx xmlns:wpc="http://schemas.microsoft.com/office/word/2010/wordprocessingCanvas" xmlns:cx="http://schemas.microsoft.com/office/drawing/2014/chartex" xmlns:cx1="http://schemas.microsoft.com/office/drawing/2015/9/8/chartex" xmlns:mc="http://schemas.openxmlformats.org/markup-compatibility/2006" xmlns:o="urn:schemas-microsoft-com:office:office" xmlns:r="http://schemas.openxmlformats.org/officeDocument/2006/relationships" xmlns:m="http://schemas.openxmlformats.org/officeDocument/2006/math" xmlns:v="urn:schemas-microsoft-com:vml" xmlns:wp14="http://schemas.microsoft.com/office/word/2010/wordprocessingDrawing" xmlns:wp="http://schemas.openxmlformats.org/drawingml/2006/wordprocessingDrawing" xmlns:w10="urn:schemas-microsoft-com:office:word" xmlns:w="http://schemas.openxmlformats.org/wordprocessingml/2006/main" xmlns:w14="http://schemas.microsoft.com/office/word/2010/wordml" xmlns:w15="http://schemas.microsoft.com/office/word/2012/wordml" xmlns:w16se="http://schemas.microsoft.com/office/word/2015/wordml/symex" xmlns:wpg="http://schemas.microsoft.com/office/word/2010/wordprocessingGroup" xmlns:wpi="http://schemas.microsoft.com/office/word/2010/wordprocessingInk" xmlns:wne="http://schemas.microsoft.com/office/word/2006/wordml" xmlns:wps="http://schemas.microsoft.com/office/word/2010/wordprocessingShape" mc:Ignorable="w14 w15 w16se wp14">
   <w15:commentEx w15:paraId="56049DC2" w15:done="0"/>
   <w15:commentEx w15:paraId="2C914ABC" w15:done="1"/>
   <w15:commentEx w15:paraId="43E5FE27" w15:done="1"/>
@@ -6627,7 +6657,7 @@
 </file>
 
 <file path=word/numbering.xml><?xml version="1.0" encoding="utf-8"?>
-<w:numbering xmlns:wpc="http://schemas.microsoft.com/office/word/2010/wordprocessingCanvas" xmlns:cx="http://schemas.microsoft.com/office/drawing/2014/chartex" xmlns:cx1="http://schemas.microsoft.com/office/drawing/2015/9/8/chartex" xmlns:cx2="http://schemas.microsoft.com/office/drawing/2015/10/21/chartex" xmlns:cx3="http://schemas.microsoft.com/office/drawing/2016/5/9/chartex" xmlns:cx4="http://schemas.microsoft.com/office/drawing/2016/5/10/chartex" xmlns:cx5="http://schemas.microsoft.com/office/drawing/2016/5/11/chartex" xmlns:cx6="http://schemas.microsoft.com/office/drawing/2016/5/12/chartex" xmlns:cx7="http://schemas.microsoft.com/office/drawing/2016/5/13/chartex" xmlns:cx8="http://schemas.microsoft.com/office/drawing/2016/5/14/chartex" xmlns:mc="http://schemas.openxmlformats.org/markup-compatibility/2006" xmlns:aink="http://schemas.microsoft.com/office/drawing/2016/ink" xmlns:am3d="http://schemas.microsoft.com/office/drawing/2017/model3d" xmlns:o="urn:schemas-microsoft-com:office:office" xmlns:r="http://schemas.openxmlformats.org/officeDocument/2006/relationships" xmlns:m="http://schemas.openxmlformats.org/officeDocument/2006/math" xmlns:v="urn:schemas-microsoft-com:vml" xmlns:wp14="http://schemas.microsoft.com/office/word/2010/wordprocessingDrawing" xmlns:wp="http://schemas.openxmlformats.org/drawingml/2006/wordprocessingDrawing" xmlns:w10="urn:schemas-microsoft-com:office:word" xmlns:w="http://schemas.openxmlformats.org/wordprocessingml/2006/main" xmlns:w14="http://schemas.microsoft.com/office/word/2010/wordml" xmlns:w15="http://schemas.microsoft.com/office/word/2012/wordml" xmlns:w16cex="http://schemas.microsoft.com/office/word/2018/wordml/cex" xmlns:w16cid="http://schemas.microsoft.com/office/word/2016/wordml/cid" xmlns:w16="http://schemas.microsoft.com/office/word/2018/wordml" xmlns:w16sdtdh="http://schemas.microsoft.com/office/word/2020/wordml/sdtdatahash" xmlns:w16se="http://schemas.microsoft.com/office/word/2015/wordml/symex" xmlns:wpg="http://schemas.microsoft.com/office/word/2010/wordprocessingGroup" xmlns:wpi="http://schemas.microsoft.com/office/word/2010/wordprocessingInk" xmlns:wne="http://schemas.microsoft.com/office/word/2006/wordml" xmlns:wps="http://schemas.microsoft.com/office/word/2010/wordprocessingShape" mc:Ignorable="w14 w15 w16se w16cid w16 w16cex w16sdtdh wp14">
+<w:numbering xmlns:wpc="http://schemas.microsoft.com/office/word/2010/wordprocessingCanvas" xmlns:cx="http://schemas.microsoft.com/office/drawing/2014/chartex" xmlns:cx1="http://schemas.microsoft.com/office/drawing/2015/9/8/chartex" xmlns:mc="http://schemas.openxmlformats.org/markup-compatibility/2006" xmlns:o="urn:schemas-microsoft-com:office:office" xmlns:r="http://schemas.openxmlformats.org/officeDocument/2006/relationships" xmlns:m="http://schemas.openxmlformats.org/officeDocument/2006/math" xmlns:v="urn:schemas-microsoft-com:vml" xmlns:wp14="http://schemas.microsoft.com/office/word/2010/wordprocessingDrawing" xmlns:wp="http://schemas.openxmlformats.org/drawingml/2006/wordprocessingDrawing" xmlns:w10="urn:schemas-microsoft-com:office:word" xmlns:w="http://schemas.openxmlformats.org/wordprocessingml/2006/main" xmlns:w14="http://schemas.microsoft.com/office/word/2010/wordml" xmlns:w15="http://schemas.microsoft.com/office/word/2012/wordml" xmlns:w16se="http://schemas.microsoft.com/office/word/2015/wordml/symex" xmlns:wpg="http://schemas.microsoft.com/office/word/2010/wordprocessingGroup" xmlns:wpi="http://schemas.microsoft.com/office/word/2010/wordprocessingInk" xmlns:wne="http://schemas.microsoft.com/office/word/2006/wordml" xmlns:wps="http://schemas.microsoft.com/office/word/2010/wordprocessingShape" mc:Ignorable="w14 w15 w16se wp14">
   <w:abstractNum w:abstractNumId="0" w15:restartNumberingAfterBreak="0">
     <w:nsid w:val="338E7B4B"/>
     <w:multiLevelType w:val="hybridMultilevel"/>
@@ -6979,7 +7009,7 @@
 </file>
 
 <file path=word/people.xml><?xml version="1.0" encoding="utf-8"?>
-<w15:people xmlns:wpc="http://schemas.microsoft.com/office/word/2010/wordprocessingCanvas" xmlns:cx="http://schemas.microsoft.com/office/drawing/2014/chartex" xmlns:cx1="http://schemas.microsoft.com/office/drawing/2015/9/8/chartex" xmlns:cx2="http://schemas.microsoft.com/office/drawing/2015/10/21/chartex" xmlns:cx3="http://schemas.microsoft.com/office/drawing/2016/5/9/chartex" xmlns:cx4="http://schemas.microsoft.com/office/drawing/2016/5/10/chartex" xmlns:cx5="http://schemas.microsoft.com/office/drawing/2016/5/11/chartex" xmlns:cx6="http://schemas.microsoft.com/office/drawing/2016/5/12/chartex" xmlns:cx7="http://schemas.microsoft.com/office/drawing/2016/5/13/chartex" xmlns:cx8="http://schemas.microsoft.com/office/drawing/2016/5/14/chartex" xmlns:mc="http://schemas.openxmlformats.org/markup-compatibility/2006" xmlns:aink="http://schemas.microsoft.com/office/drawing/2016/ink" xmlns:am3d="http://schemas.microsoft.com/office/drawing/2017/model3d" xmlns:o="urn:schemas-microsoft-com:office:office" xmlns:r="http://schemas.openxmlformats.org/officeDocument/2006/relationships" xmlns:m="http://schemas.openxmlformats.org/officeDocument/2006/math" xmlns:v="urn:schemas-microsoft-com:vml" xmlns:wp14="http://schemas.microsoft.com/office/word/2010/wordprocessingDrawing" xmlns:wp="http://schemas.openxmlformats.org/drawingml/2006/wordprocessingDrawing" xmlns:w10="urn:schemas-microsoft-com:office:word" xmlns:w="http://schemas.openxmlformats.org/wordprocessingml/2006/main" xmlns:w14="http://schemas.microsoft.com/office/word/2010/wordml" xmlns:w15="http://schemas.microsoft.com/office/word/2012/wordml" xmlns:w16cex="http://schemas.microsoft.com/office/word/2018/wordml/cex" xmlns:w16cid="http://schemas.microsoft.com/office/word/2016/wordml/cid" xmlns:w16="http://schemas.microsoft.com/office/word/2018/wordml" xmlns:w16sdtdh="http://schemas.microsoft.com/office/word/2020/wordml/sdtdatahash" xmlns:w16se="http://schemas.microsoft.com/office/word/2015/wordml/symex" xmlns:wpg="http://schemas.microsoft.com/office/word/2010/wordprocessingGroup" xmlns:wpi="http://schemas.microsoft.com/office/word/2010/wordprocessingInk" xmlns:wne="http://schemas.microsoft.com/office/word/2006/wordml" xmlns:wps="http://schemas.microsoft.com/office/word/2010/wordprocessingShape" mc:Ignorable="w14 w15 w16se w16cid w16 w16cex w16sdtdh wp14">
+<w15:people xmlns:wpc="http://schemas.microsoft.com/office/word/2010/wordprocessingCanvas" xmlns:cx="http://schemas.microsoft.com/office/drawing/2014/chartex" xmlns:cx1="http://schemas.microsoft.com/office/drawing/2015/9/8/chartex" xmlns:mc="http://schemas.openxmlformats.org/markup-compatibility/2006" xmlns:o="urn:schemas-microsoft-com:office:office" xmlns:r="http://schemas.openxmlformats.org/officeDocument/2006/relationships" xmlns:m="http://schemas.openxmlformats.org/officeDocument/2006/math" xmlns:v="urn:schemas-microsoft-com:vml" xmlns:wp14="http://schemas.microsoft.com/office/word/2010/wordprocessingDrawing" xmlns:wp="http://schemas.openxmlformats.org/drawingml/2006/wordprocessingDrawing" xmlns:w10="urn:schemas-microsoft-com:office:word" xmlns:w="http://schemas.openxmlformats.org/wordprocessingml/2006/main" xmlns:w14="http://schemas.microsoft.com/office/word/2010/wordml" xmlns:w15="http://schemas.microsoft.com/office/word/2012/wordml" xmlns:w16se="http://schemas.microsoft.com/office/word/2015/wordml/symex" xmlns:wpg="http://schemas.microsoft.com/office/word/2010/wordprocessingGroup" xmlns:wpi="http://schemas.microsoft.com/office/word/2010/wordprocessingInk" xmlns:wne="http://schemas.microsoft.com/office/word/2006/wordml" xmlns:wps="http://schemas.microsoft.com/office/word/2010/wordprocessingShape" mc:Ignorable="w14 w15 w16se wp14">
   <w15:person w15:author="sonja.swanson@gmail.com">
     <w15:presenceInfo w15:providerId="Windows Live" w15:userId="bca54ce8857ce526"/>
   </w15:person>
@@ -6993,7 +7023,7 @@
 </file>
 
 <file path=word/styles.xml><?xml version="1.0" encoding="utf-8"?>
-<w:styles xmlns:mc="http://schemas.openxmlformats.org/markup-compatibility/2006" xmlns:r="http://schemas.openxmlformats.org/officeDocument/2006/relationships" xmlns:w="http://schemas.openxmlformats.org/wordprocessingml/2006/main" xmlns:w14="http://schemas.microsoft.com/office/word/2010/wordml" xmlns:w15="http://schemas.microsoft.com/office/word/2012/wordml" xmlns:w16cex="http://schemas.microsoft.com/office/word/2018/wordml/cex" xmlns:w16cid="http://schemas.microsoft.com/office/word/2016/wordml/cid" xmlns:w16="http://schemas.microsoft.com/office/word/2018/wordml" xmlns:w16sdtdh="http://schemas.microsoft.com/office/word/2020/wordml/sdtdatahash" xmlns:w16se="http://schemas.microsoft.com/office/word/2015/wordml/symex" mc:Ignorable="w14 w15 w16se w16cid w16 w16cex w16sdtdh">
+<w:styles xmlns:mc="http://schemas.openxmlformats.org/markup-compatibility/2006" xmlns:r="http://schemas.openxmlformats.org/officeDocument/2006/relationships" xmlns:w="http://schemas.openxmlformats.org/wordprocessingml/2006/main" xmlns:w14="http://schemas.microsoft.com/office/word/2010/wordml" xmlns:w15="http://schemas.microsoft.com/office/word/2012/wordml" xmlns:w16se="http://schemas.microsoft.com/office/word/2015/wordml/symex" mc:Ignorable="w14 w15 w16se">
   <w:docDefaults>
     <w:rPrDefault>
       <w:rPr>
@@ -7009,7 +7039,7 @@
       </w:pPr>
     </w:pPrDefault>
   </w:docDefaults>
-  <w:latentStyles w:defLockedState="0" w:defUIPriority="99" w:defSemiHidden="0" w:defUnhideWhenUsed="0" w:defQFormat="0" w:count="376">
+  <w:latentStyles w:defLockedState="0" w:defUIPriority="99" w:defSemiHidden="0" w:defUnhideWhenUsed="0" w:defQFormat="0" w:count="371">
     <w:lsdException w:name="Normal" w:uiPriority="0" w:qFormat="1"/>
     <w:lsdException w:name="heading 1" w:uiPriority="9" w:qFormat="1"/>
     <w:lsdException w:name="heading 2" w:semiHidden="1" w:uiPriority="9" w:unhideWhenUsed="1" w:qFormat="1"/>
@@ -7381,11 +7411,6 @@
     <w:lsdException w:name="List Table 5 Dark Accent 6" w:uiPriority="50"/>
     <w:lsdException w:name="List Table 6 Colorful Accent 6" w:uiPriority="51"/>
     <w:lsdException w:name="List Table 7 Colorful Accent 6" w:uiPriority="52"/>
-    <w:lsdException w:name="Mention" w:semiHidden="1" w:unhideWhenUsed="1"/>
-    <w:lsdException w:name="Smart Hyperlink" w:semiHidden="1" w:unhideWhenUsed="1"/>
-    <w:lsdException w:name="Hashtag" w:semiHidden="1" w:unhideWhenUsed="1"/>
-    <w:lsdException w:name="Unresolved Mention" w:semiHidden="1" w:unhideWhenUsed="1"/>
-    <w:lsdException w:name="Smart Link" w:semiHidden="1" w:unhideWhenUsed="1"/>
   </w:latentStyles>
   <w:style w:type="paragraph" w:default="1" w:styleId="Normal">
     <w:name w:val="Normal"/>
@@ -7835,7 +7860,7 @@
 </file>
 
 <file path=customXml/itemProps1.xml><?xml version="1.0" encoding="utf-8"?>
-<ds:datastoreItem xmlns:ds="http://schemas.openxmlformats.org/officeDocument/2006/customXml" ds:itemID="{D31A6955-140E-444D-B39D-AB612B53D1AE}">
+<ds:datastoreItem xmlns:ds="http://schemas.openxmlformats.org/officeDocument/2006/customXml" ds:itemID="{3FD42281-4847-445F-8D38-C701CE9069A4}">
   <ds:schemaRefs>
     <ds:schemaRef ds:uri="http://schemas.openxmlformats.org/officeDocument/2006/bibliography"/>
   </ds:schemaRefs>

</xml_diff>